<commit_message>
general hierarchy done. customer, clerk, admin working, menu controller, get User done. haven't connected to JDBC and haven't checked P0 backlog to see missing features yet.
</commit_message>
<xml_diff>
--- a/Project Backlog.docx
+++ b/Project Backlog.docx
@@ -62,74 +62,2609 @@
         </w:rPr>
         <w:t>Possible examples include:</w:t>
       </w:r>
+    </w:p>
+    <w:p>
+      <w:pPr>
+        <w:rPr>
+          <w:rFonts w:hint="eastAsia"/>
+        </w:rPr>
+      </w:pPr>
+      <w:r>
+        <w:rPr>
+          <w:rFonts w:hint="eastAsia"/>
+        </w:rPr>
+        <w:t>Purchase ordering system*</w:t>
+      </w:r>
+    </w:p>
+    <w:p>
+      <w:pPr>
+        <w:rPr>
+          <w:rFonts w:hint="eastAsia"/>
+        </w:rPr>
+      </w:pPr>
+      <w:r>
+        <w:rPr>
+          <w:rFonts w:hint="eastAsia"/>
+        </w:rPr>
+        <w:t>Banking application*</w:t>
+      </w:r>
+    </w:p>
+    <w:p>
+      <w:pPr>
+        <w:rPr>
+          <w:rFonts w:hint="eastAsia"/>
+        </w:rPr>
+      </w:pPr>
+      <w:r>
+        <w:rPr>
+          <w:rFonts w:hint="eastAsia"/>
+        </w:rPr>
+        <w:t>Collectable card game tracker*</w:t>
+      </w:r>
+    </w:p>
+    <w:p>
+      <w:pPr>
+        <w:rPr>
+          <w:rFonts w:hint="eastAsia"/>
+        </w:rPr>
+      </w:pPr>
+      <w:r>
+        <w:rPr>
+          <w:rFonts w:hint="eastAsia"/>
+        </w:rPr>
+        <w:t>Employee management system</w:t>
+      </w:r>
+    </w:p>
+    <w:p>
+      <w:pPr>
+        <w:rPr>
+          <w:rFonts w:hint="eastAsia"/>
+        </w:rPr>
+      </w:pPr>
+    </w:p>
+    <w:p>
+      <w:pPr>
+        <w:rPr>
+          <w:rFonts w:hint="eastAsia"/>
+        </w:rPr>
+      </w:pPr>
+    </w:p>
+    <w:p>
+      <w:pPr>
+        <w:pStyle w:val="2"/>
+        <w:keepNext w:val="0"/>
+        <w:keepLines w:val="0"/>
+        <w:widowControl/>
+        <w:suppressLineNumbers w:val="0"/>
+        <w:pBdr>
+          <w:bottom w:val="none" w:color="auto" w:sz="0" w:space="0"/>
+        </w:pBdr>
+        <w:shd w:val="clear" w:fill="FFFFFF"/>
+        <w:spacing w:before="0" w:beforeAutospacing="0" w:after="240" w:afterAutospacing="0" w:line="19" w:lineRule="atLeast"/>
+        <w:ind w:left="0" w:right="0" w:firstLine="0"/>
+        <w:rPr>
+          <w:rFonts w:ascii="Segoe UI" w:hAnsi="Segoe UI" w:eastAsia="Segoe UI" w:cs="Segoe UI"/>
+          <w:b/>
+          <w:bCs/>
+          <w:i w:val="0"/>
+          <w:iCs w:val="0"/>
+          <w:caps w:val="0"/>
+          <w:color w:val="24292F"/>
+          <w:spacing w:val="0"/>
+          <w:sz w:val="42"/>
+          <w:szCs w:val="42"/>
+        </w:rPr>
+      </w:pPr>
+      <w:r>
+        <w:rPr>
+          <w:rFonts w:hint="default" w:ascii="Segoe UI" w:hAnsi="Segoe UI" w:eastAsia="Segoe UI" w:cs="Segoe UI"/>
+          <w:b/>
+          <w:bCs/>
+          <w:i w:val="0"/>
+          <w:iCs w:val="0"/>
+          <w:caps w:val="0"/>
+          <w:color w:val="24292F"/>
+          <w:spacing w:val="0"/>
+          <w:sz w:val="42"/>
+          <w:szCs w:val="42"/>
+          <w:shd w:val="clear" w:fill="FFFFFF"/>
+        </w:rPr>
+        <w:t>Project 0</w:t>
+      </w:r>
+    </w:p>
+    <w:p>
+      <w:pPr>
+        <w:pStyle w:val="6"/>
+        <w:keepNext w:val="0"/>
+        <w:keepLines w:val="0"/>
+        <w:widowControl/>
+        <w:suppressLineNumbers w:val="0"/>
+        <w:shd w:val="clear" w:fill="FFFFFF"/>
+        <w:spacing w:before="0" w:beforeAutospacing="0" w:after="240" w:afterAutospacing="0"/>
+        <w:ind w:left="0" w:firstLine="0"/>
+        <w:rPr>
+          <w:rFonts w:hint="default" w:ascii="Segoe UI" w:hAnsi="Segoe UI" w:eastAsia="Segoe UI" w:cs="Segoe UI"/>
+          <w:i w:val="0"/>
+          <w:iCs w:val="0"/>
+          <w:caps w:val="0"/>
+          <w:color w:val="24292F"/>
+          <w:spacing w:val="0"/>
+          <w:sz w:val="24"/>
+          <w:szCs w:val="24"/>
+        </w:rPr>
+      </w:pPr>
+      <w:r>
+        <w:rPr>
+          <w:rStyle w:val="7"/>
+          <w:rFonts w:hint="default" w:ascii="Segoe UI" w:hAnsi="Segoe UI" w:eastAsia="Segoe UI" w:cs="Segoe UI"/>
+          <w:b/>
+          <w:bCs/>
+          <w:i w:val="0"/>
+          <w:iCs w:val="0"/>
+          <w:caps w:val="0"/>
+          <w:color w:val="24292F"/>
+          <w:spacing w:val="0"/>
+          <w:sz w:val="24"/>
+          <w:szCs w:val="24"/>
+          <w:shd w:val="clear" w:fill="FFFFFF"/>
+        </w:rPr>
+        <w:t>Description</w:t>
+      </w:r>
+      <w:r>
+        <w:rPr>
+          <w:rFonts w:hint="default" w:ascii="Segoe UI" w:hAnsi="Segoe UI" w:eastAsia="Segoe UI" w:cs="Segoe UI"/>
+          <w:i w:val="0"/>
+          <w:iCs w:val="0"/>
+          <w:caps w:val="0"/>
+          <w:color w:val="24292F"/>
+          <w:spacing w:val="0"/>
+          <w:sz w:val="24"/>
+          <w:szCs w:val="24"/>
+          <w:shd w:val="clear" w:fill="FFFFFF"/>
+        </w:rPr>
+        <w:t> Leveraging Java 8, create a CLI application with a multi-tier user system. You may choose the actual use case for your application as long as it meets all the requirements defined below.</w:t>
+      </w:r>
+    </w:p>
+    <w:p>
+      <w:pPr>
+        <w:pStyle w:val="6"/>
+        <w:keepNext w:val="0"/>
+        <w:keepLines w:val="0"/>
+        <w:widowControl/>
+        <w:suppressLineNumbers w:val="0"/>
+        <w:shd w:val="clear" w:fill="FFFFFF"/>
+        <w:spacing w:before="0" w:beforeAutospacing="0" w:after="240" w:afterAutospacing="0"/>
+        <w:ind w:left="0" w:firstLine="0"/>
+        <w:rPr>
+          <w:rFonts w:hint="default" w:ascii="Segoe UI" w:hAnsi="Segoe UI" w:eastAsia="Segoe UI" w:cs="Segoe UI"/>
+          <w:i w:val="0"/>
+          <w:iCs w:val="0"/>
+          <w:caps w:val="0"/>
+          <w:color w:val="24292F"/>
+          <w:spacing w:val="0"/>
+          <w:sz w:val="24"/>
+          <w:szCs w:val="24"/>
+        </w:rPr>
+      </w:pPr>
+      <w:r>
+        <w:rPr>
+          <w:rFonts w:hint="default" w:ascii="Segoe UI" w:hAnsi="Segoe UI" w:eastAsia="Segoe UI" w:cs="Segoe UI"/>
+          <w:i w:val="0"/>
+          <w:iCs w:val="0"/>
+          <w:caps w:val="0"/>
+          <w:color w:val="24292F"/>
+          <w:spacing w:val="0"/>
+          <w:sz w:val="24"/>
+          <w:szCs w:val="24"/>
+          <w:shd w:val="clear" w:fill="FFFFFF"/>
+        </w:rPr>
+        <w:t>Possible examples include:</w:t>
+      </w:r>
+    </w:p>
+    <w:p>
+      <w:pPr>
+        <w:keepNext w:val="0"/>
+        <w:keepLines w:val="0"/>
+        <w:widowControl/>
+        <w:numPr>
+          <w:ilvl w:val="0"/>
+          <w:numId w:val="1"/>
+        </w:numPr>
+        <w:suppressLineNumbers w:val="0"/>
+        <w:spacing w:before="0" w:beforeAutospacing="1" w:after="0" w:afterAutospacing="1"/>
+        <w:ind w:left="720" w:hanging="360"/>
+      </w:pPr>
+      <w:r>
+        <w:rPr>
+          <w:rFonts w:hint="default" w:ascii="Segoe UI" w:hAnsi="Segoe UI" w:eastAsia="Segoe UI" w:cs="Segoe UI"/>
+          <w:i w:val="0"/>
+          <w:iCs w:val="0"/>
+          <w:caps w:val="0"/>
+          <w:color w:val="24292F"/>
+          <w:spacing w:val="0"/>
+          <w:sz w:val="24"/>
+          <w:szCs w:val="24"/>
+          <w:bdr w:val="none" w:color="auto" w:sz="0" w:space="0"/>
+          <w:shd w:val="clear" w:fill="FFFFFF"/>
+        </w:rPr>
+        <w:t>Banking application</w:t>
+      </w:r>
+    </w:p>
+    <w:p>
+      <w:pPr>
+        <w:keepNext w:val="0"/>
+        <w:keepLines w:val="0"/>
+        <w:widowControl/>
+        <w:numPr>
+          <w:ilvl w:val="0"/>
+          <w:numId w:val="1"/>
+        </w:numPr>
+        <w:suppressLineNumbers w:val="0"/>
+        <w:spacing w:before="53" w:beforeAutospacing="0" w:after="0" w:afterAutospacing="1"/>
+        <w:ind w:left="720" w:hanging="360"/>
+      </w:pPr>
+      <w:r>
+        <w:rPr>
+          <w:rFonts w:hint="default" w:ascii="Segoe UI" w:hAnsi="Segoe UI" w:eastAsia="Segoe UI" w:cs="Segoe UI"/>
+          <w:i w:val="0"/>
+          <w:iCs w:val="0"/>
+          <w:caps w:val="0"/>
+          <w:color w:val="24292F"/>
+          <w:spacing w:val="0"/>
+          <w:sz w:val="24"/>
+          <w:szCs w:val="24"/>
+          <w:bdr w:val="none" w:color="auto" w:sz="0" w:space="0"/>
+          <w:shd w:val="clear" w:fill="FFFFFF"/>
+        </w:rPr>
+        <w:t>Employee management system</w:t>
+      </w:r>
+    </w:p>
+    <w:p>
+      <w:pPr>
+        <w:keepNext w:val="0"/>
+        <w:keepLines w:val="0"/>
+        <w:widowControl/>
+        <w:numPr>
+          <w:ilvl w:val="0"/>
+          <w:numId w:val="1"/>
+        </w:numPr>
+        <w:suppressLineNumbers w:val="0"/>
+        <w:spacing w:before="53" w:beforeAutospacing="0" w:after="0" w:afterAutospacing="1"/>
+        <w:ind w:left="720" w:hanging="360"/>
+      </w:pPr>
+      <w:r>
+        <w:rPr>
+          <w:rFonts w:hint="default" w:ascii="Segoe UI" w:hAnsi="Segoe UI" w:eastAsia="Segoe UI" w:cs="Segoe UI"/>
+          <w:i w:val="0"/>
+          <w:iCs w:val="0"/>
+          <w:caps w:val="0"/>
+          <w:color w:val="24292F"/>
+          <w:spacing w:val="0"/>
+          <w:sz w:val="24"/>
+          <w:szCs w:val="24"/>
+          <w:bdr w:val="none" w:color="auto" w:sz="0" w:space="0"/>
+          <w:shd w:val="clear" w:fill="FFFFFF"/>
+        </w:rPr>
+        <w:t>Collectable card game tracker</w:t>
+      </w:r>
+    </w:p>
+    <w:p>
+      <w:pPr>
+        <w:keepNext w:val="0"/>
+        <w:keepLines w:val="0"/>
+        <w:widowControl/>
+        <w:numPr>
+          <w:ilvl w:val="0"/>
+          <w:numId w:val="1"/>
+        </w:numPr>
+        <w:suppressLineNumbers w:val="0"/>
+        <w:spacing w:before="53" w:beforeAutospacing="0" w:after="0" w:afterAutospacing="1"/>
+        <w:ind w:left="720" w:hanging="360"/>
+      </w:pPr>
+      <w:r>
+        <w:rPr>
+          <w:rFonts w:hint="default" w:ascii="Segoe UI" w:hAnsi="Segoe UI" w:eastAsia="Segoe UI" w:cs="Segoe UI"/>
+          <w:i w:val="0"/>
+          <w:iCs w:val="0"/>
+          <w:caps w:val="0"/>
+          <w:color w:val="24292F"/>
+          <w:spacing w:val="0"/>
+          <w:sz w:val="24"/>
+          <w:szCs w:val="24"/>
+          <w:bdr w:val="none" w:color="auto" w:sz="0" w:space="0"/>
+          <w:shd w:val="clear" w:fill="FFFFFF"/>
+        </w:rPr>
+        <w:t>Purchase ordering system</w:t>
+      </w:r>
+    </w:p>
+    <w:p>
+      <w:pPr>
+        <w:pStyle w:val="6"/>
+        <w:keepNext w:val="0"/>
+        <w:keepLines w:val="0"/>
+        <w:widowControl/>
+        <w:suppressLineNumbers w:val="0"/>
+        <w:shd w:val="clear" w:fill="FFFFFF"/>
+        <w:spacing w:before="0" w:beforeAutospacing="0" w:after="240" w:afterAutospacing="0"/>
+        <w:ind w:left="0" w:firstLine="0"/>
+        <w:rPr>
+          <w:rFonts w:hint="default" w:ascii="Segoe UI" w:hAnsi="Segoe UI" w:eastAsia="Segoe UI" w:cs="Segoe UI"/>
+          <w:i w:val="0"/>
+          <w:iCs w:val="0"/>
+          <w:caps w:val="0"/>
+          <w:color w:val="24292F"/>
+          <w:spacing w:val="0"/>
+          <w:sz w:val="24"/>
+          <w:szCs w:val="24"/>
+        </w:rPr>
+      </w:pPr>
+      <w:r>
+        <w:rPr>
+          <w:rStyle w:val="7"/>
+          <w:rFonts w:hint="default" w:ascii="Segoe UI" w:hAnsi="Segoe UI" w:eastAsia="Segoe UI" w:cs="Segoe UI"/>
+          <w:b/>
+          <w:bCs/>
+          <w:i w:val="0"/>
+          <w:iCs w:val="0"/>
+          <w:caps w:val="0"/>
+          <w:color w:val="24292F"/>
+          <w:spacing w:val="0"/>
+          <w:sz w:val="24"/>
+          <w:szCs w:val="24"/>
+          <w:shd w:val="clear" w:fill="FFFFFF"/>
+        </w:rPr>
+        <w:t>Requirements</w:t>
+      </w:r>
+    </w:p>
+    <w:p>
+      <w:pPr>
+        <w:keepNext w:val="0"/>
+        <w:keepLines w:val="0"/>
+        <w:widowControl/>
+        <w:numPr>
+          <w:ilvl w:val="0"/>
+          <w:numId w:val="2"/>
+        </w:numPr>
+        <w:suppressLineNumbers w:val="0"/>
+        <w:spacing w:before="0" w:beforeAutospacing="1" w:after="0" w:afterAutospacing="1"/>
+        <w:ind w:left="1440" w:hanging="360"/>
+      </w:pPr>
+    </w:p>
+    <w:p>
+      <w:pPr>
+        <w:pStyle w:val="6"/>
+        <w:keepNext w:val="0"/>
+        <w:keepLines w:val="0"/>
+        <w:widowControl/>
+        <w:suppressLineNumbers w:val="0"/>
+        <w:spacing w:before="240" w:beforeAutospacing="0" w:after="240" w:afterAutospacing="0"/>
+        <w:ind w:left="720"/>
+      </w:pPr>
+      <w:r>
+        <w:rPr>
+          <w:rFonts w:hint="default" w:ascii="Segoe UI" w:hAnsi="Segoe UI" w:eastAsia="Segoe UI" w:cs="Segoe UI"/>
+          <w:i w:val="0"/>
+          <w:iCs w:val="0"/>
+          <w:caps w:val="0"/>
+          <w:color w:val="24292F"/>
+          <w:spacing w:val="0"/>
+          <w:sz w:val="24"/>
+          <w:szCs w:val="24"/>
+          <w:bdr w:val="none" w:color="auto" w:sz="0" w:space="0"/>
+          <w:shd w:val="clear" w:fill="FFFFFF"/>
+        </w:rPr>
+        <w:t>Technologies:</w:t>
+      </w:r>
+    </w:p>
+    <w:p>
+      <w:pPr>
+        <w:keepNext w:val="0"/>
+        <w:keepLines w:val="0"/>
+        <w:widowControl/>
+        <w:numPr>
+          <w:ilvl w:val="0"/>
+          <w:numId w:val="2"/>
+        </w:numPr>
+        <w:suppressLineNumbers w:val="0"/>
+        <w:spacing w:before="0" w:beforeAutospacing="1" w:after="0" w:afterAutospacing="1"/>
+        <w:ind w:left="1440" w:hanging="360"/>
+      </w:pPr>
+    </w:p>
+    <w:p>
+      <w:pPr>
+        <w:keepNext w:val="0"/>
+        <w:keepLines w:val="0"/>
+        <w:widowControl/>
+        <w:numPr>
+          <w:ilvl w:val="1"/>
+          <w:numId w:val="3"/>
+        </w:numPr>
+        <w:suppressLineNumbers w:val="0"/>
+        <w:tabs>
+          <w:tab w:val="left" w:pos="1440"/>
+        </w:tabs>
+        <w:spacing w:before="0" w:beforeAutospacing="1" w:after="0" w:afterAutospacing="1"/>
+        <w:ind w:left="1440" w:hanging="360"/>
+      </w:pPr>
+      <w:r>
+        <w:rPr>
+          <w:rFonts w:hint="default" w:ascii="Segoe UI" w:hAnsi="Segoe UI" w:eastAsia="Segoe UI" w:cs="Segoe UI"/>
+          <w:i w:val="0"/>
+          <w:iCs w:val="0"/>
+          <w:caps w:val="0"/>
+          <w:color w:val="24292F"/>
+          <w:spacing w:val="0"/>
+          <w:sz w:val="24"/>
+          <w:szCs w:val="24"/>
+          <w:bdr w:val="none" w:color="auto" w:sz="0" w:space="0"/>
+          <w:shd w:val="clear" w:fill="FFFFFF"/>
+        </w:rPr>
+        <w:t>Java 8</w:t>
+      </w:r>
+    </w:p>
+    <w:p>
+      <w:pPr>
+        <w:keepNext w:val="0"/>
+        <w:keepLines w:val="0"/>
+        <w:widowControl/>
+        <w:numPr>
+          <w:ilvl w:val="2"/>
+          <w:numId w:val="3"/>
+        </w:numPr>
+        <w:suppressLineNumbers w:val="0"/>
+        <w:tabs>
+          <w:tab w:val="left" w:pos="2160"/>
+        </w:tabs>
+        <w:spacing w:before="0" w:beforeAutospacing="1" w:after="0" w:afterAutospacing="1"/>
+        <w:ind w:left="2160" w:hanging="360"/>
+      </w:pPr>
+      <w:r>
+        <w:rPr>
+          <w:rFonts w:hint="default" w:ascii="Segoe UI" w:hAnsi="Segoe UI" w:eastAsia="Segoe UI" w:cs="Segoe UI"/>
+          <w:i w:val="0"/>
+          <w:iCs w:val="0"/>
+          <w:caps w:val="0"/>
+          <w:color w:val="24292F"/>
+          <w:spacing w:val="0"/>
+          <w:sz w:val="24"/>
+          <w:szCs w:val="24"/>
+          <w:bdr w:val="none" w:color="auto" w:sz="0" w:space="0"/>
+          <w:shd w:val="clear" w:fill="FFFFFF"/>
+        </w:rPr>
+        <w:t>Scanner (CLI inputs)</w:t>
+      </w:r>
+    </w:p>
+    <w:p>
+      <w:pPr>
+        <w:keepNext w:val="0"/>
+        <w:keepLines w:val="0"/>
+        <w:widowControl/>
+        <w:numPr>
+          <w:ilvl w:val="2"/>
+          <w:numId w:val="3"/>
+        </w:numPr>
+        <w:suppressLineNumbers w:val="0"/>
+        <w:tabs>
+          <w:tab w:val="left" w:pos="2160"/>
+        </w:tabs>
+        <w:spacing w:before="53" w:beforeAutospacing="0" w:after="0" w:afterAutospacing="1"/>
+        <w:ind w:left="2160" w:hanging="360"/>
+      </w:pPr>
+      <w:r>
+        <w:rPr>
+          <w:rFonts w:hint="default" w:ascii="Segoe UI" w:hAnsi="Segoe UI" w:eastAsia="Segoe UI" w:cs="Segoe UI"/>
+          <w:i w:val="0"/>
+          <w:iCs w:val="0"/>
+          <w:caps w:val="0"/>
+          <w:color w:val="24292F"/>
+          <w:spacing w:val="0"/>
+          <w:sz w:val="24"/>
+          <w:szCs w:val="24"/>
+          <w:bdr w:val="none" w:color="auto" w:sz="0" w:space="0"/>
+          <w:shd w:val="clear" w:fill="FFFFFF"/>
+        </w:rPr>
+        <w:t>JDBC (Database Connectivity)</w:t>
+      </w:r>
+    </w:p>
+    <w:p>
+      <w:pPr>
+        <w:keepNext w:val="0"/>
+        <w:keepLines w:val="0"/>
+        <w:widowControl/>
+        <w:numPr>
+          <w:ilvl w:val="2"/>
+          <w:numId w:val="3"/>
+        </w:numPr>
+        <w:suppressLineNumbers w:val="0"/>
+        <w:tabs>
+          <w:tab w:val="left" w:pos="2160"/>
+        </w:tabs>
+        <w:spacing w:before="53" w:beforeAutospacing="0" w:after="0" w:afterAutospacing="1"/>
+        <w:ind w:left="2160" w:hanging="360"/>
+      </w:pPr>
+      <w:r>
+        <w:rPr>
+          <w:rFonts w:hint="default" w:ascii="Segoe UI" w:hAnsi="Segoe UI" w:eastAsia="Segoe UI" w:cs="Segoe UI"/>
+          <w:i w:val="0"/>
+          <w:iCs w:val="0"/>
+          <w:caps w:val="0"/>
+          <w:color w:val="24292F"/>
+          <w:spacing w:val="0"/>
+          <w:sz w:val="24"/>
+          <w:szCs w:val="24"/>
+          <w:bdr w:val="none" w:color="auto" w:sz="0" w:space="0"/>
+          <w:shd w:val="clear" w:fill="FFFFFF"/>
+        </w:rPr>
+        <w:t>JUnit (Unit Testing)</w:t>
+      </w:r>
+    </w:p>
+    <w:p>
+      <w:pPr>
+        <w:keepNext w:val="0"/>
+        <w:keepLines w:val="0"/>
+        <w:widowControl/>
+        <w:numPr>
+          <w:ilvl w:val="2"/>
+          <w:numId w:val="3"/>
+        </w:numPr>
+        <w:suppressLineNumbers w:val="0"/>
+        <w:tabs>
+          <w:tab w:val="left" w:pos="2160"/>
+        </w:tabs>
+        <w:spacing w:before="53" w:beforeAutospacing="0" w:after="0" w:afterAutospacing="1"/>
+        <w:ind w:left="2160" w:hanging="360"/>
+      </w:pPr>
+      <w:r>
+        <w:rPr>
+          <w:rFonts w:hint="default" w:ascii="Segoe UI" w:hAnsi="Segoe UI" w:eastAsia="Segoe UI" w:cs="Segoe UI"/>
+          <w:i w:val="0"/>
+          <w:iCs w:val="0"/>
+          <w:caps w:val="0"/>
+          <w:color w:val="24292F"/>
+          <w:spacing w:val="0"/>
+          <w:sz w:val="24"/>
+          <w:szCs w:val="24"/>
+          <w:bdr w:val="none" w:color="auto" w:sz="0" w:space="0"/>
+          <w:shd w:val="clear" w:fill="FFFFFF"/>
+        </w:rPr>
+        <w:t>Logback (Logging)</w:t>
+      </w:r>
+    </w:p>
+    <w:p>
+      <w:pPr>
+        <w:keepNext w:val="0"/>
+        <w:keepLines w:val="0"/>
+        <w:widowControl/>
+        <w:numPr>
+          <w:ilvl w:val="1"/>
+          <w:numId w:val="3"/>
+        </w:numPr>
+        <w:suppressLineNumbers w:val="0"/>
+        <w:tabs>
+          <w:tab w:val="left" w:pos="1440"/>
+        </w:tabs>
+        <w:spacing w:before="53" w:beforeAutospacing="0" w:after="0" w:afterAutospacing="1"/>
+        <w:ind w:left="1440" w:hanging="360"/>
+      </w:pPr>
+      <w:r>
+        <w:rPr>
+          <w:rFonts w:hint="default" w:ascii="Segoe UI" w:hAnsi="Segoe UI" w:eastAsia="Segoe UI" w:cs="Segoe UI"/>
+          <w:i w:val="0"/>
+          <w:iCs w:val="0"/>
+          <w:caps w:val="0"/>
+          <w:color w:val="24292F"/>
+          <w:spacing w:val="0"/>
+          <w:sz w:val="24"/>
+          <w:szCs w:val="24"/>
+          <w:bdr w:val="none" w:color="auto" w:sz="0" w:space="0"/>
+          <w:shd w:val="clear" w:fill="FFFFFF"/>
+        </w:rPr>
+        <w:t>PostgreSQL</w:t>
+      </w:r>
+    </w:p>
+    <w:p>
+      <w:pPr>
+        <w:keepNext w:val="0"/>
+        <w:keepLines w:val="0"/>
+        <w:widowControl/>
+        <w:numPr>
+          <w:ilvl w:val="1"/>
+          <w:numId w:val="3"/>
+        </w:numPr>
+        <w:suppressLineNumbers w:val="0"/>
+        <w:tabs>
+          <w:tab w:val="left" w:pos="1440"/>
+        </w:tabs>
+        <w:spacing w:before="53" w:beforeAutospacing="0" w:after="0" w:afterAutospacing="1"/>
+        <w:ind w:left="1440" w:hanging="360"/>
+      </w:pPr>
+      <w:r>
+        <w:rPr>
+          <w:rFonts w:hint="default" w:ascii="Segoe UI" w:hAnsi="Segoe UI" w:eastAsia="Segoe UI" w:cs="Segoe UI"/>
+          <w:i w:val="0"/>
+          <w:iCs w:val="0"/>
+          <w:caps w:val="0"/>
+          <w:color w:val="24292F"/>
+          <w:spacing w:val="0"/>
+          <w:sz w:val="24"/>
+          <w:szCs w:val="24"/>
+          <w:bdr w:val="none" w:color="auto" w:sz="0" w:space="0"/>
+          <w:shd w:val="clear" w:fill="FFFFFF"/>
+        </w:rPr>
+        <w:t>Maven (Dependency Management)</w:t>
+      </w:r>
+    </w:p>
+    <w:p>
+      <w:pPr>
+        <w:keepNext w:val="0"/>
+        <w:keepLines w:val="0"/>
+        <w:widowControl/>
+        <w:numPr>
+          <w:ilvl w:val="0"/>
+          <w:numId w:val="2"/>
+        </w:numPr>
+        <w:suppressLineNumbers w:val="0"/>
+        <w:spacing w:before="53" w:beforeAutospacing="0" w:after="0" w:afterAutospacing="1"/>
+        <w:ind w:left="1440" w:hanging="360"/>
+      </w:pPr>
+    </w:p>
+    <w:p>
+      <w:pPr>
+        <w:pStyle w:val="6"/>
+        <w:keepNext w:val="0"/>
+        <w:keepLines w:val="0"/>
+        <w:widowControl/>
+        <w:suppressLineNumbers w:val="0"/>
+        <w:spacing w:before="240" w:beforeAutospacing="0" w:after="240" w:afterAutospacing="0"/>
+        <w:ind w:left="720"/>
+      </w:pPr>
+      <w:r>
+        <w:rPr>
+          <w:rFonts w:hint="default" w:ascii="Segoe UI" w:hAnsi="Segoe UI" w:eastAsia="Segoe UI" w:cs="Segoe UI"/>
+          <w:i w:val="0"/>
+          <w:iCs w:val="0"/>
+          <w:caps w:val="0"/>
+          <w:color w:val="24292F"/>
+          <w:spacing w:val="0"/>
+          <w:sz w:val="24"/>
+          <w:szCs w:val="24"/>
+          <w:bdr w:val="none" w:color="auto" w:sz="0" w:space="0"/>
+          <w:shd w:val="clear" w:fill="FFFFFF"/>
+        </w:rPr>
+        <w:t>Functionalities:</w:t>
+      </w:r>
+    </w:p>
+    <w:p>
+      <w:pPr>
+        <w:keepNext w:val="0"/>
+        <w:keepLines w:val="0"/>
+        <w:widowControl/>
+        <w:numPr>
+          <w:ilvl w:val="0"/>
+          <w:numId w:val="2"/>
+        </w:numPr>
+        <w:suppressLineNumbers w:val="0"/>
+        <w:spacing w:before="53" w:beforeAutospacing="0" w:after="0" w:afterAutospacing="1"/>
+        <w:ind w:left="1440" w:hanging="360"/>
+      </w:pPr>
+    </w:p>
+    <w:p>
+      <w:pPr>
+        <w:keepNext w:val="0"/>
+        <w:keepLines w:val="0"/>
+        <w:widowControl/>
+        <w:numPr>
+          <w:ilvl w:val="0"/>
+          <w:numId w:val="2"/>
+        </w:numPr>
+        <w:suppressLineNumbers w:val="0"/>
+        <w:spacing w:before="53" w:beforeAutospacing="0" w:after="0" w:afterAutospacing="1"/>
+        <w:ind w:left="1440" w:hanging="360"/>
+      </w:pPr>
+    </w:p>
+    <w:p>
+      <w:pPr>
+        <w:pStyle w:val="6"/>
+        <w:keepNext w:val="0"/>
+        <w:keepLines w:val="0"/>
+        <w:widowControl/>
+        <w:suppressLineNumbers w:val="0"/>
+        <w:spacing w:before="240" w:beforeAutospacing="0" w:after="240" w:afterAutospacing="0"/>
+        <w:ind w:left="720"/>
+      </w:pPr>
+      <w:r>
+        <w:rPr>
+          <w:rFonts w:hint="default" w:ascii="Segoe UI" w:hAnsi="Segoe UI" w:eastAsia="Segoe UI" w:cs="Segoe UI"/>
+          <w:i w:val="0"/>
+          <w:iCs w:val="0"/>
+          <w:caps w:val="0"/>
+          <w:color w:val="24292F"/>
+          <w:spacing w:val="0"/>
+          <w:sz w:val="24"/>
+          <w:szCs w:val="24"/>
+          <w:bdr w:val="none" w:color="auto" w:sz="0" w:space="0"/>
+          <w:shd w:val="clear" w:fill="FFFFFF"/>
+        </w:rPr>
+        <w:t>Multi-tier Users - There must be at least three different types of user accounts each different functionality access.</w:t>
+      </w:r>
+    </w:p>
+    <w:p>
+      <w:pPr>
+        <w:keepNext w:val="0"/>
+        <w:keepLines w:val="0"/>
+        <w:widowControl/>
+        <w:numPr>
+          <w:ilvl w:val="0"/>
+          <w:numId w:val="2"/>
+        </w:numPr>
+        <w:suppressLineNumbers w:val="0"/>
+        <w:spacing w:before="53" w:beforeAutospacing="0" w:after="0" w:afterAutospacing="1"/>
+        <w:ind w:left="1440" w:hanging="360"/>
+      </w:pPr>
+    </w:p>
+    <w:p>
+      <w:pPr>
+        <w:keepNext w:val="0"/>
+        <w:keepLines w:val="0"/>
+        <w:widowControl/>
+        <w:numPr>
+          <w:ilvl w:val="0"/>
+          <w:numId w:val="2"/>
+        </w:numPr>
+        <w:suppressLineNumbers w:val="0"/>
+        <w:spacing w:before="53" w:beforeAutospacing="0" w:after="0" w:afterAutospacing="1"/>
+        <w:ind w:left="1440" w:hanging="360"/>
+      </w:pPr>
+    </w:p>
+    <w:p>
+      <w:pPr>
+        <w:pStyle w:val="6"/>
+        <w:keepNext w:val="0"/>
+        <w:keepLines w:val="0"/>
+        <w:widowControl/>
+        <w:suppressLineNumbers w:val="0"/>
+        <w:spacing w:before="240" w:beforeAutospacing="0" w:after="240" w:afterAutospacing="0"/>
+        <w:ind w:left="720"/>
+      </w:pPr>
+      <w:r>
+        <w:rPr>
+          <w:rFonts w:hint="default" w:ascii="Segoe UI" w:hAnsi="Segoe UI" w:eastAsia="Segoe UI" w:cs="Segoe UI"/>
+          <w:i w:val="0"/>
+          <w:iCs w:val="0"/>
+          <w:caps w:val="0"/>
+          <w:color w:val="24292F"/>
+          <w:spacing w:val="0"/>
+          <w:sz w:val="24"/>
+          <w:szCs w:val="24"/>
+          <w:bdr w:val="none" w:color="auto" w:sz="0" w:space="0"/>
+          <w:shd w:val="clear" w:fill="FFFFFF"/>
+        </w:rPr>
+        <w:t>Basic mathematic manipulation of the fields of an entity object.</w:t>
+      </w:r>
+    </w:p>
+    <w:p>
+      <w:pPr>
+        <w:keepNext w:val="0"/>
+        <w:keepLines w:val="0"/>
+        <w:widowControl/>
+        <w:numPr>
+          <w:ilvl w:val="0"/>
+          <w:numId w:val="2"/>
+        </w:numPr>
+        <w:suppressLineNumbers w:val="0"/>
+        <w:spacing w:before="53" w:beforeAutospacing="0" w:after="0" w:afterAutospacing="1"/>
+        <w:ind w:left="1440" w:hanging="360"/>
+      </w:pPr>
+    </w:p>
+    <w:p>
+      <w:pPr>
+        <w:keepNext w:val="0"/>
+        <w:keepLines w:val="0"/>
+        <w:widowControl/>
+        <w:numPr>
+          <w:ilvl w:val="0"/>
+          <w:numId w:val="2"/>
+        </w:numPr>
+        <w:suppressLineNumbers w:val="0"/>
+        <w:spacing w:before="53" w:beforeAutospacing="0" w:after="0" w:afterAutospacing="1"/>
+        <w:ind w:left="1440" w:hanging="360"/>
+      </w:pPr>
+    </w:p>
+    <w:p>
+      <w:pPr>
+        <w:pStyle w:val="6"/>
+        <w:keepNext w:val="0"/>
+        <w:keepLines w:val="0"/>
+        <w:widowControl/>
+        <w:suppressLineNumbers w:val="0"/>
+        <w:spacing w:before="240" w:beforeAutospacing="0" w:after="240" w:afterAutospacing="0"/>
+        <w:ind w:left="720"/>
+      </w:pPr>
+      <w:r>
+        <w:rPr>
+          <w:rFonts w:hint="default" w:ascii="Segoe UI" w:hAnsi="Segoe UI" w:eastAsia="Segoe UI" w:cs="Segoe UI"/>
+          <w:i w:val="0"/>
+          <w:iCs w:val="0"/>
+          <w:caps w:val="0"/>
+          <w:color w:val="24292F"/>
+          <w:spacing w:val="0"/>
+          <w:sz w:val="24"/>
+          <w:szCs w:val="24"/>
+          <w:bdr w:val="none" w:color="auto" w:sz="0" w:space="0"/>
+          <w:shd w:val="clear" w:fill="FFFFFF"/>
+        </w:rPr>
+        <w:t>User login with passwords and logout.</w:t>
+      </w:r>
+    </w:p>
+    <w:p>
+      <w:pPr>
+        <w:keepNext w:val="0"/>
+        <w:keepLines w:val="0"/>
+        <w:widowControl/>
+        <w:numPr>
+          <w:ilvl w:val="0"/>
+          <w:numId w:val="2"/>
+        </w:numPr>
+        <w:suppressLineNumbers w:val="0"/>
+        <w:spacing w:before="53" w:beforeAutospacing="0" w:after="0" w:afterAutospacing="1"/>
+        <w:ind w:left="1440" w:hanging="360"/>
+      </w:pPr>
+    </w:p>
+    <w:p>
+      <w:pPr>
+        <w:keepNext w:val="0"/>
+        <w:keepLines w:val="0"/>
+        <w:widowControl/>
+        <w:numPr>
+          <w:ilvl w:val="1"/>
+          <w:numId w:val="2"/>
+        </w:numPr>
+        <w:suppressLineNumbers w:val="0"/>
+        <w:spacing w:before="0" w:beforeAutospacing="1" w:after="0" w:afterAutospacing="1"/>
+        <w:ind w:left="1440" w:hanging="360"/>
+      </w:pPr>
+      <w:r>
+        <w:rPr>
+          <w:rFonts w:hint="default" w:ascii="Segoe UI" w:hAnsi="Segoe UI" w:eastAsia="Segoe UI" w:cs="Segoe UI"/>
+          <w:i w:val="0"/>
+          <w:iCs w:val="0"/>
+          <w:caps w:val="0"/>
+          <w:color w:val="24292F"/>
+          <w:spacing w:val="0"/>
+          <w:sz w:val="24"/>
+          <w:szCs w:val="24"/>
+          <w:bdr w:val="none" w:color="auto" w:sz="0" w:space="0"/>
+          <w:shd w:val="clear" w:fill="FFFFFF"/>
+        </w:rPr>
+        <w:t>Passwords may not be stored in their raw form in the database. They must be encrypted somehow.</w:t>
+      </w:r>
+    </w:p>
+    <w:p>
+      <w:pPr>
+        <w:keepNext w:val="0"/>
+        <w:keepLines w:val="0"/>
+        <w:widowControl/>
+        <w:numPr>
+          <w:ilvl w:val="1"/>
+          <w:numId w:val="2"/>
+        </w:numPr>
+        <w:suppressLineNumbers w:val="0"/>
+        <w:spacing w:before="53" w:beforeAutospacing="0" w:after="0" w:afterAutospacing="1"/>
+        <w:ind w:left="1440" w:hanging="360"/>
+      </w:pPr>
+      <w:r>
+        <w:rPr>
+          <w:rFonts w:hint="default" w:ascii="Segoe UI" w:hAnsi="Segoe UI" w:eastAsia="Segoe UI" w:cs="Segoe UI"/>
+          <w:i w:val="0"/>
+          <w:iCs w:val="0"/>
+          <w:caps w:val="0"/>
+          <w:color w:val="24292F"/>
+          <w:spacing w:val="0"/>
+          <w:sz w:val="24"/>
+          <w:szCs w:val="24"/>
+          <w:bdr w:val="none" w:color="auto" w:sz="0" w:space="0"/>
+          <w:shd w:val="clear" w:fill="FFFFFF"/>
+        </w:rPr>
+        <w:t>Stretch Goal: User registration.</w:t>
+      </w:r>
+    </w:p>
+    <w:p>
+      <w:pPr>
+        <w:keepNext w:val="0"/>
+        <w:keepLines w:val="0"/>
+        <w:widowControl/>
+        <w:numPr>
+          <w:ilvl w:val="0"/>
+          <w:numId w:val="2"/>
+        </w:numPr>
+        <w:suppressLineNumbers w:val="0"/>
+        <w:spacing w:before="53" w:beforeAutospacing="0" w:after="0" w:afterAutospacing="1"/>
+        <w:ind w:left="1440" w:hanging="360"/>
+      </w:pPr>
+    </w:p>
+    <w:p>
+      <w:pPr>
+        <w:pStyle w:val="6"/>
+        <w:keepNext w:val="0"/>
+        <w:keepLines w:val="0"/>
+        <w:widowControl/>
+        <w:suppressLineNumbers w:val="0"/>
+        <w:spacing w:before="240" w:beforeAutospacing="0" w:after="240" w:afterAutospacing="0"/>
+        <w:ind w:left="720"/>
+      </w:pPr>
+      <w:r>
+        <w:rPr>
+          <w:rFonts w:hint="default" w:ascii="Segoe UI" w:hAnsi="Segoe UI" w:eastAsia="Segoe UI" w:cs="Segoe UI"/>
+          <w:i w:val="0"/>
+          <w:iCs w:val="0"/>
+          <w:caps w:val="0"/>
+          <w:color w:val="24292F"/>
+          <w:spacing w:val="0"/>
+          <w:sz w:val="24"/>
+          <w:szCs w:val="24"/>
+          <w:bdr w:val="none" w:color="auto" w:sz="0" w:space="0"/>
+          <w:shd w:val="clear" w:fill="FFFFFF"/>
+        </w:rPr>
+        <w:t>Validation for invalid inputs.</w:t>
+      </w:r>
+    </w:p>
+    <w:p>
+      <w:pPr>
+        <w:keepNext w:val="0"/>
+        <w:keepLines w:val="0"/>
+        <w:widowControl/>
+        <w:numPr>
+          <w:ilvl w:val="0"/>
+          <w:numId w:val="2"/>
+        </w:numPr>
+        <w:suppressLineNumbers w:val="0"/>
+        <w:spacing w:before="53" w:beforeAutospacing="0" w:after="0" w:afterAutospacing="1"/>
+        <w:ind w:left="1440" w:hanging="360"/>
+      </w:pPr>
+    </w:p>
+    <w:p>
+      <w:pPr>
+        <w:keepNext w:val="0"/>
+        <w:keepLines w:val="0"/>
+        <w:widowControl/>
+        <w:numPr>
+          <w:ilvl w:val="0"/>
+          <w:numId w:val="2"/>
+        </w:numPr>
+        <w:suppressLineNumbers w:val="0"/>
+        <w:spacing w:before="53" w:beforeAutospacing="0" w:after="0" w:afterAutospacing="1"/>
+        <w:ind w:left="1440" w:hanging="360"/>
+      </w:pPr>
+    </w:p>
+    <w:p>
+      <w:pPr>
+        <w:pStyle w:val="6"/>
+        <w:keepNext w:val="0"/>
+        <w:keepLines w:val="0"/>
+        <w:widowControl/>
+        <w:suppressLineNumbers w:val="0"/>
+        <w:spacing w:before="240" w:beforeAutospacing="0" w:after="240" w:afterAutospacing="0"/>
+        <w:ind w:left="720"/>
+      </w:pPr>
+      <w:r>
+        <w:rPr>
+          <w:rFonts w:hint="default" w:ascii="Segoe UI" w:hAnsi="Segoe UI" w:eastAsia="Segoe UI" w:cs="Segoe UI"/>
+          <w:i w:val="0"/>
+          <w:iCs w:val="0"/>
+          <w:caps w:val="0"/>
+          <w:color w:val="24292F"/>
+          <w:spacing w:val="0"/>
+          <w:sz w:val="24"/>
+          <w:szCs w:val="24"/>
+          <w:bdr w:val="none" w:color="auto" w:sz="0" w:space="0"/>
+          <w:shd w:val="clear" w:fill="FFFFFF"/>
+        </w:rPr>
+        <w:t>Reasonable Logging of user interactions with the application.</w:t>
+      </w:r>
+    </w:p>
+    <w:p>
+      <w:pPr>
+        <w:keepNext w:val="0"/>
+        <w:keepLines w:val="0"/>
+        <w:widowControl/>
+        <w:numPr>
+          <w:ilvl w:val="0"/>
+          <w:numId w:val="2"/>
+        </w:numPr>
+        <w:suppressLineNumbers w:val="0"/>
+        <w:spacing w:before="53" w:beforeAutospacing="0" w:after="0" w:afterAutospacing="1"/>
+        <w:ind w:left="1440" w:hanging="360"/>
+      </w:pPr>
+    </w:p>
+    <w:p>
+      <w:pPr>
+        <w:keepNext w:val="0"/>
+        <w:keepLines w:val="0"/>
+        <w:widowControl/>
+        <w:numPr>
+          <w:ilvl w:val="0"/>
+          <w:numId w:val="2"/>
+        </w:numPr>
+        <w:suppressLineNumbers w:val="0"/>
+        <w:spacing w:before="53" w:beforeAutospacing="0" w:after="0" w:afterAutospacing="1"/>
+        <w:ind w:left="1440" w:hanging="360"/>
+      </w:pPr>
+    </w:p>
+    <w:p>
+      <w:pPr>
+        <w:pStyle w:val="6"/>
+        <w:keepNext w:val="0"/>
+        <w:keepLines w:val="0"/>
+        <w:widowControl/>
+        <w:suppressLineNumbers w:val="0"/>
+        <w:spacing w:before="240" w:beforeAutospacing="0" w:after="240" w:afterAutospacing="0"/>
+        <w:ind w:left="720"/>
+      </w:pPr>
+      <w:r>
+        <w:rPr>
+          <w:rFonts w:hint="default" w:ascii="Segoe UI" w:hAnsi="Segoe UI" w:eastAsia="Segoe UI" w:cs="Segoe UI"/>
+          <w:i w:val="0"/>
+          <w:iCs w:val="0"/>
+          <w:caps w:val="0"/>
+          <w:color w:val="24292F"/>
+          <w:spacing w:val="0"/>
+          <w:sz w:val="24"/>
+          <w:szCs w:val="24"/>
+          <w:bdr w:val="none" w:color="auto" w:sz="0" w:space="0"/>
+          <w:shd w:val="clear" w:fill="FFFFFF"/>
+        </w:rPr>
+        <w:t>Design:</w:t>
+      </w:r>
+    </w:p>
+    <w:p>
+      <w:pPr>
+        <w:keepNext w:val="0"/>
+        <w:keepLines w:val="0"/>
+        <w:widowControl/>
+        <w:numPr>
+          <w:ilvl w:val="0"/>
+          <w:numId w:val="2"/>
+        </w:numPr>
+        <w:suppressLineNumbers w:val="0"/>
+        <w:spacing w:before="53" w:beforeAutospacing="0" w:after="0" w:afterAutospacing="1"/>
+        <w:ind w:left="1440" w:hanging="360"/>
+      </w:pPr>
+    </w:p>
+    <w:p>
+      <w:pPr>
+        <w:keepNext w:val="0"/>
+        <w:keepLines w:val="0"/>
+        <w:widowControl/>
+        <w:numPr>
+          <w:ilvl w:val="1"/>
+          <w:numId w:val="4"/>
+        </w:numPr>
+        <w:suppressLineNumbers w:val="0"/>
+        <w:tabs>
+          <w:tab w:val="left" w:pos="1440"/>
+        </w:tabs>
+        <w:spacing w:before="0" w:beforeAutospacing="1" w:after="0" w:afterAutospacing="1"/>
+        <w:ind w:left="1440" w:hanging="360"/>
+      </w:pPr>
+      <w:r>
+        <w:rPr>
+          <w:rFonts w:hint="default" w:ascii="Segoe UI" w:hAnsi="Segoe UI" w:eastAsia="Segoe UI" w:cs="Segoe UI"/>
+          <w:i w:val="0"/>
+          <w:iCs w:val="0"/>
+          <w:caps w:val="0"/>
+          <w:color w:val="24292F"/>
+          <w:spacing w:val="0"/>
+          <w:sz w:val="24"/>
+          <w:szCs w:val="24"/>
+          <w:bdr w:val="none" w:color="auto" w:sz="0" w:space="0"/>
+          <w:shd w:val="clear" w:fill="FFFFFF"/>
+        </w:rPr>
+        <w:t>Data persistence in a SQL database normalized to 3rd normal form.</w:t>
+      </w:r>
+    </w:p>
+    <w:p>
+      <w:pPr>
+        <w:keepNext w:val="0"/>
+        <w:keepLines w:val="0"/>
+        <w:widowControl/>
+        <w:numPr>
+          <w:ilvl w:val="2"/>
+          <w:numId w:val="2"/>
+        </w:numPr>
+        <w:suppressLineNumbers w:val="0"/>
+        <w:spacing w:before="0" w:beforeAutospacing="1" w:after="0" w:afterAutospacing="1"/>
+        <w:ind w:left="2160" w:hanging="360"/>
+      </w:pPr>
+      <w:r>
+        <w:rPr>
+          <w:rFonts w:hint="default" w:ascii="Segoe UI" w:hAnsi="Segoe UI" w:eastAsia="Segoe UI" w:cs="Segoe UI"/>
+          <w:i w:val="0"/>
+          <w:iCs w:val="0"/>
+          <w:caps w:val="0"/>
+          <w:color w:val="24292F"/>
+          <w:spacing w:val="0"/>
+          <w:sz w:val="24"/>
+          <w:szCs w:val="24"/>
+          <w:bdr w:val="none" w:color="auto" w:sz="0" w:space="0"/>
+          <w:shd w:val="clear" w:fill="FFFFFF"/>
+        </w:rPr>
+        <w:t>Must contain at least three entity tables. (Join tables do not count.)</w:t>
+      </w:r>
+    </w:p>
+    <w:p>
+      <w:pPr>
+        <w:keepNext w:val="0"/>
+        <w:keepLines w:val="0"/>
+        <w:widowControl/>
+        <w:numPr>
+          <w:ilvl w:val="2"/>
+          <w:numId w:val="2"/>
+        </w:numPr>
+        <w:suppressLineNumbers w:val="0"/>
+        <w:spacing w:before="53" w:beforeAutospacing="0" w:after="0" w:afterAutospacing="1"/>
+        <w:ind w:left="2160" w:hanging="360"/>
+      </w:pPr>
+      <w:r>
+        <w:rPr>
+          <w:rFonts w:hint="default" w:ascii="Segoe UI" w:hAnsi="Segoe UI" w:eastAsia="Segoe UI" w:cs="Segoe UI"/>
+          <w:i w:val="0"/>
+          <w:iCs w:val="0"/>
+          <w:caps w:val="0"/>
+          <w:color w:val="24292F"/>
+          <w:spacing w:val="0"/>
+          <w:sz w:val="24"/>
+          <w:szCs w:val="24"/>
+          <w:bdr w:val="none" w:color="auto" w:sz="0" w:space="0"/>
+          <w:shd w:val="clear" w:fill="FFFFFF"/>
+        </w:rPr>
+        <w:t>Must contain at least two relationships between tables.</w:t>
+      </w:r>
+    </w:p>
+    <w:p>
+      <w:pPr>
+        <w:keepNext w:val="0"/>
+        <w:keepLines w:val="0"/>
+        <w:widowControl/>
+        <w:numPr>
+          <w:ilvl w:val="3"/>
+          <w:numId w:val="3"/>
+        </w:numPr>
+        <w:suppressLineNumbers w:val="0"/>
+        <w:tabs>
+          <w:tab w:val="left" w:pos="2880"/>
+        </w:tabs>
+        <w:spacing w:before="0" w:beforeAutospacing="1" w:after="0" w:afterAutospacing="1"/>
+        <w:ind w:left="2882" w:hanging="360"/>
+      </w:pPr>
+      <w:r>
+        <w:rPr>
+          <w:rFonts w:hint="default" w:ascii="Segoe UI" w:hAnsi="Segoe UI" w:eastAsia="Segoe UI" w:cs="Segoe UI"/>
+          <w:i w:val="0"/>
+          <w:iCs w:val="0"/>
+          <w:caps w:val="0"/>
+          <w:color w:val="24292F"/>
+          <w:spacing w:val="0"/>
+          <w:sz w:val="24"/>
+          <w:szCs w:val="24"/>
+          <w:bdr w:val="none" w:color="auto" w:sz="0" w:space="0"/>
+          <w:shd w:val="clear" w:fill="FFFFFF"/>
+        </w:rPr>
+        <w:t>Stretch Goal: Create a Many to Many relationship between tables.</w:t>
+      </w:r>
+    </w:p>
+    <w:p>
+      <w:pPr>
+        <w:keepNext w:val="0"/>
+        <w:keepLines w:val="0"/>
+        <w:widowControl/>
+        <w:numPr>
+          <w:ilvl w:val="2"/>
+          <w:numId w:val="2"/>
+        </w:numPr>
+        <w:suppressLineNumbers w:val="0"/>
+        <w:spacing w:before="53" w:beforeAutospacing="0" w:after="0" w:afterAutospacing="1"/>
+        <w:ind w:left="2160" w:hanging="360"/>
+      </w:pPr>
+      <w:r>
+        <w:rPr>
+          <w:rFonts w:hint="default" w:ascii="Segoe UI" w:hAnsi="Segoe UI" w:eastAsia="Segoe UI" w:cs="Segoe UI"/>
+          <w:i w:val="0"/>
+          <w:iCs w:val="0"/>
+          <w:caps w:val="0"/>
+          <w:color w:val="24292F"/>
+          <w:spacing w:val="0"/>
+          <w:sz w:val="24"/>
+          <w:szCs w:val="24"/>
+          <w:bdr w:val="none" w:color="auto" w:sz="0" w:space="0"/>
+          <w:shd w:val="clear" w:fill="FFFFFF"/>
+        </w:rPr>
+        <w:t>Must contain at least one stored procedure.</w:t>
+      </w:r>
+    </w:p>
+    <w:p>
+      <w:pPr>
+        <w:keepNext w:val="0"/>
+        <w:keepLines w:val="0"/>
+        <w:widowControl/>
+        <w:numPr>
+          <w:ilvl w:val="1"/>
+          <w:numId w:val="4"/>
+        </w:numPr>
+        <w:suppressLineNumbers w:val="0"/>
+        <w:tabs>
+          <w:tab w:val="left" w:pos="1440"/>
+        </w:tabs>
+        <w:spacing w:before="53" w:beforeAutospacing="0" w:after="0" w:afterAutospacing="1"/>
+        <w:ind w:left="1440" w:hanging="360"/>
+      </w:pPr>
+      <w:r>
+        <w:rPr>
+          <w:rFonts w:hint="default" w:ascii="Segoe UI" w:hAnsi="Segoe UI" w:eastAsia="Segoe UI" w:cs="Segoe UI"/>
+          <w:i w:val="0"/>
+          <w:iCs w:val="0"/>
+          <w:caps w:val="0"/>
+          <w:color w:val="24292F"/>
+          <w:spacing w:val="0"/>
+          <w:sz w:val="24"/>
+          <w:szCs w:val="24"/>
+          <w:bdr w:val="none" w:color="auto" w:sz="0" w:space="0"/>
+          <w:shd w:val="clear" w:fill="FFFFFF"/>
+        </w:rPr>
+        <w:t>Three layered architecture of the Java application.</w:t>
+      </w:r>
+    </w:p>
+    <w:p>
+      <w:pPr>
+        <w:keepNext w:val="0"/>
+        <w:keepLines w:val="0"/>
+        <w:widowControl/>
+        <w:numPr>
+          <w:ilvl w:val="2"/>
+          <w:numId w:val="4"/>
+        </w:numPr>
+        <w:suppressLineNumbers w:val="0"/>
+        <w:tabs>
+          <w:tab w:val="left" w:pos="2160"/>
+        </w:tabs>
+        <w:spacing w:before="0" w:beforeAutospacing="1" w:after="0" w:afterAutospacing="1"/>
+        <w:ind w:left="2160" w:hanging="360"/>
+      </w:pPr>
+      <w:r>
+        <w:rPr>
+          <w:rFonts w:hint="default" w:ascii="Segoe UI" w:hAnsi="Segoe UI" w:eastAsia="Segoe UI" w:cs="Segoe UI"/>
+          <w:i w:val="0"/>
+          <w:iCs w:val="0"/>
+          <w:caps w:val="0"/>
+          <w:color w:val="24292F"/>
+          <w:spacing w:val="0"/>
+          <w:sz w:val="24"/>
+          <w:szCs w:val="24"/>
+          <w:bdr w:val="none" w:color="auto" w:sz="0" w:space="0"/>
+          <w:shd w:val="clear" w:fill="FFFFFF"/>
+        </w:rPr>
+        <w:t>Reasonable test coverage of the service layer.</w:t>
+      </w:r>
+    </w:p>
+    <w:p>
+      <w:pPr>
+        <w:keepNext w:val="0"/>
+        <w:keepLines w:val="0"/>
+        <w:widowControl/>
+        <w:numPr>
+          <w:ilvl w:val="3"/>
+          <w:numId w:val="2"/>
+        </w:numPr>
+        <w:suppressLineNumbers w:val="0"/>
+        <w:spacing w:before="0" w:beforeAutospacing="1" w:after="0" w:afterAutospacing="1"/>
+        <w:ind w:left="2882" w:hanging="360"/>
+      </w:pPr>
+      <w:r>
+        <w:rPr>
+          <w:rFonts w:hint="default" w:ascii="Segoe UI" w:hAnsi="Segoe UI" w:eastAsia="Segoe UI" w:cs="Segoe UI"/>
+          <w:i w:val="0"/>
+          <w:iCs w:val="0"/>
+          <w:caps w:val="0"/>
+          <w:color w:val="24292F"/>
+          <w:spacing w:val="0"/>
+          <w:sz w:val="24"/>
+          <w:szCs w:val="24"/>
+          <w:bdr w:val="none" w:color="auto" w:sz="0" w:space="0"/>
+          <w:shd w:val="clear" w:fill="FFFFFF"/>
+        </w:rPr>
+        <w:t>Stretch Goal: Implement Test Driven Development.</w:t>
+      </w:r>
+    </w:p>
+    <w:p>
+      <w:pPr>
+        <w:keepNext w:val="0"/>
+        <w:keepLines w:val="0"/>
+        <w:widowControl/>
+        <w:numPr>
+          <w:ilvl w:val="1"/>
+          <w:numId w:val="4"/>
+        </w:numPr>
+        <w:suppressLineNumbers w:val="0"/>
+        <w:tabs>
+          <w:tab w:val="left" w:pos="1440"/>
+        </w:tabs>
+        <w:spacing w:before="53" w:beforeAutospacing="0" w:after="0" w:afterAutospacing="1"/>
+        <w:ind w:left="1440" w:hanging="360"/>
+      </w:pPr>
+      <w:r>
+        <w:rPr>
+          <w:rFonts w:hint="default" w:ascii="Segoe UI" w:hAnsi="Segoe UI" w:eastAsia="Segoe UI" w:cs="Segoe UI"/>
+          <w:i w:val="0"/>
+          <w:iCs w:val="0"/>
+          <w:caps w:val="0"/>
+          <w:color w:val="24292F"/>
+          <w:spacing w:val="0"/>
+          <w:sz w:val="24"/>
+          <w:szCs w:val="24"/>
+          <w:bdr w:val="none" w:color="auto" w:sz="0" w:space="0"/>
+          <w:shd w:val="clear" w:fill="FFFFFF"/>
+        </w:rPr>
+        <w:t>DAO design pattern.</w:t>
+      </w:r>
+    </w:p>
+    <w:p>
+      <w:pPr>
+        <w:keepNext w:val="0"/>
+        <w:keepLines w:val="0"/>
+        <w:widowControl/>
+        <w:numPr>
+          <w:ilvl w:val="0"/>
+          <w:numId w:val="2"/>
+        </w:numPr>
+        <w:suppressLineNumbers w:val="0"/>
+        <w:spacing w:before="53" w:beforeAutospacing="0" w:after="0" w:afterAutospacing="1"/>
+        <w:ind w:left="1440" w:hanging="360"/>
+      </w:pPr>
+    </w:p>
+    <w:p>
+      <w:pPr>
+        <w:pStyle w:val="6"/>
+        <w:keepNext w:val="0"/>
+        <w:keepLines w:val="0"/>
+        <w:widowControl/>
+        <w:suppressLineNumbers w:val="0"/>
+        <w:spacing w:before="240" w:beforeAutospacing="0" w:after="240" w:afterAutospacing="0"/>
+        <w:ind w:left="720"/>
+      </w:pPr>
+      <w:r>
+        <w:rPr>
+          <w:rFonts w:hint="default" w:ascii="Segoe UI" w:hAnsi="Segoe UI" w:eastAsia="Segoe UI" w:cs="Segoe UI"/>
+          <w:i w:val="0"/>
+          <w:iCs w:val="0"/>
+          <w:caps w:val="0"/>
+          <w:color w:val="24292F"/>
+          <w:spacing w:val="0"/>
+          <w:sz w:val="24"/>
+          <w:szCs w:val="24"/>
+          <w:bdr w:val="none" w:color="auto" w:sz="0" w:space="0"/>
+          <w:shd w:val="clear" w:fill="FFFFFF"/>
+        </w:rPr>
+        <w:t>Other:</w:t>
+      </w:r>
+    </w:p>
+    <w:p>
+      <w:pPr>
+        <w:keepNext w:val="0"/>
+        <w:keepLines w:val="0"/>
+        <w:widowControl/>
+        <w:numPr>
+          <w:ilvl w:val="0"/>
+          <w:numId w:val="2"/>
+        </w:numPr>
+        <w:suppressLineNumbers w:val="0"/>
+        <w:spacing w:before="53" w:beforeAutospacing="0" w:after="0" w:afterAutospacing="1"/>
+        <w:ind w:left="1440" w:hanging="360"/>
+      </w:pPr>
+    </w:p>
+    <w:p>
+      <w:pPr>
+        <w:keepNext w:val="0"/>
+        <w:keepLines w:val="0"/>
+        <w:widowControl/>
+        <w:numPr>
+          <w:ilvl w:val="1"/>
+          <w:numId w:val="5"/>
+        </w:numPr>
+        <w:suppressLineNumbers w:val="0"/>
+        <w:tabs>
+          <w:tab w:val="left" w:pos="1440"/>
+        </w:tabs>
+        <w:spacing w:before="0" w:beforeAutospacing="1" w:after="0" w:afterAutospacing="1"/>
+        <w:ind w:left="1440" w:hanging="360"/>
+      </w:pPr>
+      <w:r>
+        <w:rPr>
+          <w:rFonts w:hint="default" w:ascii="Segoe UI" w:hAnsi="Segoe UI" w:eastAsia="Segoe UI" w:cs="Segoe UI"/>
+          <w:i w:val="0"/>
+          <w:iCs w:val="0"/>
+          <w:caps w:val="0"/>
+          <w:color w:val="24292F"/>
+          <w:spacing w:val="0"/>
+          <w:sz w:val="24"/>
+          <w:szCs w:val="24"/>
+          <w:bdr w:val="none" w:color="auto" w:sz="0" w:space="0"/>
+          <w:shd w:val="clear" w:fill="FFFFFF"/>
+        </w:rPr>
+        <w:t>A SQL Script file that can be used to create a clone of your database structures.</w:t>
+      </w:r>
+    </w:p>
+    <w:p>
+      <w:pPr>
+        <w:keepNext w:val="0"/>
+        <w:keepLines w:val="0"/>
+        <w:widowControl/>
+        <w:numPr>
+          <w:ilvl w:val="1"/>
+          <w:numId w:val="5"/>
+        </w:numPr>
+        <w:suppressLineNumbers w:val="0"/>
+        <w:tabs>
+          <w:tab w:val="left" w:pos="1440"/>
+        </w:tabs>
+        <w:spacing w:before="53" w:beforeAutospacing="0" w:after="0" w:afterAutospacing="1"/>
+        <w:ind w:left="1440" w:hanging="360"/>
+      </w:pPr>
+      <w:r>
+        <w:rPr>
+          <w:rFonts w:hint="default" w:ascii="Segoe UI" w:hAnsi="Segoe UI" w:eastAsia="Segoe UI" w:cs="Segoe UI"/>
+          <w:i w:val="0"/>
+          <w:iCs w:val="0"/>
+          <w:caps w:val="0"/>
+          <w:color w:val="24292F"/>
+          <w:spacing w:val="0"/>
+          <w:sz w:val="24"/>
+          <w:szCs w:val="24"/>
+          <w:bdr w:val="none" w:color="auto" w:sz="0" w:space="0"/>
+          <w:shd w:val="clear" w:fill="FFFFFF"/>
+        </w:rPr>
+        <w:t>Stretch Goal: A slide show presentation introducing your application before demoing it.</w:t>
+      </w:r>
+    </w:p>
+    <w:p>
+      <w:pPr>
+        <w:pStyle w:val="6"/>
+        <w:keepNext w:val="0"/>
+        <w:keepLines w:val="0"/>
+        <w:widowControl/>
+        <w:suppressLineNumbers w:val="0"/>
+        <w:shd w:val="clear" w:fill="FFFFFF"/>
+        <w:spacing w:before="0" w:beforeAutospacing="0" w:after="240" w:afterAutospacing="0"/>
+        <w:ind w:left="0" w:firstLine="0"/>
+        <w:rPr>
+          <w:rFonts w:hint="default" w:ascii="Segoe UI" w:hAnsi="Segoe UI" w:eastAsia="Segoe UI" w:cs="Segoe UI"/>
+          <w:i w:val="0"/>
+          <w:iCs w:val="0"/>
+          <w:caps w:val="0"/>
+          <w:color w:val="24292F"/>
+          <w:spacing w:val="0"/>
+          <w:sz w:val="24"/>
+          <w:szCs w:val="24"/>
+        </w:rPr>
+      </w:pPr>
+      <w:r>
+        <w:rPr>
+          <w:rStyle w:val="7"/>
+          <w:rFonts w:hint="default" w:ascii="Segoe UI" w:hAnsi="Segoe UI" w:eastAsia="Segoe UI" w:cs="Segoe UI"/>
+          <w:b/>
+          <w:bCs/>
+          <w:i w:val="0"/>
+          <w:iCs w:val="0"/>
+          <w:caps w:val="0"/>
+          <w:color w:val="24292F"/>
+          <w:spacing w:val="0"/>
+          <w:sz w:val="24"/>
+          <w:szCs w:val="24"/>
+          <w:shd w:val="clear" w:fill="FFFFFF"/>
+        </w:rPr>
+        <w:t>Example Bank Application Requirements</w:t>
+      </w:r>
+    </w:p>
+    <w:p>
+      <w:pPr>
+        <w:keepNext w:val="0"/>
+        <w:keepLines w:val="0"/>
+        <w:widowControl/>
+        <w:numPr>
+          <w:ilvl w:val="0"/>
+          <w:numId w:val="6"/>
+        </w:numPr>
+        <w:suppressLineNumbers w:val="0"/>
+        <w:spacing w:before="0" w:beforeAutospacing="1" w:after="0" w:afterAutospacing="1"/>
+        <w:ind w:left="720" w:hanging="360"/>
+      </w:pPr>
+      <w:r>
+        <w:rPr>
+          <w:rFonts w:hint="default" w:ascii="Segoe UI" w:hAnsi="Segoe UI" w:eastAsia="Segoe UI" w:cs="Segoe UI"/>
+          <w:i w:val="0"/>
+          <w:iCs w:val="0"/>
+          <w:caps w:val="0"/>
+          <w:color w:val="24292F"/>
+          <w:spacing w:val="0"/>
+          <w:sz w:val="24"/>
+          <w:szCs w:val="24"/>
+          <w:bdr w:val="none" w:color="auto" w:sz="0" w:space="0"/>
+          <w:shd w:val="clear" w:fill="FFFFFF"/>
+        </w:rPr>
+        <w:t>Customers of the bank should be able to register with a username and password, and apply to open an account.</w:t>
+      </w:r>
+    </w:p>
+    <w:p>
+      <w:pPr>
+        <w:keepNext w:val="0"/>
+        <w:keepLines w:val="0"/>
+        <w:widowControl/>
+        <w:numPr>
+          <w:ilvl w:val="1"/>
+          <w:numId w:val="7"/>
+        </w:numPr>
+        <w:suppressLineNumbers w:val="0"/>
+        <w:tabs>
+          <w:tab w:val="left" w:pos="1440"/>
+        </w:tabs>
+        <w:spacing w:before="0" w:beforeAutospacing="1" w:after="0" w:afterAutospacing="1"/>
+        <w:ind w:left="1440" w:hanging="360"/>
+      </w:pPr>
+      <w:r>
+        <w:rPr>
+          <w:rFonts w:hint="default" w:ascii="Segoe UI" w:hAnsi="Segoe UI" w:eastAsia="Segoe UI" w:cs="Segoe UI"/>
+          <w:i w:val="0"/>
+          <w:iCs w:val="0"/>
+          <w:caps w:val="0"/>
+          <w:color w:val="24292F"/>
+          <w:spacing w:val="0"/>
+          <w:sz w:val="24"/>
+          <w:szCs w:val="24"/>
+          <w:bdr w:val="none" w:color="auto" w:sz="0" w:space="0"/>
+          <w:shd w:val="clear" w:fill="FFFFFF"/>
+        </w:rPr>
+        <w:t>Stretch Goal: Customers should be able to apply for joint accounts</w:t>
+      </w:r>
+    </w:p>
+    <w:p>
+      <w:pPr>
+        <w:keepNext w:val="0"/>
+        <w:keepLines w:val="0"/>
+        <w:widowControl/>
+        <w:numPr>
+          <w:ilvl w:val="0"/>
+          <w:numId w:val="6"/>
+        </w:numPr>
+        <w:suppressLineNumbers w:val="0"/>
+        <w:spacing w:before="53" w:beforeAutospacing="0" w:after="0" w:afterAutospacing="1"/>
+        <w:ind w:left="720" w:hanging="360"/>
+      </w:pPr>
+      <w:r>
+        <w:rPr>
+          <w:rFonts w:hint="default" w:ascii="Segoe UI" w:hAnsi="Segoe UI" w:eastAsia="Segoe UI" w:cs="Segoe UI"/>
+          <w:i w:val="0"/>
+          <w:iCs w:val="0"/>
+          <w:caps w:val="0"/>
+          <w:color w:val="24292F"/>
+          <w:spacing w:val="0"/>
+          <w:sz w:val="24"/>
+          <w:szCs w:val="24"/>
+          <w:bdr w:val="none" w:color="auto" w:sz="0" w:space="0"/>
+          <w:shd w:val="clear" w:fill="FFFFFF"/>
+        </w:rPr>
+        <w:t>Once the account is open, customers should be able to withdraw, deposit, and transfer funds between accounts</w:t>
+      </w:r>
+    </w:p>
+    <w:p>
+      <w:pPr>
+        <w:keepNext w:val="0"/>
+        <w:keepLines w:val="0"/>
+        <w:widowControl/>
+        <w:numPr>
+          <w:ilvl w:val="1"/>
+          <w:numId w:val="8"/>
+        </w:numPr>
+        <w:suppressLineNumbers w:val="0"/>
+        <w:tabs>
+          <w:tab w:val="left" w:pos="1440"/>
+        </w:tabs>
+        <w:spacing w:before="0" w:beforeAutospacing="1" w:after="0" w:afterAutospacing="1"/>
+        <w:ind w:left="1440" w:hanging="360"/>
+      </w:pPr>
+      <w:r>
+        <w:rPr>
+          <w:rFonts w:hint="default" w:ascii="Segoe UI" w:hAnsi="Segoe UI" w:eastAsia="Segoe UI" w:cs="Segoe UI"/>
+          <w:i w:val="0"/>
+          <w:iCs w:val="0"/>
+          <w:caps w:val="0"/>
+          <w:color w:val="24292F"/>
+          <w:spacing w:val="0"/>
+          <w:sz w:val="24"/>
+          <w:szCs w:val="24"/>
+          <w:bdr w:val="none" w:color="auto" w:sz="0" w:space="0"/>
+          <w:shd w:val="clear" w:fill="FFFFFF"/>
+        </w:rPr>
+        <w:t>All basic validation should be done, such as trying to input negative amounts, overdrawing from accounts etc.</w:t>
+      </w:r>
+    </w:p>
+    <w:p>
+      <w:pPr>
+        <w:keepNext w:val="0"/>
+        <w:keepLines w:val="0"/>
+        <w:widowControl/>
+        <w:numPr>
+          <w:ilvl w:val="0"/>
+          <w:numId w:val="6"/>
+        </w:numPr>
+        <w:suppressLineNumbers w:val="0"/>
+        <w:spacing w:before="53" w:beforeAutospacing="0" w:after="0" w:afterAutospacing="1"/>
+        <w:ind w:left="720" w:hanging="360"/>
+      </w:pPr>
+      <w:r>
+        <w:rPr>
+          <w:rFonts w:hint="default" w:ascii="Segoe UI" w:hAnsi="Segoe UI" w:eastAsia="Segoe UI" w:cs="Segoe UI"/>
+          <w:i w:val="0"/>
+          <w:iCs w:val="0"/>
+          <w:caps w:val="0"/>
+          <w:color w:val="24292F"/>
+          <w:spacing w:val="0"/>
+          <w:sz w:val="24"/>
+          <w:szCs w:val="24"/>
+          <w:bdr w:val="none" w:color="auto" w:sz="0" w:space="0"/>
+          <w:shd w:val="clear" w:fill="FFFFFF"/>
+        </w:rPr>
+        <w:t>Employees of the bank should be able to view all of their customers information. This includes:</w:t>
+      </w:r>
+    </w:p>
+    <w:p>
+      <w:pPr>
+        <w:keepNext w:val="0"/>
+        <w:keepLines w:val="0"/>
+        <w:widowControl/>
+        <w:numPr>
+          <w:ilvl w:val="1"/>
+          <w:numId w:val="9"/>
+        </w:numPr>
+        <w:suppressLineNumbers w:val="0"/>
+        <w:tabs>
+          <w:tab w:val="left" w:pos="1440"/>
+        </w:tabs>
+        <w:spacing w:before="0" w:beforeAutospacing="1" w:after="0" w:afterAutospacing="1"/>
+        <w:ind w:left="1440" w:hanging="360"/>
+      </w:pPr>
+      <w:r>
+        <w:rPr>
+          <w:rFonts w:hint="default" w:ascii="Segoe UI" w:hAnsi="Segoe UI" w:eastAsia="Segoe UI" w:cs="Segoe UI"/>
+          <w:i w:val="0"/>
+          <w:iCs w:val="0"/>
+          <w:caps w:val="0"/>
+          <w:color w:val="24292F"/>
+          <w:spacing w:val="0"/>
+          <w:sz w:val="24"/>
+          <w:szCs w:val="24"/>
+          <w:bdr w:val="none" w:color="auto" w:sz="0" w:space="0"/>
+          <w:shd w:val="clear" w:fill="FFFFFF"/>
+        </w:rPr>
+        <w:t>Account information</w:t>
+      </w:r>
+    </w:p>
+    <w:p>
+      <w:pPr>
+        <w:keepNext w:val="0"/>
+        <w:keepLines w:val="0"/>
+        <w:widowControl/>
+        <w:numPr>
+          <w:ilvl w:val="1"/>
+          <w:numId w:val="9"/>
+        </w:numPr>
+        <w:suppressLineNumbers w:val="0"/>
+        <w:tabs>
+          <w:tab w:val="left" w:pos="1440"/>
+        </w:tabs>
+        <w:spacing w:before="53" w:beforeAutospacing="0" w:after="0" w:afterAutospacing="1"/>
+        <w:ind w:left="1440" w:hanging="360"/>
+      </w:pPr>
+      <w:r>
+        <w:rPr>
+          <w:rFonts w:hint="default" w:ascii="Segoe UI" w:hAnsi="Segoe UI" w:eastAsia="Segoe UI" w:cs="Segoe UI"/>
+          <w:i w:val="0"/>
+          <w:iCs w:val="0"/>
+          <w:caps w:val="0"/>
+          <w:color w:val="24292F"/>
+          <w:spacing w:val="0"/>
+          <w:sz w:val="24"/>
+          <w:szCs w:val="24"/>
+          <w:bdr w:val="none" w:color="auto" w:sz="0" w:space="0"/>
+          <w:shd w:val="clear" w:fill="FFFFFF"/>
+        </w:rPr>
+        <w:t>Account balances</w:t>
+      </w:r>
+    </w:p>
+    <w:p>
+      <w:pPr>
+        <w:keepNext w:val="0"/>
+        <w:keepLines w:val="0"/>
+        <w:widowControl/>
+        <w:numPr>
+          <w:ilvl w:val="1"/>
+          <w:numId w:val="9"/>
+        </w:numPr>
+        <w:suppressLineNumbers w:val="0"/>
+        <w:tabs>
+          <w:tab w:val="left" w:pos="1440"/>
+        </w:tabs>
+        <w:spacing w:before="53" w:beforeAutospacing="0" w:after="0" w:afterAutospacing="1"/>
+        <w:ind w:left="1440" w:hanging="360"/>
+      </w:pPr>
+      <w:r>
+        <w:rPr>
+          <w:rFonts w:hint="default" w:ascii="Segoe UI" w:hAnsi="Segoe UI" w:eastAsia="Segoe UI" w:cs="Segoe UI"/>
+          <w:i w:val="0"/>
+          <w:iCs w:val="0"/>
+          <w:caps w:val="0"/>
+          <w:color w:val="24292F"/>
+          <w:spacing w:val="0"/>
+          <w:sz w:val="24"/>
+          <w:szCs w:val="24"/>
+          <w:bdr w:val="none" w:color="auto" w:sz="0" w:space="0"/>
+          <w:shd w:val="clear" w:fill="FFFFFF"/>
+        </w:rPr>
+        <w:t>Personal information</w:t>
+      </w:r>
+    </w:p>
+    <w:p>
+      <w:pPr>
+        <w:keepNext w:val="0"/>
+        <w:keepLines w:val="0"/>
+        <w:widowControl/>
+        <w:numPr>
+          <w:ilvl w:val="0"/>
+          <w:numId w:val="6"/>
+        </w:numPr>
+        <w:suppressLineNumbers w:val="0"/>
+        <w:spacing w:before="53" w:beforeAutospacing="0" w:after="0" w:afterAutospacing="1"/>
+        <w:ind w:left="720" w:hanging="360"/>
+      </w:pPr>
+      <w:r>
+        <w:rPr>
+          <w:rFonts w:hint="default" w:ascii="Segoe UI" w:hAnsi="Segoe UI" w:eastAsia="Segoe UI" w:cs="Segoe UI"/>
+          <w:i w:val="0"/>
+          <w:iCs w:val="0"/>
+          <w:caps w:val="0"/>
+          <w:color w:val="24292F"/>
+          <w:spacing w:val="0"/>
+          <w:sz w:val="24"/>
+          <w:szCs w:val="24"/>
+          <w:bdr w:val="none" w:color="auto" w:sz="0" w:space="0"/>
+          <w:shd w:val="clear" w:fill="FFFFFF"/>
+        </w:rPr>
+        <w:t>Employees should be able to approve/deny open applications for accounts</w:t>
+      </w:r>
+    </w:p>
+    <w:p>
+      <w:pPr>
+        <w:keepNext w:val="0"/>
+        <w:keepLines w:val="0"/>
+        <w:widowControl/>
+        <w:numPr>
+          <w:ilvl w:val="0"/>
+          <w:numId w:val="6"/>
+        </w:numPr>
+        <w:suppressLineNumbers w:val="0"/>
+        <w:spacing w:before="53" w:beforeAutospacing="0" w:after="0" w:afterAutospacing="1"/>
+        <w:ind w:left="720" w:hanging="360"/>
+      </w:pPr>
+      <w:r>
+        <w:rPr>
+          <w:rFonts w:hint="default" w:ascii="Segoe UI" w:hAnsi="Segoe UI" w:eastAsia="Segoe UI" w:cs="Segoe UI"/>
+          <w:i w:val="0"/>
+          <w:iCs w:val="0"/>
+          <w:caps w:val="0"/>
+          <w:color w:val="24292F"/>
+          <w:spacing w:val="0"/>
+          <w:sz w:val="24"/>
+          <w:szCs w:val="24"/>
+          <w:bdr w:val="none" w:color="auto" w:sz="0" w:space="0"/>
+          <w:shd w:val="clear" w:fill="FFFFFF"/>
+        </w:rPr>
+        <w:t>Bank admins should be able to view and edit all accounts. This includes:</w:t>
+      </w:r>
+    </w:p>
+    <w:p>
+      <w:pPr>
+        <w:keepNext w:val="0"/>
+        <w:keepLines w:val="0"/>
+        <w:widowControl/>
+        <w:numPr>
+          <w:ilvl w:val="1"/>
+          <w:numId w:val="10"/>
+        </w:numPr>
+        <w:suppressLineNumbers w:val="0"/>
+        <w:tabs>
+          <w:tab w:val="left" w:pos="1440"/>
+        </w:tabs>
+        <w:spacing w:before="0" w:beforeAutospacing="1" w:after="0" w:afterAutospacing="1"/>
+        <w:ind w:left="1440" w:hanging="360"/>
+      </w:pPr>
+      <w:r>
+        <w:rPr>
+          <w:rFonts w:hint="default" w:ascii="Segoe UI" w:hAnsi="Segoe UI" w:eastAsia="Segoe UI" w:cs="Segoe UI"/>
+          <w:i w:val="0"/>
+          <w:iCs w:val="0"/>
+          <w:caps w:val="0"/>
+          <w:color w:val="24292F"/>
+          <w:spacing w:val="0"/>
+          <w:sz w:val="24"/>
+          <w:szCs w:val="24"/>
+          <w:bdr w:val="none" w:color="auto" w:sz="0" w:space="0"/>
+          <w:shd w:val="clear" w:fill="FFFFFF"/>
+        </w:rPr>
+        <w:t>Approving/denying accounts</w:t>
+      </w:r>
+    </w:p>
+    <w:p>
+      <w:pPr>
+        <w:keepNext w:val="0"/>
+        <w:keepLines w:val="0"/>
+        <w:widowControl/>
+        <w:numPr>
+          <w:ilvl w:val="1"/>
+          <w:numId w:val="10"/>
+        </w:numPr>
+        <w:suppressLineNumbers w:val="0"/>
+        <w:tabs>
+          <w:tab w:val="left" w:pos="1440"/>
+        </w:tabs>
+        <w:spacing w:before="53" w:beforeAutospacing="0" w:after="0" w:afterAutospacing="1"/>
+        <w:ind w:left="1440" w:hanging="360"/>
+      </w:pPr>
+      <w:r>
+        <w:rPr>
+          <w:rFonts w:hint="default" w:ascii="Segoe UI" w:hAnsi="Segoe UI" w:eastAsia="Segoe UI" w:cs="Segoe UI"/>
+          <w:i w:val="0"/>
+          <w:iCs w:val="0"/>
+          <w:caps w:val="0"/>
+          <w:color w:val="24292F"/>
+          <w:spacing w:val="0"/>
+          <w:sz w:val="24"/>
+          <w:szCs w:val="24"/>
+          <w:bdr w:val="none" w:color="auto" w:sz="0" w:space="0"/>
+          <w:shd w:val="clear" w:fill="FFFFFF"/>
+        </w:rPr>
+        <w:t>withdrawing, depositing, transferring from all accounts</w:t>
+      </w:r>
+    </w:p>
+    <w:p>
+      <w:pPr>
+        <w:keepNext w:val="0"/>
+        <w:keepLines w:val="0"/>
+        <w:widowControl/>
+        <w:numPr>
+          <w:ilvl w:val="1"/>
+          <w:numId w:val="10"/>
+        </w:numPr>
+        <w:suppressLineNumbers w:val="0"/>
+        <w:tabs>
+          <w:tab w:val="left" w:pos="1440"/>
+        </w:tabs>
+        <w:spacing w:before="53" w:beforeAutospacing="0" w:after="0" w:afterAutospacing="1"/>
+        <w:ind w:left="1440" w:hanging="360"/>
+      </w:pPr>
+      <w:r>
+        <w:rPr>
+          <w:rFonts w:hint="default" w:ascii="Segoe UI" w:hAnsi="Segoe UI" w:eastAsia="Segoe UI" w:cs="Segoe UI"/>
+          <w:i w:val="0"/>
+          <w:iCs w:val="0"/>
+          <w:caps w:val="0"/>
+          <w:color w:val="24292F"/>
+          <w:spacing w:val="0"/>
+          <w:sz w:val="24"/>
+          <w:szCs w:val="24"/>
+          <w:bdr w:val="none" w:color="auto" w:sz="0" w:space="0"/>
+          <w:shd w:val="clear" w:fill="FFFFFF"/>
+        </w:rPr>
+        <w:t>canceling accounts</w:t>
+      </w:r>
+    </w:p>
+    <w:p>
+      <w:pPr>
+        <w:pStyle w:val="3"/>
+        <w:keepNext w:val="0"/>
+        <w:keepLines w:val="0"/>
+        <w:widowControl/>
+        <w:suppressLineNumbers w:val="0"/>
+        <w:pBdr>
+          <w:bottom w:val="none" w:color="auto" w:sz="0" w:space="0"/>
+        </w:pBdr>
+        <w:shd w:val="clear" w:fill="FFFFFF"/>
+        <w:spacing w:before="360" w:beforeAutospacing="0" w:after="240" w:afterAutospacing="0" w:line="19" w:lineRule="atLeast"/>
+        <w:ind w:left="0" w:firstLine="0"/>
+        <w:rPr>
+          <w:rFonts w:hint="default" w:ascii="Segoe UI" w:hAnsi="Segoe UI" w:eastAsia="Segoe UI" w:cs="Segoe UI"/>
+          <w:b/>
+          <w:bCs/>
+          <w:i w:val="0"/>
+          <w:iCs w:val="0"/>
+          <w:caps w:val="0"/>
+          <w:color w:val="24292F"/>
+          <w:spacing w:val="0"/>
+          <w:sz w:val="31"/>
+          <w:szCs w:val="31"/>
+        </w:rPr>
+      </w:pPr>
+      <w:r>
+        <w:rPr>
+          <w:rFonts w:hint="default" w:ascii="Segoe UI" w:hAnsi="Segoe UI" w:eastAsia="Segoe UI" w:cs="Segoe UI"/>
+          <w:b/>
+          <w:bCs/>
+          <w:i w:val="0"/>
+          <w:iCs w:val="0"/>
+          <w:caps w:val="0"/>
+          <w:spacing w:val="0"/>
+          <w:sz w:val="31"/>
+          <w:szCs w:val="31"/>
+          <w:u w:val="none"/>
+          <w:shd w:val="clear" w:fill="FFFFFF"/>
+        </w:rPr>
+        <w:fldChar w:fldCharType="begin"/>
+      </w:r>
+      <w:r>
+        <w:rPr>
+          <w:rFonts w:hint="default" w:ascii="Segoe UI" w:hAnsi="Segoe UI" w:eastAsia="Segoe UI" w:cs="Segoe UI"/>
+          <w:b/>
+          <w:bCs/>
+          <w:i w:val="0"/>
+          <w:iCs w:val="0"/>
+          <w:caps w:val="0"/>
+          <w:spacing w:val="0"/>
+          <w:sz w:val="31"/>
+          <w:szCs w:val="31"/>
+          <w:u w:val="none"/>
+          <w:shd w:val="clear" w:fill="FFFFFF"/>
+        </w:rPr>
+        <w:instrText xml:space="preserve"> HYPERLINK "https://github.com/albertlixw/project0-albertlixw" \l "evaluation" </w:instrText>
+      </w:r>
+      <w:r>
+        <w:rPr>
+          <w:rFonts w:hint="default" w:ascii="Segoe UI" w:hAnsi="Segoe UI" w:eastAsia="Segoe UI" w:cs="Segoe UI"/>
+          <w:b/>
+          <w:bCs/>
+          <w:i w:val="0"/>
+          <w:iCs w:val="0"/>
+          <w:caps w:val="0"/>
+          <w:spacing w:val="0"/>
+          <w:sz w:val="31"/>
+          <w:szCs w:val="31"/>
+          <w:u w:val="none"/>
+          <w:shd w:val="clear" w:fill="FFFFFF"/>
+        </w:rPr>
+        <w:fldChar w:fldCharType="separate"/>
+      </w:r>
+      <w:r>
+        <w:rPr>
+          <w:rFonts w:hint="default" w:ascii="Segoe UI" w:hAnsi="Segoe UI" w:eastAsia="Segoe UI" w:cs="Segoe UI"/>
+          <w:b/>
+          <w:bCs/>
+          <w:i w:val="0"/>
+          <w:iCs w:val="0"/>
+          <w:caps w:val="0"/>
+          <w:spacing w:val="0"/>
+          <w:sz w:val="31"/>
+          <w:szCs w:val="31"/>
+          <w:u w:val="none"/>
+          <w:shd w:val="clear" w:fill="FFFFFF"/>
+        </w:rPr>
+        <w:fldChar w:fldCharType="end"/>
+      </w:r>
+      <w:r>
+        <w:rPr>
+          <w:rFonts w:hint="default" w:ascii="Segoe UI" w:hAnsi="Segoe UI" w:eastAsia="Segoe UI" w:cs="Segoe UI"/>
+          <w:b/>
+          <w:bCs/>
+          <w:i w:val="0"/>
+          <w:iCs w:val="0"/>
+          <w:caps w:val="0"/>
+          <w:color w:val="24292F"/>
+          <w:spacing w:val="0"/>
+          <w:sz w:val="31"/>
+          <w:szCs w:val="31"/>
+          <w:shd w:val="clear" w:fill="FFFFFF"/>
+        </w:rPr>
+        <w:t>Evaluation</w:t>
+      </w:r>
+    </w:p>
+    <w:p>
+      <w:pPr>
+        <w:pStyle w:val="6"/>
+        <w:keepNext w:val="0"/>
+        <w:keepLines w:val="0"/>
+        <w:widowControl/>
+        <w:suppressLineNumbers w:val="0"/>
+        <w:shd w:val="clear" w:fill="FFFFFF"/>
+        <w:spacing w:before="0" w:beforeAutospacing="0" w:after="240" w:afterAutospacing="0"/>
+        <w:ind w:left="0" w:firstLine="0"/>
+        <w:rPr>
+          <w:rFonts w:hint="default" w:ascii="Segoe UI" w:hAnsi="Segoe UI" w:eastAsia="Segoe UI" w:cs="Segoe UI"/>
+          <w:i w:val="0"/>
+          <w:iCs w:val="0"/>
+          <w:caps w:val="0"/>
+          <w:color w:val="24292F"/>
+          <w:spacing w:val="0"/>
+          <w:sz w:val="24"/>
+          <w:szCs w:val="24"/>
+        </w:rPr>
+      </w:pPr>
+      <w:r>
+        <w:rPr>
+          <w:rFonts w:hint="default" w:ascii="Segoe UI" w:hAnsi="Segoe UI" w:eastAsia="Segoe UI" w:cs="Segoe UI"/>
+          <w:i w:val="0"/>
+          <w:iCs w:val="0"/>
+          <w:caps w:val="0"/>
+          <w:color w:val="24292F"/>
+          <w:spacing w:val="0"/>
+          <w:sz w:val="24"/>
+          <w:szCs w:val="24"/>
+          <w:shd w:val="clear" w:fill="FFFFFF"/>
+        </w:rPr>
+        <w:t>The project will be evaluated out of 100 points split between three main catagories: 70 points for the functionality and design of your project, 25 points for the presentation of your project during the project showcase, and 5 points for the use of proper Scrumban practices. The evaluation will be further subdivided as follows:</w:t>
+      </w:r>
+    </w:p>
+    <w:p>
+      <w:pPr>
+        <w:pStyle w:val="6"/>
+        <w:keepNext w:val="0"/>
+        <w:keepLines w:val="0"/>
+        <w:widowControl/>
+        <w:suppressLineNumbers w:val="0"/>
+        <w:shd w:val="clear" w:fill="FFFFFF"/>
+        <w:spacing w:before="0" w:beforeAutospacing="0" w:after="240" w:afterAutospacing="0"/>
+        <w:ind w:left="0" w:firstLine="0"/>
+        <w:rPr>
+          <w:rFonts w:hint="default" w:ascii="Segoe UI" w:hAnsi="Segoe UI" w:eastAsia="Segoe UI" w:cs="Segoe UI"/>
+          <w:i w:val="0"/>
+          <w:iCs w:val="0"/>
+          <w:caps w:val="0"/>
+          <w:color w:val="24292F"/>
+          <w:spacing w:val="0"/>
+          <w:sz w:val="24"/>
+          <w:szCs w:val="24"/>
+        </w:rPr>
+      </w:pPr>
+      <w:r>
+        <w:rPr>
+          <w:rStyle w:val="7"/>
+          <w:rFonts w:hint="default" w:ascii="Segoe UI" w:hAnsi="Segoe UI" w:eastAsia="Segoe UI" w:cs="Segoe UI"/>
+          <w:b/>
+          <w:bCs/>
+          <w:i w:val="0"/>
+          <w:iCs w:val="0"/>
+          <w:caps w:val="0"/>
+          <w:color w:val="24292F"/>
+          <w:spacing w:val="0"/>
+          <w:sz w:val="24"/>
+          <w:szCs w:val="24"/>
+          <w:shd w:val="clear" w:fill="FFFFFF"/>
+        </w:rPr>
+        <w:t>Project Score</w:t>
+      </w:r>
+      <w:r>
+        <w:rPr>
+          <w:rFonts w:hint="default" w:ascii="Segoe UI" w:hAnsi="Segoe UI" w:eastAsia="Segoe UI" w:cs="Segoe UI"/>
+          <w:i w:val="0"/>
+          <w:iCs w:val="0"/>
+          <w:caps w:val="0"/>
+          <w:color w:val="24292F"/>
+          <w:spacing w:val="0"/>
+          <w:sz w:val="24"/>
+          <w:szCs w:val="24"/>
+          <w:shd w:val="clear" w:fill="FFFFFF"/>
+        </w:rPr>
+        <w:t>(70 pts):</w:t>
+      </w:r>
+    </w:p>
+    <w:p>
+      <w:pPr>
+        <w:keepNext w:val="0"/>
+        <w:keepLines w:val="0"/>
+        <w:widowControl/>
+        <w:numPr>
+          <w:ilvl w:val="0"/>
+          <w:numId w:val="11"/>
+        </w:numPr>
+        <w:suppressLineNumbers w:val="0"/>
+        <w:spacing w:before="0" w:beforeAutospacing="1" w:after="0" w:afterAutospacing="1"/>
+        <w:ind w:left="720" w:hanging="360"/>
+      </w:pPr>
+      <w:r>
+        <w:rPr>
+          <w:rFonts w:hint="default" w:ascii="Segoe UI" w:hAnsi="Segoe UI" w:eastAsia="Segoe UI" w:cs="Segoe UI"/>
+          <w:i w:val="0"/>
+          <w:iCs w:val="0"/>
+          <w:caps w:val="0"/>
+          <w:color w:val="24292F"/>
+          <w:spacing w:val="0"/>
+          <w:sz w:val="24"/>
+          <w:szCs w:val="24"/>
+          <w:bdr w:val="none" w:color="auto" w:sz="0" w:space="0"/>
+          <w:shd w:val="clear" w:fill="FFFFFF"/>
+        </w:rPr>
+        <w:t>15 pts: Ability to persist meaningful data in the database and then retrieve it and display it to the console.</w:t>
+      </w:r>
+    </w:p>
+    <w:p>
+      <w:pPr>
+        <w:keepNext w:val="0"/>
+        <w:keepLines w:val="0"/>
+        <w:widowControl/>
+        <w:numPr>
+          <w:ilvl w:val="0"/>
+          <w:numId w:val="11"/>
+        </w:numPr>
+        <w:suppressLineNumbers w:val="0"/>
+        <w:spacing w:before="53" w:beforeAutospacing="0" w:after="0" w:afterAutospacing="1"/>
+        <w:ind w:left="720" w:hanging="360"/>
+      </w:pPr>
+      <w:r>
+        <w:rPr>
+          <w:rFonts w:hint="default" w:ascii="Segoe UI" w:hAnsi="Segoe UI" w:eastAsia="Segoe UI" w:cs="Segoe UI"/>
+          <w:i w:val="0"/>
+          <w:iCs w:val="0"/>
+          <w:caps w:val="0"/>
+          <w:color w:val="24292F"/>
+          <w:spacing w:val="0"/>
+          <w:sz w:val="24"/>
+          <w:szCs w:val="24"/>
+          <w:bdr w:val="none" w:color="auto" w:sz="0" w:space="0"/>
+          <w:shd w:val="clear" w:fill="FFFFFF"/>
+        </w:rPr>
+        <w:t>10 pts: Ability for the application to logically address the use-case for which it was designed.</w:t>
+      </w:r>
+    </w:p>
+    <w:p>
+      <w:pPr>
+        <w:keepNext w:val="0"/>
+        <w:keepLines w:val="0"/>
+        <w:widowControl/>
+        <w:numPr>
+          <w:ilvl w:val="0"/>
+          <w:numId w:val="11"/>
+        </w:numPr>
+        <w:suppressLineNumbers w:val="0"/>
+        <w:spacing w:before="53" w:beforeAutospacing="0" w:after="0" w:afterAutospacing="1"/>
+        <w:ind w:left="720" w:hanging="360"/>
+      </w:pPr>
+      <w:r>
+        <w:rPr>
+          <w:rFonts w:hint="default" w:ascii="Segoe UI" w:hAnsi="Segoe UI" w:eastAsia="Segoe UI" w:cs="Segoe UI"/>
+          <w:i w:val="0"/>
+          <w:iCs w:val="0"/>
+          <w:caps w:val="0"/>
+          <w:color w:val="24292F"/>
+          <w:spacing w:val="0"/>
+          <w:sz w:val="24"/>
+          <w:szCs w:val="24"/>
+          <w:bdr w:val="none" w:color="auto" w:sz="0" w:space="0"/>
+          <w:shd w:val="clear" w:fill="FFFFFF"/>
+        </w:rPr>
+        <w:t>10 pts: Ability to mathematically manipulate values stored in an entity object.</w:t>
+      </w:r>
+    </w:p>
+    <w:p>
+      <w:pPr>
+        <w:keepNext w:val="0"/>
+        <w:keepLines w:val="0"/>
+        <w:widowControl/>
+        <w:numPr>
+          <w:ilvl w:val="0"/>
+          <w:numId w:val="11"/>
+        </w:numPr>
+        <w:suppressLineNumbers w:val="0"/>
+        <w:spacing w:before="53" w:beforeAutospacing="0" w:after="0" w:afterAutospacing="1"/>
+        <w:ind w:left="720" w:hanging="360"/>
+      </w:pPr>
+      <w:r>
+        <w:rPr>
+          <w:rFonts w:hint="default" w:ascii="Segoe UI" w:hAnsi="Segoe UI" w:eastAsia="Segoe UI" w:cs="Segoe UI"/>
+          <w:i w:val="0"/>
+          <w:iCs w:val="0"/>
+          <w:caps w:val="0"/>
+          <w:color w:val="24292F"/>
+          <w:spacing w:val="0"/>
+          <w:sz w:val="24"/>
+          <w:szCs w:val="24"/>
+          <w:bdr w:val="none" w:color="auto" w:sz="0" w:space="0"/>
+          <w:shd w:val="clear" w:fill="FFFFFF"/>
+        </w:rPr>
+        <w:t>10 pts: Proper database schema achieving 3rd normal form. (E.g. Accounts have a proper relationship to their owning user.)</w:t>
+      </w:r>
+    </w:p>
+    <w:p>
+      <w:pPr>
+        <w:keepNext w:val="0"/>
+        <w:keepLines w:val="0"/>
+        <w:widowControl/>
+        <w:numPr>
+          <w:ilvl w:val="0"/>
+          <w:numId w:val="11"/>
+        </w:numPr>
+        <w:suppressLineNumbers w:val="0"/>
+        <w:spacing w:before="53" w:beforeAutospacing="0" w:after="0" w:afterAutospacing="1"/>
+        <w:ind w:left="720" w:hanging="360"/>
+      </w:pPr>
+      <w:r>
+        <w:rPr>
+          <w:rFonts w:hint="default" w:ascii="Segoe UI" w:hAnsi="Segoe UI" w:eastAsia="Segoe UI" w:cs="Segoe UI"/>
+          <w:i w:val="0"/>
+          <w:iCs w:val="0"/>
+          <w:caps w:val="0"/>
+          <w:color w:val="24292F"/>
+          <w:spacing w:val="0"/>
+          <w:sz w:val="24"/>
+          <w:szCs w:val="24"/>
+          <w:bdr w:val="none" w:color="auto" w:sz="0" w:space="0"/>
+          <w:shd w:val="clear" w:fill="FFFFFF"/>
+        </w:rPr>
+        <w:t>10 pts: Login, register, update and logout functionality for users.</w:t>
+      </w:r>
+    </w:p>
+    <w:p>
+      <w:pPr>
+        <w:keepNext w:val="0"/>
+        <w:keepLines w:val="0"/>
+        <w:widowControl/>
+        <w:numPr>
+          <w:ilvl w:val="0"/>
+          <w:numId w:val="11"/>
+        </w:numPr>
+        <w:suppressLineNumbers w:val="0"/>
+        <w:spacing w:before="53" w:beforeAutospacing="0" w:after="0" w:afterAutospacing="1"/>
+        <w:ind w:left="720" w:hanging="360"/>
+      </w:pPr>
+      <w:r>
+        <w:rPr>
+          <w:rFonts w:hint="default" w:ascii="Segoe UI" w:hAnsi="Segoe UI" w:eastAsia="Segoe UI" w:cs="Segoe UI"/>
+          <w:i w:val="0"/>
+          <w:iCs w:val="0"/>
+          <w:caps w:val="0"/>
+          <w:color w:val="24292F"/>
+          <w:spacing w:val="0"/>
+          <w:sz w:val="24"/>
+          <w:szCs w:val="24"/>
+          <w:bdr w:val="none" w:color="auto" w:sz="0" w:space="0"/>
+          <w:shd w:val="clear" w:fill="FFFFFF"/>
+        </w:rPr>
+        <w:t>5 pts: Proper use of DAO design pattern.</w:t>
+      </w:r>
+    </w:p>
+    <w:p>
+      <w:pPr>
+        <w:keepNext w:val="0"/>
+        <w:keepLines w:val="0"/>
+        <w:widowControl/>
+        <w:numPr>
+          <w:ilvl w:val="0"/>
+          <w:numId w:val="11"/>
+        </w:numPr>
+        <w:suppressLineNumbers w:val="0"/>
+        <w:spacing w:before="53" w:beforeAutospacing="0" w:after="0" w:afterAutospacing="1"/>
+        <w:ind w:left="720" w:hanging="360"/>
+      </w:pPr>
+      <w:r>
+        <w:rPr>
+          <w:rFonts w:hint="default" w:ascii="Segoe UI" w:hAnsi="Segoe UI" w:eastAsia="Segoe UI" w:cs="Segoe UI"/>
+          <w:i w:val="0"/>
+          <w:iCs w:val="0"/>
+          <w:caps w:val="0"/>
+          <w:color w:val="24292F"/>
+          <w:spacing w:val="0"/>
+          <w:sz w:val="24"/>
+          <w:szCs w:val="24"/>
+          <w:bdr w:val="none" w:color="auto" w:sz="0" w:space="0"/>
+          <w:shd w:val="clear" w:fill="FFFFFF"/>
+        </w:rPr>
+        <w:t>5 pts: Different user roles with different levels of access implemented correctly.</w:t>
+      </w:r>
+    </w:p>
+    <w:p>
+      <w:pPr>
+        <w:keepNext w:val="0"/>
+        <w:keepLines w:val="0"/>
+        <w:widowControl/>
+        <w:numPr>
+          <w:ilvl w:val="0"/>
+          <w:numId w:val="11"/>
+        </w:numPr>
+        <w:suppressLineNumbers w:val="0"/>
+        <w:spacing w:before="53" w:beforeAutospacing="0" w:after="0" w:afterAutospacing="1"/>
+        <w:ind w:left="720" w:hanging="360"/>
+      </w:pPr>
+      <w:r>
+        <w:rPr>
+          <w:rFonts w:hint="default" w:ascii="Segoe UI" w:hAnsi="Segoe UI" w:eastAsia="Segoe UI" w:cs="Segoe UI"/>
+          <w:i w:val="0"/>
+          <w:iCs w:val="0"/>
+          <w:caps w:val="0"/>
+          <w:color w:val="24292F"/>
+          <w:spacing w:val="0"/>
+          <w:sz w:val="24"/>
+          <w:szCs w:val="24"/>
+          <w:bdr w:val="none" w:color="auto" w:sz="0" w:space="0"/>
+          <w:shd w:val="clear" w:fill="FFFFFF"/>
+        </w:rPr>
+        <w:t>5 pts: Reasonable test coverage of the service layer and proper logging.</w:t>
+      </w:r>
+    </w:p>
+    <w:p>
+      <w:pPr>
+        <w:pStyle w:val="6"/>
+        <w:keepNext w:val="0"/>
+        <w:keepLines w:val="0"/>
+        <w:widowControl/>
+        <w:suppressLineNumbers w:val="0"/>
+        <w:shd w:val="clear" w:fill="FFFFFF"/>
+        <w:spacing w:before="0" w:beforeAutospacing="0" w:after="240" w:afterAutospacing="0"/>
+        <w:ind w:left="0" w:firstLine="0"/>
+        <w:rPr>
+          <w:rFonts w:hint="default" w:ascii="Segoe UI" w:hAnsi="Segoe UI" w:eastAsia="Segoe UI" w:cs="Segoe UI"/>
+          <w:i w:val="0"/>
+          <w:iCs w:val="0"/>
+          <w:caps w:val="0"/>
+          <w:color w:val="24292F"/>
+          <w:spacing w:val="0"/>
+          <w:sz w:val="24"/>
+          <w:szCs w:val="24"/>
+        </w:rPr>
+      </w:pPr>
+      <w:r>
+        <w:rPr>
+          <w:rStyle w:val="7"/>
+          <w:rFonts w:hint="default" w:ascii="Segoe UI" w:hAnsi="Segoe UI" w:eastAsia="Segoe UI" w:cs="Segoe UI"/>
+          <w:b/>
+          <w:bCs/>
+          <w:i w:val="0"/>
+          <w:iCs w:val="0"/>
+          <w:caps w:val="0"/>
+          <w:color w:val="24292F"/>
+          <w:spacing w:val="0"/>
+          <w:sz w:val="24"/>
+          <w:szCs w:val="24"/>
+          <w:shd w:val="clear" w:fill="FFFFFF"/>
+        </w:rPr>
+        <w:t>Presentation Score</w:t>
+      </w:r>
+      <w:r>
+        <w:rPr>
+          <w:rFonts w:hint="default" w:ascii="Segoe UI" w:hAnsi="Segoe UI" w:eastAsia="Segoe UI" w:cs="Segoe UI"/>
+          <w:i w:val="0"/>
+          <w:iCs w:val="0"/>
+          <w:caps w:val="0"/>
+          <w:color w:val="24292F"/>
+          <w:spacing w:val="0"/>
+          <w:sz w:val="24"/>
+          <w:szCs w:val="24"/>
+          <w:shd w:val="clear" w:fill="FFFFFF"/>
+        </w:rPr>
+        <w:t>(25 pts):</w:t>
+      </w:r>
+    </w:p>
+    <w:p>
+      <w:pPr>
+        <w:keepNext w:val="0"/>
+        <w:keepLines w:val="0"/>
+        <w:widowControl/>
+        <w:numPr>
+          <w:ilvl w:val="0"/>
+          <w:numId w:val="12"/>
+        </w:numPr>
+        <w:suppressLineNumbers w:val="0"/>
+        <w:spacing w:before="0" w:beforeAutospacing="1" w:after="0" w:afterAutospacing="1"/>
+        <w:ind w:left="720" w:hanging="360"/>
+      </w:pPr>
+      <w:r>
+        <w:rPr>
+          <w:rFonts w:hint="default" w:ascii="Segoe UI" w:hAnsi="Segoe UI" w:eastAsia="Segoe UI" w:cs="Segoe UI"/>
+          <w:i w:val="0"/>
+          <w:iCs w:val="0"/>
+          <w:caps w:val="0"/>
+          <w:color w:val="24292F"/>
+          <w:spacing w:val="0"/>
+          <w:sz w:val="24"/>
+          <w:szCs w:val="24"/>
+          <w:bdr w:val="none" w:color="auto" w:sz="0" w:space="0"/>
+          <w:shd w:val="clear" w:fill="FFFFFF"/>
+        </w:rPr>
+        <w:t>15 pts: Clear, concise, logical and professional communication during the project presentation.</w:t>
+      </w:r>
+    </w:p>
+    <w:p>
+      <w:pPr>
+        <w:keepNext w:val="0"/>
+        <w:keepLines w:val="0"/>
+        <w:widowControl/>
+        <w:numPr>
+          <w:ilvl w:val="0"/>
+          <w:numId w:val="12"/>
+        </w:numPr>
+        <w:suppressLineNumbers w:val="0"/>
+        <w:spacing w:before="53" w:beforeAutospacing="0" w:after="0" w:afterAutospacing="1"/>
+        <w:ind w:left="720" w:hanging="360"/>
+      </w:pPr>
+      <w:r>
+        <w:rPr>
+          <w:rFonts w:hint="default" w:ascii="Segoe UI" w:hAnsi="Segoe UI" w:eastAsia="Segoe UI" w:cs="Segoe UI"/>
+          <w:i w:val="0"/>
+          <w:iCs w:val="0"/>
+          <w:caps w:val="0"/>
+          <w:color w:val="24292F"/>
+          <w:spacing w:val="0"/>
+          <w:sz w:val="24"/>
+          <w:szCs w:val="24"/>
+          <w:bdr w:val="none" w:color="auto" w:sz="0" w:space="0"/>
+          <w:shd w:val="clear" w:fill="FFFFFF"/>
+        </w:rPr>
+        <w:t>10 pts: Ability to communicate clear answers to fully address questions asked about the project.</w:t>
+      </w:r>
+    </w:p>
+    <w:p>
+      <w:pPr>
+        <w:pStyle w:val="6"/>
+        <w:keepNext w:val="0"/>
+        <w:keepLines w:val="0"/>
+        <w:widowControl/>
+        <w:suppressLineNumbers w:val="0"/>
+        <w:shd w:val="clear" w:fill="FFFFFF"/>
+        <w:spacing w:before="0" w:beforeAutospacing="0" w:after="240" w:afterAutospacing="0"/>
+        <w:ind w:left="0" w:firstLine="0"/>
+        <w:rPr>
+          <w:rFonts w:hint="default" w:ascii="Segoe UI" w:hAnsi="Segoe UI" w:eastAsia="Segoe UI" w:cs="Segoe UI"/>
+          <w:i w:val="0"/>
+          <w:iCs w:val="0"/>
+          <w:caps w:val="0"/>
+          <w:color w:val="24292F"/>
+          <w:spacing w:val="0"/>
+          <w:sz w:val="24"/>
+          <w:szCs w:val="24"/>
+        </w:rPr>
+      </w:pPr>
+      <w:r>
+        <w:rPr>
+          <w:rStyle w:val="7"/>
+          <w:rFonts w:hint="default" w:ascii="Segoe UI" w:hAnsi="Segoe UI" w:eastAsia="Segoe UI" w:cs="Segoe UI"/>
+          <w:b/>
+          <w:bCs/>
+          <w:i w:val="0"/>
+          <w:iCs w:val="0"/>
+          <w:caps w:val="0"/>
+          <w:color w:val="24292F"/>
+          <w:spacing w:val="0"/>
+          <w:sz w:val="24"/>
+          <w:szCs w:val="24"/>
+          <w:shd w:val="clear" w:fill="FFFFFF"/>
+        </w:rPr>
+        <w:t>Agile Score</w:t>
+      </w:r>
+      <w:r>
+        <w:rPr>
+          <w:rFonts w:hint="default" w:ascii="Segoe UI" w:hAnsi="Segoe UI" w:eastAsia="Segoe UI" w:cs="Segoe UI"/>
+          <w:i w:val="0"/>
+          <w:iCs w:val="0"/>
+          <w:caps w:val="0"/>
+          <w:color w:val="24292F"/>
+          <w:spacing w:val="0"/>
+          <w:sz w:val="24"/>
+          <w:szCs w:val="24"/>
+          <w:shd w:val="clear" w:fill="FFFFFF"/>
+        </w:rPr>
+        <w:t>(5 pts):</w:t>
+      </w:r>
+    </w:p>
+    <w:p>
+      <w:pPr>
+        <w:keepNext w:val="0"/>
+        <w:keepLines w:val="0"/>
+        <w:widowControl/>
+        <w:numPr>
+          <w:ilvl w:val="0"/>
+          <w:numId w:val="13"/>
+        </w:numPr>
+        <w:suppressLineNumbers w:val="0"/>
+        <w:spacing w:before="0" w:beforeAutospacing="1" w:after="0" w:afterAutospacing="1"/>
+        <w:ind w:left="720" w:hanging="360"/>
+      </w:pPr>
+      <w:r>
+        <w:rPr>
+          <w:rFonts w:hint="default" w:ascii="Segoe UI" w:hAnsi="Segoe UI" w:eastAsia="Segoe UI" w:cs="Segoe UI"/>
+          <w:i w:val="0"/>
+          <w:iCs w:val="0"/>
+          <w:caps w:val="0"/>
+          <w:color w:val="24292F"/>
+          <w:spacing w:val="0"/>
+          <w:sz w:val="24"/>
+          <w:szCs w:val="24"/>
+          <w:bdr w:val="none" w:color="auto" w:sz="0" w:space="0"/>
+          <w:shd w:val="clear" w:fill="FFFFFF"/>
+        </w:rPr>
+        <w:t>5 pts: Kanban board and daily standup notes utilized and completed.</w:t>
+      </w:r>
+    </w:p>
+    <w:p>
+      <w:pPr>
+        <w:pStyle w:val="3"/>
+        <w:keepNext w:val="0"/>
+        <w:keepLines w:val="0"/>
+        <w:widowControl/>
+        <w:suppressLineNumbers w:val="0"/>
+        <w:pBdr>
+          <w:bottom w:val="none" w:color="auto" w:sz="0" w:space="0"/>
+        </w:pBdr>
+        <w:shd w:val="clear" w:fill="FFFFFF"/>
+        <w:spacing w:before="360" w:beforeAutospacing="0" w:after="240" w:afterAutospacing="0" w:line="19" w:lineRule="atLeast"/>
+        <w:ind w:left="0" w:firstLine="0"/>
+      </w:pPr>
       <w:bookmarkStart w:id="0" w:name="_GoBack"/>
+      <w:r>
+        <w:rPr>
+          <w:rFonts w:hint="default" w:ascii="Segoe UI" w:hAnsi="Segoe UI" w:eastAsia="Segoe UI" w:cs="Segoe UI"/>
+          <w:b/>
+          <w:bCs/>
+          <w:i w:val="0"/>
+          <w:iCs w:val="0"/>
+          <w:caps w:val="0"/>
+          <w:spacing w:val="0"/>
+          <w:sz w:val="31"/>
+          <w:szCs w:val="31"/>
+          <w:u w:val="none"/>
+          <w:shd w:val="clear" w:fill="FFFFFF"/>
+        </w:rPr>
+        <w:fldChar w:fldCharType="begin"/>
+      </w:r>
+      <w:r>
+        <w:rPr>
+          <w:rFonts w:hint="default" w:ascii="Segoe UI" w:hAnsi="Segoe UI" w:eastAsia="Segoe UI" w:cs="Segoe UI"/>
+          <w:b/>
+          <w:bCs/>
+          <w:i w:val="0"/>
+          <w:iCs w:val="0"/>
+          <w:caps w:val="0"/>
+          <w:spacing w:val="0"/>
+          <w:sz w:val="31"/>
+          <w:szCs w:val="31"/>
+          <w:u w:val="none"/>
+          <w:shd w:val="clear" w:fill="FFFFFF"/>
+        </w:rPr>
+        <w:instrText xml:space="preserve"> HYPERLINK "https://github.com/albertlixw/project0-albertlixw" \l "frequently-asked-questions" </w:instrText>
+      </w:r>
+      <w:r>
+        <w:rPr>
+          <w:rFonts w:hint="default" w:ascii="Segoe UI" w:hAnsi="Segoe UI" w:eastAsia="Segoe UI" w:cs="Segoe UI"/>
+          <w:b/>
+          <w:bCs/>
+          <w:i w:val="0"/>
+          <w:iCs w:val="0"/>
+          <w:caps w:val="0"/>
+          <w:spacing w:val="0"/>
+          <w:sz w:val="31"/>
+          <w:szCs w:val="31"/>
+          <w:u w:val="none"/>
+          <w:shd w:val="clear" w:fill="FFFFFF"/>
+        </w:rPr>
+        <w:fldChar w:fldCharType="separate"/>
+      </w:r>
+      <w:r>
+        <w:rPr>
+          <w:rFonts w:hint="default" w:ascii="Segoe UI" w:hAnsi="Segoe UI" w:eastAsia="Segoe UI" w:cs="Segoe UI"/>
+          <w:b/>
+          <w:bCs/>
+          <w:i w:val="0"/>
+          <w:iCs w:val="0"/>
+          <w:caps w:val="0"/>
+          <w:spacing w:val="0"/>
+          <w:sz w:val="31"/>
+          <w:szCs w:val="31"/>
+          <w:u w:val="none"/>
+          <w:shd w:val="clear" w:fill="FFFFFF"/>
+        </w:rPr>
+        <w:fldChar w:fldCharType="end"/>
+      </w:r>
       <w:bookmarkEnd w:id="0"/>
-    </w:p>
-    <w:p>
-      <w:pPr>
-        <w:rPr>
-          <w:rFonts w:hint="eastAsia"/>
-        </w:rPr>
-      </w:pPr>
-      <w:r>
-        <w:rPr>
-          <w:rFonts w:hint="eastAsia"/>
-        </w:rPr>
-        <w:t>Purchase ordering system*</w:t>
-      </w:r>
-    </w:p>
-    <w:p>
-      <w:pPr>
-        <w:rPr>
-          <w:rFonts w:hint="eastAsia"/>
-        </w:rPr>
-      </w:pPr>
-      <w:r>
-        <w:rPr>
-          <w:rFonts w:hint="eastAsia"/>
-        </w:rPr>
-        <w:t>Banking application*</w:t>
-      </w:r>
-    </w:p>
-    <w:p>
-      <w:pPr>
-        <w:rPr>
-          <w:rFonts w:hint="eastAsia"/>
-        </w:rPr>
-      </w:pPr>
-      <w:r>
-        <w:rPr>
-          <w:rFonts w:hint="eastAsia"/>
-        </w:rPr>
-        <w:t>Collectable card game tracker*</w:t>
-      </w:r>
-    </w:p>
-    <w:p>
-      <w:pPr>
-        <w:rPr>
-          <w:rFonts w:hint="eastAsia"/>
-        </w:rPr>
-      </w:pPr>
-      <w:r>
-        <w:rPr>
-          <w:rFonts w:hint="eastAsia"/>
-        </w:rPr>
-        <w:t>Employee management system</w:t>
-      </w:r>
-    </w:p>
-    <w:p>
-      <w:pPr>
-        <w:rPr>
-          <w:rFonts w:hint="eastAsia"/>
-        </w:rPr>
-      </w:pPr>
-    </w:p>
-    <w:p>
-      <w:pPr>
-        <w:rPr>
-          <w:rFonts w:hint="eastAsia"/>
-        </w:rPr>
-      </w:pPr>
     </w:p>
     <w:p>
       <w:pPr>
@@ -193,7 +2728,7 @@
       <w:pPr>
         <w:numPr>
           <w:ilvl w:val="0"/>
-          <w:numId w:val="1"/>
+          <w:numId w:val="14"/>
         </w:numPr>
         <w:ind w:left="420" w:leftChars="0" w:hanging="420" w:firstLineChars="0"/>
         <w:rPr>
@@ -213,7 +2748,7 @@
       <w:pPr>
         <w:numPr>
           <w:ilvl w:val="1"/>
-          <w:numId w:val="1"/>
+          <w:numId w:val="14"/>
         </w:numPr>
         <w:ind w:left="840" w:leftChars="0" w:hanging="420" w:firstLineChars="0"/>
         <w:rPr>
@@ -233,7 +2768,7 @@
       <w:pPr>
         <w:numPr>
           <w:ilvl w:val="1"/>
-          <w:numId w:val="1"/>
+          <w:numId w:val="14"/>
         </w:numPr>
         <w:ind w:left="840" w:leftChars="0" w:hanging="420" w:firstLineChars="0"/>
         <w:rPr>
@@ -252,6 +2787,7 @@
     <w:p>
       <w:pPr>
         <w:numPr>
+          <w:ilvl w:val="0"/>
           <w:numId w:val="0"/>
         </w:numPr>
         <w:rPr>
@@ -264,7 +2800,7 @@
       <w:pPr>
         <w:numPr>
           <w:ilvl w:val="0"/>
-          <w:numId w:val="2"/>
+          <w:numId w:val="15"/>
         </w:numPr>
         <w:ind w:left="420" w:leftChars="0" w:hanging="420" w:firstLineChars="0"/>
         <w:rPr>
@@ -284,7 +2820,7 @@
       <w:pPr>
         <w:numPr>
           <w:ilvl w:val="1"/>
-          <w:numId w:val="2"/>
+          <w:numId w:val="15"/>
         </w:numPr>
         <w:ind w:left="840" w:leftChars="0" w:hanging="420" w:firstLineChars="0"/>
         <w:rPr>
@@ -304,7 +2840,7 @@
       <w:pPr>
         <w:numPr>
           <w:ilvl w:val="2"/>
-          <w:numId w:val="2"/>
+          <w:numId w:val="15"/>
         </w:numPr>
         <w:ind w:left="1260" w:leftChars="0" w:hanging="420" w:firstLineChars="0"/>
         <w:rPr>
@@ -324,7 +2860,7 @@
       <w:pPr>
         <w:numPr>
           <w:ilvl w:val="3"/>
-          <w:numId w:val="2"/>
+          <w:numId w:val="15"/>
         </w:numPr>
         <w:ind w:left="1680" w:leftChars="0" w:hanging="420" w:firstLineChars="0"/>
         <w:rPr>
@@ -344,7 +2880,7 @@
       <w:pPr>
         <w:numPr>
           <w:ilvl w:val="3"/>
-          <w:numId w:val="2"/>
+          <w:numId w:val="15"/>
         </w:numPr>
         <w:ind w:left="1680" w:leftChars="0" w:hanging="420" w:firstLineChars="0"/>
         <w:rPr>
@@ -364,7 +2900,7 @@
       <w:pPr>
         <w:numPr>
           <w:ilvl w:val="4"/>
-          <w:numId w:val="2"/>
+          <w:numId w:val="15"/>
         </w:numPr>
         <w:ind w:left="2100" w:leftChars="0" w:hanging="420" w:firstLineChars="0"/>
         <w:rPr>
@@ -384,7 +2920,7 @@
       <w:pPr>
         <w:numPr>
           <w:ilvl w:val="4"/>
-          <w:numId w:val="2"/>
+          <w:numId w:val="15"/>
         </w:numPr>
         <w:ind w:left="2100" w:leftChars="0" w:hanging="420" w:firstLineChars="0"/>
         <w:rPr>
@@ -404,7 +2940,7 @@
       <w:pPr>
         <w:numPr>
           <w:ilvl w:val="4"/>
-          <w:numId w:val="2"/>
+          <w:numId w:val="15"/>
         </w:numPr>
         <w:ind w:left="2100" w:leftChars="0" w:hanging="420" w:firstLineChars="0"/>
         <w:rPr>
@@ -1037,6 +3573,304 @@
 <file path=word/numbering.xml><?xml version="1.0" encoding="utf-8"?>
 <w:numbering xmlns:wpc="http://schemas.microsoft.com/office/word/2010/wordprocessingCanvas" xmlns:mc="http://schemas.openxmlformats.org/markup-compatibility/2006" xmlns:o="urn:schemas-microsoft-com:office:office" xmlns:r="http://schemas.openxmlformats.org/officeDocument/2006/relationships" xmlns:m="http://schemas.openxmlformats.org/officeDocument/2006/math" xmlns:v="urn:schemas-microsoft-com:vml" xmlns:wp14="http://schemas.microsoft.com/office/word/2010/wordprocessingDrawing" xmlns:wp="http://schemas.openxmlformats.org/drawingml/2006/wordprocessingDrawing" xmlns:w10="urn:schemas-microsoft-com:office:word" xmlns:w="http://schemas.openxmlformats.org/wordprocessingml/2006/main" xmlns:w14="http://schemas.microsoft.com/office/word/2010/wordml" xmlns:wpg="http://schemas.microsoft.com/office/word/2010/wordprocessingGroup" xmlns:wpi="http://schemas.microsoft.com/office/word/2010/wordprocessingInk" xmlns:wne="http://schemas.microsoft.com/office/word/2006/wordml" xmlns:wps="http://schemas.microsoft.com/office/word/2010/wordprocessingShape" xmlns:wpsCustomData="http://www.wps.cn/officeDocument/2013/wpsCustomData" mc:Ignorable="w14 wp14">
   <w:abstractNum w:abstractNumId="0">
+    <w:nsid w:val="DCD8ABEC"/>
+    <w:multiLevelType w:val="multilevel"/>
+    <w:tmpl w:val="DCD8ABEC"/>
+    <w:lvl w:ilvl="0" w:tentative="0">
+      <w:start w:val="1"/>
+      <w:numFmt w:val="bullet"/>
+      <w:lvlText w:val=""/>
+      <w:lvlJc w:val="left"/>
+      <w:pPr>
+        <w:tabs>
+          <w:tab w:val="left" w:pos="720"/>
+        </w:tabs>
+        <w:ind w:left="720" w:hanging="360"/>
+      </w:pPr>
+      <w:rPr>
+        <w:rFonts w:ascii="Symbol" w:hAnsi="Symbol" w:cs="Symbol"/>
+        <w:sz w:val="20"/>
+      </w:rPr>
+    </w:lvl>
+    <w:lvl w:ilvl="1" w:tentative="0">
+      <w:start w:val="1"/>
+      <w:numFmt w:val="bullet"/>
+      <w:lvlText w:val="o"/>
+      <w:lvlJc w:val="left"/>
+      <w:pPr>
+        <w:tabs>
+          <w:tab w:val="left" w:pos="1440"/>
+        </w:tabs>
+        <w:ind w:left="1440" w:hanging="360"/>
+      </w:pPr>
+      <w:rPr>
+        <w:rFonts w:ascii="Courier New" w:hAnsi="Courier New" w:cs="Courier New"/>
+        <w:sz w:val="20"/>
+      </w:rPr>
+    </w:lvl>
+    <w:lvl w:ilvl="2" w:tentative="0">
+      <w:start w:val="1"/>
+      <w:numFmt w:val="bullet"/>
+      <w:lvlText w:val=""/>
+      <w:lvlJc w:val="left"/>
+      <w:pPr>
+        <w:tabs>
+          <w:tab w:val="left" w:pos="2160"/>
+        </w:tabs>
+        <w:ind w:left="2160" w:hanging="360"/>
+      </w:pPr>
+      <w:rPr>
+        <w:rFonts w:ascii="Wingdings" w:hAnsi="Wingdings" w:cs="Wingdings"/>
+        <w:sz w:val="20"/>
+      </w:rPr>
+    </w:lvl>
+    <w:lvl w:ilvl="3" w:tentative="0">
+      <w:start w:val="1"/>
+      <w:numFmt w:val="bullet"/>
+      <w:lvlText w:val=""/>
+      <w:lvlJc w:val="left"/>
+      <w:pPr>
+        <w:tabs>
+          <w:tab w:val="left" w:pos="2880"/>
+        </w:tabs>
+        <w:ind w:left="2880" w:hanging="360"/>
+      </w:pPr>
+      <w:rPr>
+        <w:rFonts w:hint="default" w:ascii="Wingdings" w:hAnsi="Wingdings" w:cs="Wingdings"/>
+        <w:sz w:val="20"/>
+      </w:rPr>
+    </w:lvl>
+    <w:lvl w:ilvl="4" w:tentative="0">
+      <w:start w:val="1"/>
+      <w:numFmt w:val="bullet"/>
+      <w:lvlText w:val=""/>
+      <w:lvlJc w:val="left"/>
+      <w:pPr>
+        <w:tabs>
+          <w:tab w:val="left" w:pos="3600"/>
+        </w:tabs>
+        <w:ind w:left="3600" w:hanging="360"/>
+      </w:pPr>
+      <w:rPr>
+        <w:rFonts w:hint="default" w:ascii="Wingdings" w:hAnsi="Wingdings" w:cs="Wingdings"/>
+        <w:sz w:val="20"/>
+      </w:rPr>
+    </w:lvl>
+    <w:lvl w:ilvl="5" w:tentative="0">
+      <w:start w:val="1"/>
+      <w:numFmt w:val="bullet"/>
+      <w:lvlText w:val=""/>
+      <w:lvlJc w:val="left"/>
+      <w:pPr>
+        <w:tabs>
+          <w:tab w:val="left" w:pos="4320"/>
+        </w:tabs>
+        <w:ind w:left="4320" w:hanging="360"/>
+      </w:pPr>
+      <w:rPr>
+        <w:rFonts w:hint="default" w:ascii="Wingdings" w:hAnsi="Wingdings" w:cs="Wingdings"/>
+        <w:sz w:val="20"/>
+      </w:rPr>
+    </w:lvl>
+    <w:lvl w:ilvl="6" w:tentative="0">
+      <w:start w:val="1"/>
+      <w:numFmt w:val="bullet"/>
+      <w:lvlText w:val=""/>
+      <w:lvlJc w:val="left"/>
+      <w:pPr>
+        <w:tabs>
+          <w:tab w:val="left" w:pos="5040"/>
+        </w:tabs>
+        <w:ind w:left="5040" w:hanging="360"/>
+      </w:pPr>
+      <w:rPr>
+        <w:rFonts w:hint="default" w:ascii="Wingdings" w:hAnsi="Wingdings" w:cs="Wingdings"/>
+        <w:sz w:val="20"/>
+      </w:rPr>
+    </w:lvl>
+    <w:lvl w:ilvl="7" w:tentative="0">
+      <w:start w:val="1"/>
+      <w:numFmt w:val="bullet"/>
+      <w:lvlText w:val=""/>
+      <w:lvlJc w:val="left"/>
+      <w:pPr>
+        <w:tabs>
+          <w:tab w:val="left" w:pos="5760"/>
+        </w:tabs>
+        <w:ind w:left="5760" w:hanging="360"/>
+      </w:pPr>
+      <w:rPr>
+        <w:rFonts w:hint="default" w:ascii="Wingdings" w:hAnsi="Wingdings" w:cs="Wingdings"/>
+        <w:sz w:val="20"/>
+      </w:rPr>
+    </w:lvl>
+    <w:lvl w:ilvl="8" w:tentative="0">
+      <w:start w:val="1"/>
+      <w:numFmt w:val="bullet"/>
+      <w:lvlText w:val=""/>
+      <w:lvlJc w:val="left"/>
+      <w:pPr>
+        <w:tabs>
+          <w:tab w:val="left" w:pos="6480"/>
+        </w:tabs>
+        <w:ind w:left="6480" w:hanging="360"/>
+      </w:pPr>
+      <w:rPr>
+        <w:rFonts w:hint="default" w:ascii="Wingdings" w:hAnsi="Wingdings" w:cs="Wingdings"/>
+        <w:sz w:val="20"/>
+      </w:rPr>
+    </w:lvl>
+  </w:abstractNum>
+  <w:abstractNum w:abstractNumId="1">
+    <w:nsid w:val="F0D6CDCE"/>
+    <w:multiLevelType w:val="multilevel"/>
+    <w:tmpl w:val="F0D6CDCE"/>
+    <w:lvl w:ilvl="0" w:tentative="0">
+      <w:start w:val="1"/>
+      <w:numFmt w:val="bullet"/>
+      <w:lvlText w:val=""/>
+      <w:lvlJc w:val="left"/>
+      <w:pPr>
+        <w:tabs>
+          <w:tab w:val="left" w:pos="720"/>
+        </w:tabs>
+        <w:ind w:left="720" w:hanging="360"/>
+      </w:pPr>
+      <w:rPr>
+        <w:rFonts w:hint="default" w:ascii="Symbol" w:hAnsi="Symbol" w:cs="Symbol"/>
+        <w:sz w:val="20"/>
+      </w:rPr>
+    </w:lvl>
+    <w:lvl w:ilvl="1" w:tentative="0">
+      <w:start w:val="1"/>
+      <w:numFmt w:val="bullet"/>
+      <w:lvlText w:val="o"/>
+      <w:lvlJc w:val="left"/>
+      <w:pPr>
+        <w:tabs>
+          <w:tab w:val="left" w:pos="1440"/>
+        </w:tabs>
+        <w:ind w:left="1440" w:hanging="360"/>
+      </w:pPr>
+      <w:rPr>
+        <w:rFonts w:hint="default" w:ascii="Courier New" w:hAnsi="Courier New" w:cs="Courier New"/>
+        <w:sz w:val="20"/>
+      </w:rPr>
+    </w:lvl>
+    <w:lvl w:ilvl="2" w:tentative="0">
+      <w:start w:val="1"/>
+      <w:numFmt w:val="bullet"/>
+      <w:lvlText w:val=""/>
+      <w:lvlJc w:val="left"/>
+      <w:pPr>
+        <w:tabs>
+          <w:tab w:val="left" w:pos="2160"/>
+        </w:tabs>
+        <w:ind w:left="2160" w:hanging="360"/>
+      </w:pPr>
+      <w:rPr>
+        <w:rFonts w:hint="default" w:ascii="Wingdings" w:hAnsi="Wingdings" w:cs="Wingdings"/>
+        <w:sz w:val="20"/>
+      </w:rPr>
+    </w:lvl>
+    <w:lvl w:ilvl="3" w:tentative="0">
+      <w:start w:val="1"/>
+      <w:numFmt w:val="bullet"/>
+      <w:lvlText w:val=""/>
+      <w:lvlJc w:val="left"/>
+      <w:pPr>
+        <w:tabs>
+          <w:tab w:val="left" w:pos="2880"/>
+        </w:tabs>
+        <w:ind w:left="2880" w:hanging="360"/>
+      </w:pPr>
+      <w:rPr>
+        <w:rFonts w:hint="default" w:ascii="Wingdings" w:hAnsi="Wingdings" w:cs="Wingdings"/>
+        <w:sz w:val="20"/>
+      </w:rPr>
+    </w:lvl>
+    <w:lvl w:ilvl="4" w:tentative="0">
+      <w:start w:val="1"/>
+      <w:numFmt w:val="bullet"/>
+      <w:lvlText w:val=""/>
+      <w:lvlJc w:val="left"/>
+      <w:pPr>
+        <w:tabs>
+          <w:tab w:val="left" w:pos="3600"/>
+        </w:tabs>
+        <w:ind w:left="3600" w:hanging="360"/>
+      </w:pPr>
+      <w:rPr>
+        <w:rFonts w:hint="default" w:ascii="Wingdings" w:hAnsi="Wingdings" w:cs="Wingdings"/>
+        <w:sz w:val="20"/>
+      </w:rPr>
+    </w:lvl>
+    <w:lvl w:ilvl="5" w:tentative="0">
+      <w:start w:val="1"/>
+      <w:numFmt w:val="bullet"/>
+      <w:lvlText w:val=""/>
+      <w:lvlJc w:val="left"/>
+      <w:pPr>
+        <w:tabs>
+          <w:tab w:val="left" w:pos="4320"/>
+        </w:tabs>
+        <w:ind w:left="4320" w:hanging="360"/>
+      </w:pPr>
+      <w:rPr>
+        <w:rFonts w:hint="default" w:ascii="Wingdings" w:hAnsi="Wingdings" w:cs="Wingdings"/>
+        <w:sz w:val="20"/>
+      </w:rPr>
+    </w:lvl>
+    <w:lvl w:ilvl="6" w:tentative="0">
+      <w:start w:val="1"/>
+      <w:numFmt w:val="bullet"/>
+      <w:lvlText w:val=""/>
+      <w:lvlJc w:val="left"/>
+      <w:pPr>
+        <w:tabs>
+          <w:tab w:val="left" w:pos="5040"/>
+        </w:tabs>
+        <w:ind w:left="5040" w:hanging="360"/>
+      </w:pPr>
+      <w:rPr>
+        <w:rFonts w:hint="default" w:ascii="Wingdings" w:hAnsi="Wingdings" w:cs="Wingdings"/>
+        <w:sz w:val="20"/>
+      </w:rPr>
+    </w:lvl>
+    <w:lvl w:ilvl="7" w:tentative="0">
+      <w:start w:val="1"/>
+      <w:numFmt w:val="bullet"/>
+      <w:lvlText w:val=""/>
+      <w:lvlJc w:val="left"/>
+      <w:pPr>
+        <w:tabs>
+          <w:tab w:val="left" w:pos="5760"/>
+        </w:tabs>
+        <w:ind w:left="5760" w:hanging="360"/>
+      </w:pPr>
+      <w:rPr>
+        <w:rFonts w:hint="default" w:ascii="Wingdings" w:hAnsi="Wingdings" w:cs="Wingdings"/>
+        <w:sz w:val="20"/>
+      </w:rPr>
+    </w:lvl>
+    <w:lvl w:ilvl="8" w:tentative="0">
+      <w:start w:val="1"/>
+      <w:numFmt w:val="bullet"/>
+      <w:lvlText w:val=""/>
+      <w:lvlJc w:val="left"/>
+      <w:pPr>
+        <w:tabs>
+          <w:tab w:val="left" w:pos="6480"/>
+        </w:tabs>
+        <w:ind w:left="6480" w:hanging="360"/>
+      </w:pPr>
+      <w:rPr>
+        <w:rFonts w:hint="default" w:ascii="Wingdings" w:hAnsi="Wingdings" w:cs="Wingdings"/>
+        <w:sz w:val="20"/>
+      </w:rPr>
+    </w:lvl>
+  </w:abstractNum>
+  <w:abstractNum w:abstractNumId="2">
     <w:nsid w:val="F44E9FF7"/>
     <w:multiLevelType w:val="multilevel"/>
     <w:tmpl w:val="F44E9FF7"/>
@@ -1176,7 +4010,305 @@
       </w:rPr>
     </w:lvl>
   </w:abstractNum>
-  <w:abstractNum w:abstractNumId="1">
+  <w:abstractNum w:abstractNumId="3">
+    <w:nsid w:val="011A9A1D"/>
+    <w:multiLevelType w:val="multilevel"/>
+    <w:tmpl w:val="011A9A1D"/>
+    <w:lvl w:ilvl="0" w:tentative="0">
+      <w:start w:val="1"/>
+      <w:numFmt w:val="bullet"/>
+      <w:lvlText w:val=""/>
+      <w:lvlJc w:val="left"/>
+      <w:pPr>
+        <w:tabs>
+          <w:tab w:val="left" w:pos="720"/>
+        </w:tabs>
+        <w:ind w:left="720" w:hanging="360"/>
+      </w:pPr>
+      <w:rPr>
+        <w:rFonts w:hint="default" w:ascii="Symbol" w:hAnsi="Symbol" w:cs="Symbol"/>
+        <w:sz w:val="20"/>
+      </w:rPr>
+    </w:lvl>
+    <w:lvl w:ilvl="1" w:tentative="0">
+      <w:start w:val="1"/>
+      <w:numFmt w:val="bullet"/>
+      <w:lvlText w:val="o"/>
+      <w:lvlJc w:val="left"/>
+      <w:pPr>
+        <w:tabs>
+          <w:tab w:val="left" w:pos="1440"/>
+        </w:tabs>
+        <w:ind w:left="1440" w:hanging="360"/>
+      </w:pPr>
+      <w:rPr>
+        <w:rFonts w:hint="default" w:ascii="Courier New" w:hAnsi="Courier New" w:cs="Courier New"/>
+        <w:sz w:val="20"/>
+      </w:rPr>
+    </w:lvl>
+    <w:lvl w:ilvl="2" w:tentative="0">
+      <w:start w:val="1"/>
+      <w:numFmt w:val="bullet"/>
+      <w:lvlText w:val=""/>
+      <w:lvlJc w:val="left"/>
+      <w:pPr>
+        <w:tabs>
+          <w:tab w:val="left" w:pos="2160"/>
+        </w:tabs>
+        <w:ind w:left="2160" w:hanging="360"/>
+      </w:pPr>
+      <w:rPr>
+        <w:rFonts w:hint="default" w:ascii="Wingdings" w:hAnsi="Wingdings" w:cs="Wingdings"/>
+        <w:sz w:val="20"/>
+      </w:rPr>
+    </w:lvl>
+    <w:lvl w:ilvl="3" w:tentative="0">
+      <w:start w:val="1"/>
+      <w:numFmt w:val="bullet"/>
+      <w:lvlText w:val=""/>
+      <w:lvlJc w:val="left"/>
+      <w:pPr>
+        <w:tabs>
+          <w:tab w:val="left" w:pos="2880"/>
+        </w:tabs>
+        <w:ind w:left="2880" w:hanging="360"/>
+      </w:pPr>
+      <w:rPr>
+        <w:rFonts w:hint="default" w:ascii="Wingdings" w:hAnsi="Wingdings" w:cs="Wingdings"/>
+        <w:sz w:val="20"/>
+      </w:rPr>
+    </w:lvl>
+    <w:lvl w:ilvl="4" w:tentative="0">
+      <w:start w:val="1"/>
+      <w:numFmt w:val="bullet"/>
+      <w:lvlText w:val=""/>
+      <w:lvlJc w:val="left"/>
+      <w:pPr>
+        <w:tabs>
+          <w:tab w:val="left" w:pos="3600"/>
+        </w:tabs>
+        <w:ind w:left="3600" w:hanging="360"/>
+      </w:pPr>
+      <w:rPr>
+        <w:rFonts w:hint="default" w:ascii="Wingdings" w:hAnsi="Wingdings" w:cs="Wingdings"/>
+        <w:sz w:val="20"/>
+      </w:rPr>
+    </w:lvl>
+    <w:lvl w:ilvl="5" w:tentative="0">
+      <w:start w:val="1"/>
+      <w:numFmt w:val="bullet"/>
+      <w:lvlText w:val=""/>
+      <w:lvlJc w:val="left"/>
+      <w:pPr>
+        <w:tabs>
+          <w:tab w:val="left" w:pos="4320"/>
+        </w:tabs>
+        <w:ind w:left="4320" w:hanging="360"/>
+      </w:pPr>
+      <w:rPr>
+        <w:rFonts w:hint="default" w:ascii="Wingdings" w:hAnsi="Wingdings" w:cs="Wingdings"/>
+        <w:sz w:val="20"/>
+      </w:rPr>
+    </w:lvl>
+    <w:lvl w:ilvl="6" w:tentative="0">
+      <w:start w:val="1"/>
+      <w:numFmt w:val="bullet"/>
+      <w:lvlText w:val=""/>
+      <w:lvlJc w:val="left"/>
+      <w:pPr>
+        <w:tabs>
+          <w:tab w:val="left" w:pos="5040"/>
+        </w:tabs>
+        <w:ind w:left="5040" w:hanging="360"/>
+      </w:pPr>
+      <w:rPr>
+        <w:rFonts w:hint="default" w:ascii="Wingdings" w:hAnsi="Wingdings" w:cs="Wingdings"/>
+        <w:sz w:val="20"/>
+      </w:rPr>
+    </w:lvl>
+    <w:lvl w:ilvl="7" w:tentative="0">
+      <w:start w:val="1"/>
+      <w:numFmt w:val="bullet"/>
+      <w:lvlText w:val=""/>
+      <w:lvlJc w:val="left"/>
+      <w:pPr>
+        <w:tabs>
+          <w:tab w:val="left" w:pos="5760"/>
+        </w:tabs>
+        <w:ind w:left="5760" w:hanging="360"/>
+      </w:pPr>
+      <w:rPr>
+        <w:rFonts w:hint="default" w:ascii="Wingdings" w:hAnsi="Wingdings" w:cs="Wingdings"/>
+        <w:sz w:val="20"/>
+      </w:rPr>
+    </w:lvl>
+    <w:lvl w:ilvl="8" w:tentative="0">
+      <w:start w:val="1"/>
+      <w:numFmt w:val="bullet"/>
+      <w:lvlText w:val=""/>
+      <w:lvlJc w:val="left"/>
+      <w:pPr>
+        <w:tabs>
+          <w:tab w:val="left" w:pos="6480"/>
+        </w:tabs>
+        <w:ind w:left="6480" w:hanging="360"/>
+      </w:pPr>
+      <w:rPr>
+        <w:rFonts w:hint="default" w:ascii="Wingdings" w:hAnsi="Wingdings" w:cs="Wingdings"/>
+        <w:sz w:val="20"/>
+      </w:rPr>
+    </w:lvl>
+  </w:abstractNum>
+  <w:abstractNum w:abstractNumId="4">
+    <w:nsid w:val="3D22F4A7"/>
+    <w:multiLevelType w:val="multilevel"/>
+    <w:tmpl w:val="3D22F4A7"/>
+    <w:lvl w:ilvl="0" w:tentative="0">
+      <w:start w:val="1"/>
+      <w:numFmt w:val="bullet"/>
+      <w:lvlText w:val=""/>
+      <w:lvlJc w:val="left"/>
+      <w:pPr>
+        <w:tabs>
+          <w:tab w:val="left" w:pos="720"/>
+        </w:tabs>
+        <w:ind w:left="720" w:hanging="360"/>
+      </w:pPr>
+      <w:rPr>
+        <w:rFonts w:hint="default" w:ascii="Symbol" w:hAnsi="Symbol" w:cs="Symbol"/>
+        <w:sz w:val="20"/>
+      </w:rPr>
+    </w:lvl>
+    <w:lvl w:ilvl="1" w:tentative="0">
+      <w:start w:val="1"/>
+      <w:numFmt w:val="bullet"/>
+      <w:lvlText w:val="o"/>
+      <w:lvlJc w:val="left"/>
+      <w:pPr>
+        <w:tabs>
+          <w:tab w:val="left" w:pos="1440"/>
+        </w:tabs>
+        <w:ind w:left="1440" w:hanging="360"/>
+      </w:pPr>
+      <w:rPr>
+        <w:rFonts w:hint="default" w:ascii="Courier New" w:hAnsi="Courier New" w:cs="Courier New"/>
+        <w:sz w:val="20"/>
+      </w:rPr>
+    </w:lvl>
+    <w:lvl w:ilvl="2" w:tentative="0">
+      <w:start w:val="1"/>
+      <w:numFmt w:val="bullet"/>
+      <w:lvlText w:val=""/>
+      <w:lvlJc w:val="left"/>
+      <w:pPr>
+        <w:tabs>
+          <w:tab w:val="left" w:pos="2160"/>
+        </w:tabs>
+        <w:ind w:left="2160" w:hanging="360"/>
+      </w:pPr>
+      <w:rPr>
+        <w:rFonts w:hint="default" w:ascii="Wingdings" w:hAnsi="Wingdings" w:cs="Wingdings"/>
+        <w:sz w:val="20"/>
+      </w:rPr>
+    </w:lvl>
+    <w:lvl w:ilvl="3" w:tentative="0">
+      <w:start w:val="1"/>
+      <w:numFmt w:val="bullet"/>
+      <w:lvlText w:val=""/>
+      <w:lvlJc w:val="left"/>
+      <w:pPr>
+        <w:tabs>
+          <w:tab w:val="left" w:pos="2880"/>
+        </w:tabs>
+        <w:ind w:left="2880" w:hanging="360"/>
+      </w:pPr>
+      <w:rPr>
+        <w:rFonts w:hint="default" w:ascii="Wingdings" w:hAnsi="Wingdings" w:cs="Wingdings"/>
+        <w:sz w:val="20"/>
+      </w:rPr>
+    </w:lvl>
+    <w:lvl w:ilvl="4" w:tentative="0">
+      <w:start w:val="1"/>
+      <w:numFmt w:val="bullet"/>
+      <w:lvlText w:val=""/>
+      <w:lvlJc w:val="left"/>
+      <w:pPr>
+        <w:tabs>
+          <w:tab w:val="left" w:pos="3600"/>
+        </w:tabs>
+        <w:ind w:left="3600" w:hanging="360"/>
+      </w:pPr>
+      <w:rPr>
+        <w:rFonts w:hint="default" w:ascii="Wingdings" w:hAnsi="Wingdings" w:cs="Wingdings"/>
+        <w:sz w:val="20"/>
+      </w:rPr>
+    </w:lvl>
+    <w:lvl w:ilvl="5" w:tentative="0">
+      <w:start w:val="1"/>
+      <w:numFmt w:val="bullet"/>
+      <w:lvlText w:val=""/>
+      <w:lvlJc w:val="left"/>
+      <w:pPr>
+        <w:tabs>
+          <w:tab w:val="left" w:pos="4320"/>
+        </w:tabs>
+        <w:ind w:left="4320" w:hanging="360"/>
+      </w:pPr>
+      <w:rPr>
+        <w:rFonts w:hint="default" w:ascii="Wingdings" w:hAnsi="Wingdings" w:cs="Wingdings"/>
+        <w:sz w:val="20"/>
+      </w:rPr>
+    </w:lvl>
+    <w:lvl w:ilvl="6" w:tentative="0">
+      <w:start w:val="1"/>
+      <w:numFmt w:val="bullet"/>
+      <w:lvlText w:val=""/>
+      <w:lvlJc w:val="left"/>
+      <w:pPr>
+        <w:tabs>
+          <w:tab w:val="left" w:pos="5040"/>
+        </w:tabs>
+        <w:ind w:left="5040" w:hanging="360"/>
+      </w:pPr>
+      <w:rPr>
+        <w:rFonts w:hint="default" w:ascii="Wingdings" w:hAnsi="Wingdings" w:cs="Wingdings"/>
+        <w:sz w:val="20"/>
+      </w:rPr>
+    </w:lvl>
+    <w:lvl w:ilvl="7" w:tentative="0">
+      <w:start w:val="1"/>
+      <w:numFmt w:val="bullet"/>
+      <w:lvlText w:val=""/>
+      <w:lvlJc w:val="left"/>
+      <w:pPr>
+        <w:tabs>
+          <w:tab w:val="left" w:pos="5760"/>
+        </w:tabs>
+        <w:ind w:left="5760" w:hanging="360"/>
+      </w:pPr>
+      <w:rPr>
+        <w:rFonts w:hint="default" w:ascii="Wingdings" w:hAnsi="Wingdings" w:cs="Wingdings"/>
+        <w:sz w:val="20"/>
+      </w:rPr>
+    </w:lvl>
+    <w:lvl w:ilvl="8" w:tentative="0">
+      <w:start w:val="1"/>
+      <w:numFmt w:val="bullet"/>
+      <w:lvlText w:val=""/>
+      <w:lvlJc w:val="left"/>
+      <w:pPr>
+        <w:tabs>
+          <w:tab w:val="left" w:pos="6480"/>
+        </w:tabs>
+        <w:ind w:left="6480" w:hanging="360"/>
+      </w:pPr>
+      <w:rPr>
+        <w:rFonts w:hint="default" w:ascii="Wingdings" w:hAnsi="Wingdings" w:cs="Wingdings"/>
+        <w:sz w:val="20"/>
+      </w:rPr>
+    </w:lvl>
+  </w:abstractNum>
+  <w:abstractNum w:abstractNumId="5">
     <w:nsid w:val="3DA612EB"/>
     <w:multiLevelType w:val="multilevel"/>
     <w:tmpl w:val="3DA612EB"/>
@@ -1313,6 +4445,304 @@
       </w:pPr>
       <w:rPr>
         <w:rFonts w:hint="default" w:ascii="Wingdings" w:hAnsi="Wingdings"/>
+      </w:rPr>
+    </w:lvl>
+  </w:abstractNum>
+  <w:abstractNum w:abstractNumId="6">
+    <w:nsid w:val="48483AB0"/>
+    <w:multiLevelType w:val="multilevel"/>
+    <w:tmpl w:val="48483AB0"/>
+    <w:lvl w:ilvl="0" w:tentative="0">
+      <w:start w:val="1"/>
+      <w:numFmt w:val="bullet"/>
+      <w:lvlText w:val=""/>
+      <w:lvlJc w:val="left"/>
+      <w:pPr>
+        <w:tabs>
+          <w:tab w:val="left" w:pos="720"/>
+        </w:tabs>
+        <w:ind w:left="720" w:hanging="360"/>
+      </w:pPr>
+      <w:rPr>
+        <w:rFonts w:hint="default" w:ascii="Symbol" w:hAnsi="Symbol" w:cs="Symbol"/>
+        <w:sz w:val="20"/>
+      </w:rPr>
+    </w:lvl>
+    <w:lvl w:ilvl="1" w:tentative="0">
+      <w:start w:val="1"/>
+      <w:numFmt w:val="bullet"/>
+      <w:lvlText w:val="o"/>
+      <w:lvlJc w:val="left"/>
+      <w:pPr>
+        <w:tabs>
+          <w:tab w:val="left" w:pos="1440"/>
+        </w:tabs>
+        <w:ind w:left="1440" w:hanging="360"/>
+      </w:pPr>
+      <w:rPr>
+        <w:rFonts w:hint="default" w:ascii="Courier New" w:hAnsi="Courier New" w:cs="Courier New"/>
+        <w:sz w:val="20"/>
+      </w:rPr>
+    </w:lvl>
+    <w:lvl w:ilvl="2" w:tentative="0">
+      <w:start w:val="1"/>
+      <w:numFmt w:val="bullet"/>
+      <w:lvlText w:val=""/>
+      <w:lvlJc w:val="left"/>
+      <w:pPr>
+        <w:tabs>
+          <w:tab w:val="left" w:pos="2160"/>
+        </w:tabs>
+        <w:ind w:left="2160" w:hanging="360"/>
+      </w:pPr>
+      <w:rPr>
+        <w:rFonts w:hint="default" w:ascii="Wingdings" w:hAnsi="Wingdings" w:cs="Wingdings"/>
+        <w:sz w:val="20"/>
+      </w:rPr>
+    </w:lvl>
+    <w:lvl w:ilvl="3" w:tentative="0">
+      <w:start w:val="1"/>
+      <w:numFmt w:val="bullet"/>
+      <w:lvlText w:val=""/>
+      <w:lvlJc w:val="left"/>
+      <w:pPr>
+        <w:tabs>
+          <w:tab w:val="left" w:pos="2880"/>
+        </w:tabs>
+        <w:ind w:left="2880" w:hanging="360"/>
+      </w:pPr>
+      <w:rPr>
+        <w:rFonts w:hint="default" w:ascii="Wingdings" w:hAnsi="Wingdings" w:cs="Wingdings"/>
+        <w:sz w:val="20"/>
+      </w:rPr>
+    </w:lvl>
+    <w:lvl w:ilvl="4" w:tentative="0">
+      <w:start w:val="1"/>
+      <w:numFmt w:val="bullet"/>
+      <w:lvlText w:val=""/>
+      <w:lvlJc w:val="left"/>
+      <w:pPr>
+        <w:tabs>
+          <w:tab w:val="left" w:pos="3600"/>
+        </w:tabs>
+        <w:ind w:left="3600" w:hanging="360"/>
+      </w:pPr>
+      <w:rPr>
+        <w:rFonts w:hint="default" w:ascii="Wingdings" w:hAnsi="Wingdings" w:cs="Wingdings"/>
+        <w:sz w:val="20"/>
+      </w:rPr>
+    </w:lvl>
+    <w:lvl w:ilvl="5" w:tentative="0">
+      <w:start w:val="1"/>
+      <w:numFmt w:val="bullet"/>
+      <w:lvlText w:val=""/>
+      <w:lvlJc w:val="left"/>
+      <w:pPr>
+        <w:tabs>
+          <w:tab w:val="left" w:pos="4320"/>
+        </w:tabs>
+        <w:ind w:left="4320" w:hanging="360"/>
+      </w:pPr>
+      <w:rPr>
+        <w:rFonts w:hint="default" w:ascii="Wingdings" w:hAnsi="Wingdings" w:cs="Wingdings"/>
+        <w:sz w:val="20"/>
+      </w:rPr>
+    </w:lvl>
+    <w:lvl w:ilvl="6" w:tentative="0">
+      <w:start w:val="1"/>
+      <w:numFmt w:val="bullet"/>
+      <w:lvlText w:val=""/>
+      <w:lvlJc w:val="left"/>
+      <w:pPr>
+        <w:tabs>
+          <w:tab w:val="left" w:pos="5040"/>
+        </w:tabs>
+        <w:ind w:left="5040" w:hanging="360"/>
+      </w:pPr>
+      <w:rPr>
+        <w:rFonts w:hint="default" w:ascii="Wingdings" w:hAnsi="Wingdings" w:cs="Wingdings"/>
+        <w:sz w:val="20"/>
+      </w:rPr>
+    </w:lvl>
+    <w:lvl w:ilvl="7" w:tentative="0">
+      <w:start w:val="1"/>
+      <w:numFmt w:val="bullet"/>
+      <w:lvlText w:val=""/>
+      <w:lvlJc w:val="left"/>
+      <w:pPr>
+        <w:tabs>
+          <w:tab w:val="left" w:pos="5760"/>
+        </w:tabs>
+        <w:ind w:left="5760" w:hanging="360"/>
+      </w:pPr>
+      <w:rPr>
+        <w:rFonts w:hint="default" w:ascii="Wingdings" w:hAnsi="Wingdings" w:cs="Wingdings"/>
+        <w:sz w:val="20"/>
+      </w:rPr>
+    </w:lvl>
+    <w:lvl w:ilvl="8" w:tentative="0">
+      <w:start w:val="1"/>
+      <w:numFmt w:val="bullet"/>
+      <w:lvlText w:val=""/>
+      <w:lvlJc w:val="left"/>
+      <w:pPr>
+        <w:tabs>
+          <w:tab w:val="left" w:pos="6480"/>
+        </w:tabs>
+        <w:ind w:left="6480" w:hanging="360"/>
+      </w:pPr>
+      <w:rPr>
+        <w:rFonts w:hint="default" w:ascii="Wingdings" w:hAnsi="Wingdings" w:cs="Wingdings"/>
+        <w:sz w:val="20"/>
+      </w:rPr>
+    </w:lvl>
+  </w:abstractNum>
+  <w:abstractNum w:abstractNumId="7">
+    <w:nsid w:val="67D30EF0"/>
+    <w:multiLevelType w:val="multilevel"/>
+    <w:tmpl w:val="67D30EF0"/>
+    <w:lvl w:ilvl="0" w:tentative="0">
+      <w:start w:val="1"/>
+      <w:numFmt w:val="bullet"/>
+      <w:lvlText w:val=""/>
+      <w:lvlJc w:val="left"/>
+      <w:pPr>
+        <w:tabs>
+          <w:tab w:val="left" w:pos="720"/>
+        </w:tabs>
+        <w:ind w:left="720" w:hanging="360"/>
+      </w:pPr>
+      <w:rPr>
+        <w:rFonts w:hint="default" w:ascii="Symbol" w:hAnsi="Symbol" w:cs="Symbol"/>
+        <w:sz w:val="20"/>
+      </w:rPr>
+    </w:lvl>
+    <w:lvl w:ilvl="1" w:tentative="0">
+      <w:start w:val="1"/>
+      <w:numFmt w:val="bullet"/>
+      <w:lvlText w:val="o"/>
+      <w:lvlJc w:val="left"/>
+      <w:pPr>
+        <w:tabs>
+          <w:tab w:val="left" w:pos="1440"/>
+        </w:tabs>
+        <w:ind w:left="1440" w:hanging="360"/>
+      </w:pPr>
+      <w:rPr>
+        <w:rFonts w:hint="default" w:ascii="Courier New" w:hAnsi="Courier New" w:cs="Courier New"/>
+        <w:sz w:val="20"/>
+      </w:rPr>
+    </w:lvl>
+    <w:lvl w:ilvl="2" w:tentative="0">
+      <w:start w:val="1"/>
+      <w:numFmt w:val="bullet"/>
+      <w:lvlText w:val=""/>
+      <w:lvlJc w:val="left"/>
+      <w:pPr>
+        <w:tabs>
+          <w:tab w:val="left" w:pos="2160"/>
+        </w:tabs>
+        <w:ind w:left="2160" w:hanging="360"/>
+      </w:pPr>
+      <w:rPr>
+        <w:rFonts w:hint="default" w:ascii="Wingdings" w:hAnsi="Wingdings" w:cs="Wingdings"/>
+        <w:sz w:val="20"/>
+      </w:rPr>
+    </w:lvl>
+    <w:lvl w:ilvl="3" w:tentative="0">
+      <w:start w:val="1"/>
+      <w:numFmt w:val="bullet"/>
+      <w:lvlText w:val=""/>
+      <w:lvlJc w:val="left"/>
+      <w:pPr>
+        <w:tabs>
+          <w:tab w:val="left" w:pos="2880"/>
+        </w:tabs>
+        <w:ind w:left="2880" w:hanging="360"/>
+      </w:pPr>
+      <w:rPr>
+        <w:rFonts w:hint="default" w:ascii="Wingdings" w:hAnsi="Wingdings" w:cs="Wingdings"/>
+        <w:sz w:val="20"/>
+      </w:rPr>
+    </w:lvl>
+    <w:lvl w:ilvl="4" w:tentative="0">
+      <w:start w:val="1"/>
+      <w:numFmt w:val="bullet"/>
+      <w:lvlText w:val=""/>
+      <w:lvlJc w:val="left"/>
+      <w:pPr>
+        <w:tabs>
+          <w:tab w:val="left" w:pos="3600"/>
+        </w:tabs>
+        <w:ind w:left="3600" w:hanging="360"/>
+      </w:pPr>
+      <w:rPr>
+        <w:rFonts w:hint="default" w:ascii="Wingdings" w:hAnsi="Wingdings" w:cs="Wingdings"/>
+        <w:sz w:val="20"/>
+      </w:rPr>
+    </w:lvl>
+    <w:lvl w:ilvl="5" w:tentative="0">
+      <w:start w:val="1"/>
+      <w:numFmt w:val="bullet"/>
+      <w:lvlText w:val=""/>
+      <w:lvlJc w:val="left"/>
+      <w:pPr>
+        <w:tabs>
+          <w:tab w:val="left" w:pos="4320"/>
+        </w:tabs>
+        <w:ind w:left="4320" w:hanging="360"/>
+      </w:pPr>
+      <w:rPr>
+        <w:rFonts w:hint="default" w:ascii="Wingdings" w:hAnsi="Wingdings" w:cs="Wingdings"/>
+        <w:sz w:val="20"/>
+      </w:rPr>
+    </w:lvl>
+    <w:lvl w:ilvl="6" w:tentative="0">
+      <w:start w:val="1"/>
+      <w:numFmt w:val="bullet"/>
+      <w:lvlText w:val=""/>
+      <w:lvlJc w:val="left"/>
+      <w:pPr>
+        <w:tabs>
+          <w:tab w:val="left" w:pos="5040"/>
+        </w:tabs>
+        <w:ind w:left="5040" w:hanging="360"/>
+      </w:pPr>
+      <w:rPr>
+        <w:rFonts w:hint="default" w:ascii="Wingdings" w:hAnsi="Wingdings" w:cs="Wingdings"/>
+        <w:sz w:val="20"/>
+      </w:rPr>
+    </w:lvl>
+    <w:lvl w:ilvl="7" w:tentative="0">
+      <w:start w:val="1"/>
+      <w:numFmt w:val="bullet"/>
+      <w:lvlText w:val=""/>
+      <w:lvlJc w:val="left"/>
+      <w:pPr>
+        <w:tabs>
+          <w:tab w:val="left" w:pos="5760"/>
+        </w:tabs>
+        <w:ind w:left="5760" w:hanging="360"/>
+      </w:pPr>
+      <w:rPr>
+        <w:rFonts w:hint="default" w:ascii="Wingdings" w:hAnsi="Wingdings" w:cs="Wingdings"/>
+        <w:sz w:val="20"/>
+      </w:rPr>
+    </w:lvl>
+    <w:lvl w:ilvl="8" w:tentative="0">
+      <w:start w:val="1"/>
+      <w:numFmt w:val="bullet"/>
+      <w:lvlText w:val=""/>
+      <w:lvlJc w:val="left"/>
+      <w:pPr>
+        <w:tabs>
+          <w:tab w:val="left" w:pos="6480"/>
+        </w:tabs>
+        <w:ind w:left="6480" w:hanging="360"/>
+      </w:pPr>
+      <w:rPr>
+        <w:rFonts w:hint="default" w:ascii="Wingdings" w:hAnsi="Wingdings" w:cs="Wingdings"/>
+        <w:sz w:val="20"/>
       </w:rPr>
     </w:lvl>
   </w:abstractNum>
@@ -1320,7 +4750,235 @@
     <w:abstractNumId w:val="0"/>
   </w:num>
   <w:num w:numId="2">
+    <w:abstractNumId w:val="4"/>
+  </w:num>
+  <w:num w:numId="3">
+    <w:abstractNumId w:val="4"/>
+    <w:lvlOverride w:ilvl="0">
+      <w:startOverride w:val="1"/>
+    </w:lvlOverride>
+    <w:lvlOverride w:ilvl="1">
+      <w:startOverride w:val="1"/>
+    </w:lvlOverride>
+    <w:lvlOverride w:ilvl="2">
+      <w:startOverride w:val="1"/>
+    </w:lvlOverride>
+    <w:lvlOverride w:ilvl="3">
+      <w:startOverride w:val="1"/>
+    </w:lvlOverride>
+    <w:lvlOverride w:ilvl="4">
+      <w:startOverride w:val="1"/>
+    </w:lvlOverride>
+    <w:lvlOverride w:ilvl="5">
+      <w:startOverride w:val="1"/>
+    </w:lvlOverride>
+    <w:lvlOverride w:ilvl="6">
+      <w:startOverride w:val="1"/>
+    </w:lvlOverride>
+    <w:lvlOverride w:ilvl="7">
+      <w:startOverride w:val="1"/>
+    </w:lvlOverride>
+    <w:lvlOverride w:ilvl="8">
+      <w:startOverride w:val="1"/>
+    </w:lvlOverride>
+  </w:num>
+  <w:num w:numId="4">
+    <w:abstractNumId w:val="4"/>
+    <w:lvlOverride w:ilvl="0">
+      <w:startOverride w:val="1"/>
+    </w:lvlOverride>
+    <w:lvlOverride w:ilvl="1">
+      <w:startOverride w:val="1"/>
+    </w:lvlOverride>
+    <w:lvlOverride w:ilvl="2">
+      <w:startOverride w:val="1"/>
+    </w:lvlOverride>
+    <w:lvlOverride w:ilvl="3">
+      <w:startOverride w:val="1"/>
+    </w:lvlOverride>
+    <w:lvlOverride w:ilvl="4">
+      <w:startOverride w:val="1"/>
+    </w:lvlOverride>
+    <w:lvlOverride w:ilvl="5">
+      <w:startOverride w:val="1"/>
+    </w:lvlOverride>
+    <w:lvlOverride w:ilvl="6">
+      <w:startOverride w:val="1"/>
+    </w:lvlOverride>
+    <w:lvlOverride w:ilvl="7">
+      <w:startOverride w:val="1"/>
+    </w:lvlOverride>
+    <w:lvlOverride w:ilvl="8">
+      <w:startOverride w:val="1"/>
+    </w:lvlOverride>
+  </w:num>
+  <w:num w:numId="5">
+    <w:abstractNumId w:val="4"/>
+    <w:lvlOverride w:ilvl="0">
+      <w:startOverride w:val="1"/>
+    </w:lvlOverride>
+    <w:lvlOverride w:ilvl="1">
+      <w:startOverride w:val="1"/>
+    </w:lvlOverride>
+    <w:lvlOverride w:ilvl="2">
+      <w:startOverride w:val="1"/>
+    </w:lvlOverride>
+    <w:lvlOverride w:ilvl="3">
+      <w:startOverride w:val="1"/>
+    </w:lvlOverride>
+    <w:lvlOverride w:ilvl="4">
+      <w:startOverride w:val="1"/>
+    </w:lvlOverride>
+    <w:lvlOverride w:ilvl="5">
+      <w:startOverride w:val="1"/>
+    </w:lvlOverride>
+    <w:lvlOverride w:ilvl="6">
+      <w:startOverride w:val="1"/>
+    </w:lvlOverride>
+    <w:lvlOverride w:ilvl="7">
+      <w:startOverride w:val="1"/>
+    </w:lvlOverride>
+    <w:lvlOverride w:ilvl="8">
+      <w:startOverride w:val="1"/>
+    </w:lvlOverride>
+  </w:num>
+  <w:num w:numId="6">
     <w:abstractNumId w:val="1"/>
+  </w:num>
+  <w:num w:numId="7">
+    <w:abstractNumId w:val="1"/>
+    <w:lvlOverride w:ilvl="0">
+      <w:startOverride w:val="1"/>
+    </w:lvlOverride>
+    <w:lvlOverride w:ilvl="1">
+      <w:startOverride w:val="1"/>
+    </w:lvlOverride>
+    <w:lvlOverride w:ilvl="2">
+      <w:startOverride w:val="1"/>
+    </w:lvlOverride>
+    <w:lvlOverride w:ilvl="3">
+      <w:startOverride w:val="1"/>
+    </w:lvlOverride>
+    <w:lvlOverride w:ilvl="4">
+      <w:startOverride w:val="1"/>
+    </w:lvlOverride>
+    <w:lvlOverride w:ilvl="5">
+      <w:startOverride w:val="1"/>
+    </w:lvlOverride>
+    <w:lvlOverride w:ilvl="6">
+      <w:startOverride w:val="1"/>
+    </w:lvlOverride>
+    <w:lvlOverride w:ilvl="7">
+      <w:startOverride w:val="1"/>
+    </w:lvlOverride>
+    <w:lvlOverride w:ilvl="8">
+      <w:startOverride w:val="1"/>
+    </w:lvlOverride>
+  </w:num>
+  <w:num w:numId="8">
+    <w:abstractNumId w:val="1"/>
+    <w:lvlOverride w:ilvl="0">
+      <w:startOverride w:val="1"/>
+    </w:lvlOverride>
+    <w:lvlOverride w:ilvl="1">
+      <w:startOverride w:val="1"/>
+    </w:lvlOverride>
+    <w:lvlOverride w:ilvl="2">
+      <w:startOverride w:val="1"/>
+    </w:lvlOverride>
+    <w:lvlOverride w:ilvl="3">
+      <w:startOverride w:val="1"/>
+    </w:lvlOverride>
+    <w:lvlOverride w:ilvl="4">
+      <w:startOverride w:val="1"/>
+    </w:lvlOverride>
+    <w:lvlOverride w:ilvl="5">
+      <w:startOverride w:val="1"/>
+    </w:lvlOverride>
+    <w:lvlOverride w:ilvl="6">
+      <w:startOverride w:val="1"/>
+    </w:lvlOverride>
+    <w:lvlOverride w:ilvl="7">
+      <w:startOverride w:val="1"/>
+    </w:lvlOverride>
+    <w:lvlOverride w:ilvl="8">
+      <w:startOverride w:val="1"/>
+    </w:lvlOverride>
+  </w:num>
+  <w:num w:numId="9">
+    <w:abstractNumId w:val="1"/>
+    <w:lvlOverride w:ilvl="0">
+      <w:startOverride w:val="1"/>
+    </w:lvlOverride>
+    <w:lvlOverride w:ilvl="1">
+      <w:startOverride w:val="1"/>
+    </w:lvlOverride>
+    <w:lvlOverride w:ilvl="2">
+      <w:startOverride w:val="1"/>
+    </w:lvlOverride>
+    <w:lvlOverride w:ilvl="3">
+      <w:startOverride w:val="1"/>
+    </w:lvlOverride>
+    <w:lvlOverride w:ilvl="4">
+      <w:startOverride w:val="1"/>
+    </w:lvlOverride>
+    <w:lvlOverride w:ilvl="5">
+      <w:startOverride w:val="1"/>
+    </w:lvlOverride>
+    <w:lvlOverride w:ilvl="6">
+      <w:startOverride w:val="1"/>
+    </w:lvlOverride>
+    <w:lvlOverride w:ilvl="7">
+      <w:startOverride w:val="1"/>
+    </w:lvlOverride>
+    <w:lvlOverride w:ilvl="8">
+      <w:startOverride w:val="1"/>
+    </w:lvlOverride>
+  </w:num>
+  <w:num w:numId="10">
+    <w:abstractNumId w:val="1"/>
+    <w:lvlOverride w:ilvl="0">
+      <w:startOverride w:val="1"/>
+    </w:lvlOverride>
+    <w:lvlOverride w:ilvl="1">
+      <w:startOverride w:val="1"/>
+    </w:lvlOverride>
+    <w:lvlOverride w:ilvl="2">
+      <w:startOverride w:val="1"/>
+    </w:lvlOverride>
+    <w:lvlOverride w:ilvl="3">
+      <w:startOverride w:val="1"/>
+    </w:lvlOverride>
+    <w:lvlOverride w:ilvl="4">
+      <w:startOverride w:val="1"/>
+    </w:lvlOverride>
+    <w:lvlOverride w:ilvl="5">
+      <w:startOverride w:val="1"/>
+    </w:lvlOverride>
+    <w:lvlOverride w:ilvl="6">
+      <w:startOverride w:val="1"/>
+    </w:lvlOverride>
+    <w:lvlOverride w:ilvl="7">
+      <w:startOverride w:val="1"/>
+    </w:lvlOverride>
+    <w:lvlOverride w:ilvl="8">
+      <w:startOverride w:val="1"/>
+    </w:lvlOverride>
+  </w:num>
+  <w:num w:numId="11">
+    <w:abstractNumId w:val="6"/>
+  </w:num>
+  <w:num w:numId="12">
+    <w:abstractNumId w:val="7"/>
+  </w:num>
+  <w:num w:numId="13">
+    <w:abstractNumId w:val="3"/>
+  </w:num>
+  <w:num w:numId="14">
+    <w:abstractNumId w:val="2"/>
+  </w:num>
+  <w:num w:numId="15">
+    <w:abstractNumId w:val="5"/>
   </w:num>
 </w:numbering>
 </file>
@@ -1330,7 +4988,7 @@
   <w:docDefaults>
     <w:rPrDefault>
       <w:rPr>
-        <w:rFonts w:asciiTheme="minorHAnsi" w:hAnsiTheme="minorHAnsi" w:eastAsiaTheme="minorEastAsia" w:cstheme="minorBidi"/>
+        <w:rFonts w:ascii="Times New Roman" w:hAnsi="Times New Roman" w:eastAsia="宋体" w:cs="Times New Roman"/>
       </w:rPr>
     </w:rPrDefault>
     <w:pPrDefault/>
@@ -1594,13 +5252,53 @@
       <w:lang w:val="en-US" w:eastAsia="zh-CN" w:bidi="ar-SA"/>
     </w:rPr>
   </w:style>
-  <w:style w:type="character" w:default="1" w:styleId="2">
+  <w:style w:type="paragraph" w:styleId="2">
+    <w:name w:val="heading 1"/>
+    <w:next w:val="1"/>
+    <w:qFormat/>
+    <w:uiPriority w:val="0"/>
+    <w:pPr>
+      <w:spacing w:before="0" w:beforeAutospacing="1" w:after="0" w:afterAutospacing="1"/>
+      <w:jc w:val="left"/>
+    </w:pPr>
+    <w:rPr>
+      <w:rFonts w:hint="eastAsia" w:ascii="宋体" w:hAnsi="宋体" w:eastAsia="宋体" w:cs="宋体"/>
+      <w:b/>
+      <w:bCs/>
+      <w:kern w:val="44"/>
+      <w:sz w:val="48"/>
+      <w:szCs w:val="48"/>
+      <w:lang w:val="en-US" w:eastAsia="zh-CN" w:bidi="ar"/>
+    </w:rPr>
+  </w:style>
+  <w:style w:type="paragraph" w:styleId="3">
+    <w:name w:val="heading 2"/>
+    <w:next w:val="1"/>
+    <w:semiHidden/>
+    <w:unhideWhenUsed/>
+    <w:qFormat/>
+    <w:uiPriority w:val="0"/>
+    <w:pPr>
+      <w:spacing w:before="0" w:beforeAutospacing="1" w:after="0" w:afterAutospacing="1"/>
+      <w:jc w:val="left"/>
+    </w:pPr>
+    <w:rPr>
+      <w:rFonts w:hint="eastAsia" w:ascii="宋体" w:hAnsi="宋体" w:eastAsia="宋体" w:cs="宋体"/>
+      <w:b/>
+      <w:bCs/>
+      <w:kern w:val="0"/>
+      <w:sz w:val="36"/>
+      <w:szCs w:val="36"/>
+      <w:lang w:val="en-US" w:eastAsia="zh-CN" w:bidi="ar"/>
+    </w:rPr>
+  </w:style>
+  <w:style w:type="character" w:default="1" w:styleId="4">
     <w:name w:val="Default Paragraph Font"/>
     <w:semiHidden/>
     <w:qFormat/>
     <w:uiPriority w:val="0"/>
   </w:style>
-  <w:style w:type="table" w:default="1" w:styleId="3">
+  <w:style w:type="table" w:default="1" w:styleId="5">
     <w:name w:val="Normal Table"/>
     <w:semiHidden/>
     <w:uiPriority w:val="0"/>
@@ -1612,6 +5310,31 @@
         <w:right w:w="108" w:type="dxa"/>
       </w:tblCellMar>
     </w:tblPr>
+  </w:style>
+  <w:style w:type="paragraph" w:styleId="6">
+    <w:name w:val="Normal (Web)"/>
+    <w:uiPriority w:val="0"/>
+    <w:pPr>
+      <w:spacing w:before="0" w:beforeAutospacing="1" w:after="0" w:afterAutospacing="1"/>
+      <w:ind w:left="0" w:right="0"/>
+      <w:jc w:val="left"/>
+    </w:pPr>
+    <w:rPr>
+      <w:kern w:val="0"/>
+      <w:sz w:val="24"/>
+      <w:szCs w:val="24"/>
+      <w:lang w:val="en-US" w:eastAsia="zh-CN" w:bidi="ar"/>
+    </w:rPr>
+  </w:style>
+  <w:style w:type="character" w:styleId="7">
+    <w:name w:val="Strong"/>
+    <w:basedOn w:val="4"/>
+    <w:qFormat/>
+    <w:uiPriority w:val="0"/>
+    <w:rPr>
+      <w:b/>
+      <w:bCs/>
+    </w:rPr>
   </w:style>
 </w:styles>
 </file>

</xml_diff>

<commit_message>
clerk can now see all user info, all accounts of selected account, their balance and personal info, Clerk can now select any user and change their password
</commit_message>
<xml_diff>
--- a/Project Backlog.docx
+++ b/Project Backlog.docx
@@ -124,8 +124,166 @@
     </w:p>
     <w:p>
       <w:pPr>
-        <w:rPr>
-          <w:rFonts w:hint="eastAsia"/>
+        <w:pStyle w:val="6"/>
+        <w:keepNext w:val="0"/>
+        <w:keepLines w:val="0"/>
+        <w:widowControl/>
+        <w:suppressLineNumbers w:val="0"/>
+        <w:shd w:val="clear" w:fill="2B2B2B"/>
+        <w:rPr>
+          <w:rFonts w:ascii="monospace" w:hAnsi="monospace" w:eastAsia="monospace" w:cs="monospace"/>
+          <w:color w:val="A9B7C6"/>
+          <w:sz w:val="16"/>
+          <w:szCs w:val="16"/>
+        </w:rPr>
+      </w:pPr>
+      <w:r>
+        <w:rPr>
+          <w:rFonts w:hint="default" w:ascii="monospace" w:hAnsi="monospace" w:eastAsia="monospace" w:cs="monospace"/>
+          <w:color w:val="A9B7C6"/>
+          <w:sz w:val="16"/>
+          <w:szCs w:val="16"/>
+          <w:shd w:val="clear" w:fill="2B2B2B"/>
+        </w:rPr>
+        <w:br w:type="textWrapping"/>
+      </w:r>
+      <w:r>
+        <w:rPr>
+          <w:rFonts w:hint="default" w:ascii="monospace" w:hAnsi="monospace" w:eastAsia="monospace" w:cs="monospace"/>
+          <w:color w:val="808080"/>
+          <w:sz w:val="16"/>
+          <w:szCs w:val="16"/>
+          <w:shd w:val="clear" w:fill="2B2B2B"/>
+        </w:rPr>
+        <w:t>//service methods logging every action.</w:t>
+      </w:r>
+      <w:r>
+        <w:rPr>
+          <w:rFonts w:hint="default" w:ascii="monospace" w:hAnsi="monospace" w:eastAsia="monospace" w:cs="monospace"/>
+          <w:color w:val="808080"/>
+          <w:sz w:val="16"/>
+          <w:szCs w:val="16"/>
+          <w:shd w:val="clear" w:fill="2B2B2B"/>
+        </w:rPr>
+        <w:br w:type="textWrapping"/>
+      </w:r>
+      <w:r>
+        <w:rPr>
+          <w:rFonts w:hint="default" w:ascii="monospace" w:hAnsi="monospace" w:eastAsia="monospace" w:cs="monospace"/>
+          <w:color w:val="808080"/>
+          <w:sz w:val="16"/>
+          <w:szCs w:val="16"/>
+          <w:shd w:val="clear" w:fill="2B2B2B"/>
+        </w:rPr>
+        <w:t>//withdraw and deposits happen at time?</w:t>
+      </w:r>
+      <w:r>
+        <w:rPr>
+          <w:rFonts w:hint="default" w:ascii="monospace" w:hAnsi="monospace" w:eastAsia="monospace" w:cs="monospace"/>
+          <w:color w:val="808080"/>
+          <w:sz w:val="16"/>
+          <w:szCs w:val="16"/>
+          <w:shd w:val="clear" w:fill="2B2B2B"/>
+        </w:rPr>
+        <w:br w:type="textWrapping"/>
+      </w:r>
+      <w:r>
+        <w:rPr>
+          <w:rFonts w:hint="default" w:ascii="monospace" w:hAnsi="monospace" w:eastAsia="monospace" w:cs="monospace"/>
+          <w:color w:val="808080"/>
+          <w:sz w:val="16"/>
+          <w:szCs w:val="16"/>
+          <w:shd w:val="clear" w:fill="2B2B2B"/>
+        </w:rPr>
+        <w:t>//set level in config file, appendix.</w:t>
+      </w:r>
+      <w:r>
+        <w:rPr>
+          <w:rFonts w:hint="default" w:ascii="monospace" w:hAnsi="monospace" w:eastAsia="monospace" w:cs="monospace"/>
+          <w:color w:val="808080"/>
+          <w:sz w:val="16"/>
+          <w:szCs w:val="16"/>
+          <w:shd w:val="clear" w:fill="2B2B2B"/>
+        </w:rPr>
+        <w:br w:type="textWrapping"/>
+      </w:r>
+      <w:r>
+        <w:rPr>
+          <w:rFonts w:hint="default" w:ascii="monospace" w:hAnsi="monospace" w:eastAsia="monospace" w:cs="monospace"/>
+          <w:color w:val="808080"/>
+          <w:sz w:val="16"/>
+          <w:szCs w:val="16"/>
+          <w:shd w:val="clear" w:fill="2B2B2B"/>
+        </w:rPr>
+        <w:t>//definitely set level to info.</w:t>
+      </w:r>
+      <w:r>
+        <w:rPr>
+          <w:rFonts w:hint="default" w:ascii="monospace" w:hAnsi="monospace" w:eastAsia="monospace" w:cs="monospace"/>
+          <w:color w:val="808080"/>
+          <w:sz w:val="16"/>
+          <w:szCs w:val="16"/>
+          <w:shd w:val="clear" w:fill="2B2B2B"/>
+        </w:rPr>
+        <w:br w:type="textWrapping"/>
+      </w:r>
+      <w:r>
+        <w:rPr>
+          <w:rFonts w:hint="default" w:ascii="monospace" w:hAnsi="monospace" w:eastAsia="monospace" w:cs="monospace"/>
+          <w:color w:val="808080"/>
+          <w:sz w:val="16"/>
+          <w:szCs w:val="16"/>
+          <w:shd w:val="clear" w:fill="2B2B2B"/>
+        </w:rPr>
+        <w:t>// when level is higher than warn/error</w:t>
+      </w:r>
+      <w:r>
+        <w:rPr>
+          <w:rFonts w:hint="default" w:ascii="monospace" w:hAnsi="monospace" w:eastAsia="monospace" w:cs="monospace"/>
+          <w:color w:val="808080"/>
+          <w:sz w:val="16"/>
+          <w:szCs w:val="16"/>
+          <w:shd w:val="clear" w:fill="2B2B2B"/>
+        </w:rPr>
+        <w:br w:type="textWrapping"/>
+      </w:r>
+      <w:r>
+        <w:rPr>
+          <w:rFonts w:hint="default" w:ascii="monospace" w:hAnsi="monospace" w:eastAsia="monospace" w:cs="monospace"/>
+          <w:color w:val="808080"/>
+          <w:sz w:val="16"/>
+          <w:szCs w:val="16"/>
+          <w:shd w:val="clear" w:fill="2B2B2B"/>
+        </w:rPr>
+        <w:t>//print it out?</w:t>
+      </w:r>
+      <w:r>
+        <w:rPr>
+          <w:rFonts w:hint="default" w:ascii="monospace" w:hAnsi="monospace" w:eastAsia="monospace" w:cs="monospace"/>
+          <w:color w:val="808080"/>
+          <w:sz w:val="16"/>
+          <w:szCs w:val="16"/>
+          <w:shd w:val="clear" w:fill="2B2B2B"/>
+        </w:rPr>
+        <w:br w:type="textWrapping"/>
+      </w:r>
+      <w:r>
+        <w:rPr>
+          <w:rFonts w:hint="default" w:ascii="monospace" w:hAnsi="monospace" w:eastAsia="monospace" w:cs="monospace"/>
+          <w:color w:val="808080"/>
+          <w:sz w:val="16"/>
+          <w:szCs w:val="16"/>
+          <w:shd w:val="clear" w:fill="2B2B2B"/>
+        </w:rPr>
+        <w:t>//warn when error?</w:t>
+      </w:r>
+    </w:p>
+    <w:p>
+      <w:pPr>
+        <w:rPr>
+          <w:rFonts w:hint="eastAsia"/>
+          <w:sz w:val="16"/>
+          <w:szCs w:val="16"/>
         </w:rPr>
       </w:pPr>
     </w:p>
@@ -171,10 +329,12 @@
         </w:rPr>
         <w:t>Project 0</w:t>
       </w:r>
-    </w:p>
-    <w:p>
-      <w:pPr>
-        <w:pStyle w:val="6"/>
+      <w:bookmarkStart w:id="0" w:name="_GoBack"/>
+      <w:bookmarkEnd w:id="0"/>
+    </w:p>
+    <w:p>
+      <w:pPr>
+        <w:pStyle w:val="7"/>
         <w:keepNext w:val="0"/>
         <w:keepLines w:val="0"/>
         <w:widowControl/>
@@ -195,7 +355,7 @@
       </w:pPr>
       <w:r>
         <w:rPr>
-          <w:rStyle w:val="7"/>
+          <w:rStyle w:val="8"/>
           <w:rFonts w:hint="default" w:ascii="Segoe UI" w:hAnsi="Segoe UI" w:eastAsia="Segoe UI" w:cs="Segoe UI"/>
           <w:b/>
           <w:bCs/>
@@ -227,7 +387,7 @@
     </w:p>
     <w:p>
       <w:pPr>
-        <w:pStyle w:val="6"/>
+        <w:pStyle w:val="7"/>
         <w:keepNext w:val="0"/>
         <w:keepLines w:val="0"/>
         <w:widowControl/>
@@ -284,7 +444,6 @@
           <w:spacing w:val="0"/>
           <w:sz w:val="24"/>
           <w:szCs w:val="24"/>
-          <w:bdr w:val="none" w:color="auto" w:sz="0" w:space="0"/>
           <w:shd w:val="clear" w:fill="FFFFFF"/>
         </w:rPr>
         <w:t>Banking application</w:t>
@@ -313,7 +472,6 @@
           <w:spacing w:val="0"/>
           <w:sz w:val="24"/>
           <w:szCs w:val="24"/>
-          <w:bdr w:val="none" w:color="auto" w:sz="0" w:space="0"/>
           <w:shd w:val="clear" w:fill="FFFFFF"/>
         </w:rPr>
         <w:t>Employee management system</w:t>
@@ -342,7 +500,6 @@
           <w:spacing w:val="0"/>
           <w:sz w:val="24"/>
           <w:szCs w:val="24"/>
-          <w:bdr w:val="none" w:color="auto" w:sz="0" w:space="0"/>
           <w:shd w:val="clear" w:fill="FFFFFF"/>
         </w:rPr>
         <w:t>Collectable card game tracker</w:t>
@@ -371,7 +528,6 @@
           <w:spacing w:val="0"/>
           <w:sz w:val="24"/>
           <w:szCs w:val="24"/>
-          <w:bdr w:val="none" w:color="auto" w:sz="0" w:space="0"/>
           <w:shd w:val="clear" w:fill="FFFFFF"/>
         </w:rPr>
         <w:t>Purchase ordering system</w:t>
@@ -379,7 +535,7 @@
     </w:p>
     <w:p>
       <w:pPr>
-        <w:pStyle w:val="6"/>
+        <w:pStyle w:val="7"/>
         <w:keepNext w:val="0"/>
         <w:keepLines w:val="0"/>
         <w:widowControl/>
@@ -400,7 +556,7 @@
       </w:pPr>
       <w:r>
         <w:rPr>
-          <w:rStyle w:val="7"/>
+          <w:rStyle w:val="8"/>
           <w:rFonts w:hint="default" w:ascii="Segoe UI" w:hAnsi="Segoe UI" w:eastAsia="Segoe UI" w:cs="Segoe UI"/>
           <w:b/>
           <w:bCs/>
@@ -432,7 +588,7 @@
     </w:p>
     <w:p>
       <w:pPr>
-        <w:pStyle w:val="6"/>
+        <w:pStyle w:val="7"/>
         <w:keepNext w:val="0"/>
         <w:keepLines w:val="0"/>
         <w:widowControl/>
@@ -450,7 +606,6 @@
           <w:spacing w:val="0"/>
           <w:sz w:val="24"/>
           <w:szCs w:val="24"/>
-          <w:bdr w:val="none" w:color="auto" w:sz="0" w:space="0"/>
           <w:shd w:val="clear" w:fill="FFFFFF"/>
         </w:rPr>
         <w:t>Technologies:</w:t>
@@ -496,7 +651,6 @@
           <w:spacing w:val="0"/>
           <w:sz w:val="24"/>
           <w:szCs w:val="24"/>
-          <w:bdr w:val="none" w:color="auto" w:sz="0" w:space="0"/>
           <w:shd w:val="clear" w:fill="FFFFFF"/>
         </w:rPr>
         <w:t>Java 8</w:t>
@@ -528,7 +682,6 @@
           <w:spacing w:val="0"/>
           <w:sz w:val="24"/>
           <w:szCs w:val="24"/>
-          <w:bdr w:val="none" w:color="auto" w:sz="0" w:space="0"/>
           <w:shd w:val="clear" w:fill="FFFFFF"/>
         </w:rPr>
         <w:t>Scanner (CLI inputs)</w:t>
@@ -560,7 +713,6 @@
           <w:spacing w:val="0"/>
           <w:sz w:val="24"/>
           <w:szCs w:val="24"/>
-          <w:bdr w:val="none" w:color="auto" w:sz="0" w:space="0"/>
           <w:shd w:val="clear" w:fill="FFFFFF"/>
         </w:rPr>
         <w:t>JDBC (Database Connectivity)</w:t>
@@ -592,7 +744,6 @@
           <w:spacing w:val="0"/>
           <w:sz w:val="24"/>
           <w:szCs w:val="24"/>
-          <w:bdr w:val="none" w:color="auto" w:sz="0" w:space="0"/>
           <w:shd w:val="clear" w:fill="FFFFFF"/>
         </w:rPr>
         <w:t>JUnit (Unit Testing)</w:t>
@@ -624,7 +775,6 @@
           <w:spacing w:val="0"/>
           <w:sz w:val="24"/>
           <w:szCs w:val="24"/>
-          <w:bdr w:val="none" w:color="auto" w:sz="0" w:space="0"/>
           <w:shd w:val="clear" w:fill="FFFFFF"/>
         </w:rPr>
         <w:t>Logback (Logging)</w:t>
@@ -656,7 +806,6 @@
           <w:spacing w:val="0"/>
           <w:sz w:val="24"/>
           <w:szCs w:val="24"/>
-          <w:bdr w:val="none" w:color="auto" w:sz="0" w:space="0"/>
           <w:shd w:val="clear" w:fill="FFFFFF"/>
         </w:rPr>
         <w:t>PostgreSQL</w:t>
@@ -688,7 +837,6 @@
           <w:spacing w:val="0"/>
           <w:sz w:val="24"/>
           <w:szCs w:val="24"/>
-          <w:bdr w:val="none" w:color="auto" w:sz="0" w:space="0"/>
           <w:shd w:val="clear" w:fill="FFFFFF"/>
         </w:rPr>
         <w:t>Maven (Dependency Management)</w:t>
@@ -710,7 +858,7 @@
     </w:p>
     <w:p>
       <w:pPr>
-        <w:pStyle w:val="6"/>
+        <w:pStyle w:val="7"/>
         <w:keepNext w:val="0"/>
         <w:keepLines w:val="0"/>
         <w:widowControl/>
@@ -728,7 +876,6 @@
           <w:spacing w:val="0"/>
           <w:sz w:val="24"/>
           <w:szCs w:val="24"/>
-          <w:bdr w:val="none" w:color="auto" w:sz="0" w:space="0"/>
           <w:shd w:val="clear" w:fill="FFFFFF"/>
         </w:rPr>
         <w:t>Functionalities:</w:t>
@@ -764,7 +911,7 @@
     </w:p>
     <w:p>
       <w:pPr>
-        <w:pStyle w:val="6"/>
+        <w:pStyle w:val="7"/>
         <w:keepNext w:val="0"/>
         <w:keepLines w:val="0"/>
         <w:widowControl/>
@@ -782,7 +929,6 @@
           <w:spacing w:val="0"/>
           <w:sz w:val="24"/>
           <w:szCs w:val="24"/>
-          <w:bdr w:val="none" w:color="auto" w:sz="0" w:space="0"/>
           <w:shd w:val="clear" w:fill="FFFFFF"/>
         </w:rPr>
         <w:t>Multi-tier Users - There must be at least three different types of user accounts each different functionality access.</w:t>
@@ -818,7 +964,7 @@
     </w:p>
     <w:p>
       <w:pPr>
-        <w:pStyle w:val="6"/>
+        <w:pStyle w:val="7"/>
         <w:keepNext w:val="0"/>
         <w:keepLines w:val="0"/>
         <w:widowControl/>
@@ -836,7 +982,6 @@
           <w:spacing w:val="0"/>
           <w:sz w:val="24"/>
           <w:szCs w:val="24"/>
-          <w:bdr w:val="none" w:color="auto" w:sz="0" w:space="0"/>
           <w:shd w:val="clear" w:fill="FFFFFF"/>
         </w:rPr>
         <w:t>Basic mathematic manipulation of the fields of an entity object.</w:t>
@@ -872,7 +1017,7 @@
     </w:p>
     <w:p>
       <w:pPr>
-        <w:pStyle w:val="6"/>
+        <w:pStyle w:val="7"/>
         <w:keepNext w:val="0"/>
         <w:keepLines w:val="0"/>
         <w:widowControl/>
@@ -890,7 +1035,6 @@
           <w:spacing w:val="0"/>
           <w:sz w:val="24"/>
           <w:szCs w:val="24"/>
-          <w:bdr w:val="none" w:color="auto" w:sz="0" w:space="0"/>
           <w:shd w:val="clear" w:fill="FFFFFF"/>
         </w:rPr>
         <w:t>User login with passwords and logout.</w:t>
@@ -933,7 +1077,6 @@
           <w:spacing w:val="0"/>
           <w:sz w:val="24"/>
           <w:szCs w:val="24"/>
-          <w:bdr w:val="none" w:color="auto" w:sz="0" w:space="0"/>
           <w:shd w:val="clear" w:fill="FFFFFF"/>
         </w:rPr>
         <w:t>Passwords may not be stored in their raw form in the database. They must be encrypted somehow.</w:t>
@@ -962,7 +1105,6 @@
           <w:spacing w:val="0"/>
           <w:sz w:val="24"/>
           <w:szCs w:val="24"/>
-          <w:bdr w:val="none" w:color="auto" w:sz="0" w:space="0"/>
           <w:shd w:val="clear" w:fill="FFFFFF"/>
         </w:rPr>
         <w:t>Stretch Goal: User registration.</w:t>
@@ -984,7 +1126,7 @@
     </w:p>
     <w:p>
       <w:pPr>
-        <w:pStyle w:val="6"/>
+        <w:pStyle w:val="7"/>
         <w:keepNext w:val="0"/>
         <w:keepLines w:val="0"/>
         <w:widowControl/>
@@ -1002,7 +1144,6 @@
           <w:spacing w:val="0"/>
           <w:sz w:val="24"/>
           <w:szCs w:val="24"/>
-          <w:bdr w:val="none" w:color="auto" w:sz="0" w:space="0"/>
           <w:shd w:val="clear" w:fill="FFFFFF"/>
         </w:rPr>
         <w:t>Validation for invalid inputs.</w:t>
@@ -1038,7 +1179,7 @@
     </w:p>
     <w:p>
       <w:pPr>
-        <w:pStyle w:val="6"/>
+        <w:pStyle w:val="7"/>
         <w:keepNext w:val="0"/>
         <w:keepLines w:val="0"/>
         <w:widowControl/>
@@ -1056,7 +1197,6 @@
           <w:spacing w:val="0"/>
           <w:sz w:val="24"/>
           <w:szCs w:val="24"/>
-          <w:bdr w:val="none" w:color="auto" w:sz="0" w:space="0"/>
           <w:shd w:val="clear" w:fill="FFFFFF"/>
         </w:rPr>
         <w:t>Reasonable Logging of user interactions with the application.</w:t>
@@ -1092,7 +1232,7 @@
     </w:p>
     <w:p>
       <w:pPr>
-        <w:pStyle w:val="6"/>
+        <w:pStyle w:val="7"/>
         <w:keepNext w:val="0"/>
         <w:keepLines w:val="0"/>
         <w:widowControl/>
@@ -1110,7 +1250,6 @@
           <w:spacing w:val="0"/>
           <w:sz w:val="24"/>
           <w:szCs w:val="24"/>
-          <w:bdr w:val="none" w:color="auto" w:sz="0" w:space="0"/>
           <w:shd w:val="clear" w:fill="FFFFFF"/>
         </w:rPr>
         <w:t>Design:</w:t>
@@ -1156,7 +1295,6 @@
           <w:spacing w:val="0"/>
           <w:sz w:val="24"/>
           <w:szCs w:val="24"/>
-          <w:bdr w:val="none" w:color="auto" w:sz="0" w:space="0"/>
           <w:shd w:val="clear" w:fill="FFFFFF"/>
         </w:rPr>
         <w:t>Data persistence in a SQL database normalized to 3rd normal form.</w:t>
@@ -1185,7 +1323,6 @@
           <w:spacing w:val="0"/>
           <w:sz w:val="24"/>
           <w:szCs w:val="24"/>
-          <w:bdr w:val="none" w:color="auto" w:sz="0" w:space="0"/>
           <w:shd w:val="clear" w:fill="FFFFFF"/>
         </w:rPr>
         <w:t>Must contain at least three entity tables. (Join tables do not count.)</w:t>
@@ -1214,7 +1351,6 @@
           <w:spacing w:val="0"/>
           <w:sz w:val="24"/>
           <w:szCs w:val="24"/>
-          <w:bdr w:val="none" w:color="auto" w:sz="0" w:space="0"/>
           <w:shd w:val="clear" w:fill="FFFFFF"/>
         </w:rPr>
         <w:t>Must contain at least two relationships between tables.</w:t>
@@ -1246,7 +1382,6 @@
           <w:spacing w:val="0"/>
           <w:sz w:val="24"/>
           <w:szCs w:val="24"/>
-          <w:bdr w:val="none" w:color="auto" w:sz="0" w:space="0"/>
           <w:shd w:val="clear" w:fill="FFFFFF"/>
         </w:rPr>
         <w:t>Stretch Goal: Create a Many to Many relationship between tables.</w:t>
@@ -1275,7 +1410,6 @@
           <w:spacing w:val="0"/>
           <w:sz w:val="24"/>
           <w:szCs w:val="24"/>
-          <w:bdr w:val="none" w:color="auto" w:sz="0" w:space="0"/>
           <w:shd w:val="clear" w:fill="FFFFFF"/>
         </w:rPr>
         <w:t>Must contain at least one stored procedure.</w:t>
@@ -1307,7 +1441,6 @@
           <w:spacing w:val="0"/>
           <w:sz w:val="24"/>
           <w:szCs w:val="24"/>
-          <w:bdr w:val="none" w:color="auto" w:sz="0" w:space="0"/>
           <w:shd w:val="clear" w:fill="FFFFFF"/>
         </w:rPr>
         <w:t>Three layered architecture of the Java application.</w:t>
@@ -1339,7 +1472,6 @@
           <w:spacing w:val="0"/>
           <w:sz w:val="24"/>
           <w:szCs w:val="24"/>
-          <w:bdr w:val="none" w:color="auto" w:sz="0" w:space="0"/>
           <w:shd w:val="clear" w:fill="FFFFFF"/>
         </w:rPr>
         <w:t>Reasonable test coverage of the service layer.</w:t>
@@ -1368,7 +1500,6 @@
           <w:spacing w:val="0"/>
           <w:sz w:val="24"/>
           <w:szCs w:val="24"/>
-          <w:bdr w:val="none" w:color="auto" w:sz="0" w:space="0"/>
           <w:shd w:val="clear" w:fill="FFFFFF"/>
         </w:rPr>
         <w:t>Stretch Goal: Implement Test Driven Development.</w:t>
@@ -1400,7 +1531,6 @@
           <w:spacing w:val="0"/>
           <w:sz w:val="24"/>
           <w:szCs w:val="24"/>
-          <w:bdr w:val="none" w:color="auto" w:sz="0" w:space="0"/>
           <w:shd w:val="clear" w:fill="FFFFFF"/>
         </w:rPr>
         <w:t>DAO design pattern.</w:t>
@@ -1422,7 +1552,7 @@
     </w:p>
     <w:p>
       <w:pPr>
-        <w:pStyle w:val="6"/>
+        <w:pStyle w:val="7"/>
         <w:keepNext w:val="0"/>
         <w:keepLines w:val="0"/>
         <w:widowControl/>
@@ -1440,7 +1570,6 @@
           <w:spacing w:val="0"/>
           <w:sz w:val="24"/>
           <w:szCs w:val="24"/>
-          <w:bdr w:val="none" w:color="auto" w:sz="0" w:space="0"/>
           <w:shd w:val="clear" w:fill="FFFFFF"/>
         </w:rPr>
         <w:t>Other:</w:t>
@@ -1486,7 +1615,6 @@
           <w:spacing w:val="0"/>
           <w:sz w:val="24"/>
           <w:szCs w:val="24"/>
-          <w:bdr w:val="none" w:color="auto" w:sz="0" w:space="0"/>
           <w:shd w:val="clear" w:fill="FFFFFF"/>
         </w:rPr>
         <w:t>A SQL Script file that can be used to create a clone of your database structures.</w:t>
@@ -1518,7 +1646,6 @@
           <w:spacing w:val="0"/>
           <w:sz w:val="24"/>
           <w:szCs w:val="24"/>
-          <w:bdr w:val="none" w:color="auto" w:sz="0" w:space="0"/>
           <w:shd w:val="clear" w:fill="FFFFFF"/>
         </w:rPr>
         <w:t>Stretch Goal: A slide show presentation introducing your application before demoing it.</w:t>
@@ -1526,7 +1653,7 @@
     </w:p>
     <w:p>
       <w:pPr>
-        <w:pStyle w:val="6"/>
+        <w:pStyle w:val="7"/>
         <w:keepNext w:val="0"/>
         <w:keepLines w:val="0"/>
         <w:widowControl/>
@@ -1547,7 +1674,7 @@
       </w:pPr>
       <w:r>
         <w:rPr>
-          <w:rStyle w:val="7"/>
+          <w:rStyle w:val="8"/>
           <w:rFonts w:hint="default" w:ascii="Segoe UI" w:hAnsi="Segoe UI" w:eastAsia="Segoe UI" w:cs="Segoe UI"/>
           <w:b/>
           <w:bCs/>
@@ -1586,7 +1713,6 @@
           <w:spacing w:val="0"/>
           <w:sz w:val="24"/>
           <w:szCs w:val="24"/>
-          <w:bdr w:val="none" w:color="auto" w:sz="0" w:space="0"/>
           <w:shd w:val="clear" w:fill="FFFFFF"/>
         </w:rPr>
         <w:t>Customers of the bank should be able to register with a username and password, and apply to open an account.</w:t>
@@ -1618,7 +1744,6 @@
           <w:spacing w:val="0"/>
           <w:sz w:val="24"/>
           <w:szCs w:val="24"/>
-          <w:bdr w:val="none" w:color="auto" w:sz="0" w:space="0"/>
           <w:shd w:val="clear" w:fill="FFFFFF"/>
         </w:rPr>
         <w:t>Stretch Goal: Customers should be able to apply for joint accounts</w:t>
@@ -1647,7 +1772,6 @@
           <w:spacing w:val="0"/>
           <w:sz w:val="24"/>
           <w:szCs w:val="24"/>
-          <w:bdr w:val="none" w:color="auto" w:sz="0" w:space="0"/>
           <w:shd w:val="clear" w:fill="FFFFFF"/>
         </w:rPr>
         <w:t>Once the account is open, customers should be able to withdraw, deposit, and transfer funds between accounts</w:t>
@@ -1679,7 +1803,6 @@
           <w:spacing w:val="0"/>
           <w:sz w:val="24"/>
           <w:szCs w:val="24"/>
-          <w:bdr w:val="none" w:color="auto" w:sz="0" w:space="0"/>
           <w:shd w:val="clear" w:fill="FFFFFF"/>
         </w:rPr>
         <w:t>All basic validation should be done, such as trying to input negative amounts, overdrawing from accounts etc.</w:t>
@@ -1708,7 +1831,6 @@
           <w:spacing w:val="0"/>
           <w:sz w:val="24"/>
           <w:szCs w:val="24"/>
-          <w:bdr w:val="none" w:color="auto" w:sz="0" w:space="0"/>
           <w:shd w:val="clear" w:fill="FFFFFF"/>
         </w:rPr>
         <w:t>Employees of the bank should be able to view all of their customers information. This includes:</w:t>
@@ -1740,7 +1862,6 @@
           <w:spacing w:val="0"/>
           <w:sz w:val="24"/>
           <w:szCs w:val="24"/>
-          <w:bdr w:val="none" w:color="auto" w:sz="0" w:space="0"/>
           <w:shd w:val="clear" w:fill="FFFFFF"/>
         </w:rPr>
         <w:t>Account information</w:t>
@@ -1772,7 +1893,6 @@
           <w:spacing w:val="0"/>
           <w:sz w:val="24"/>
           <w:szCs w:val="24"/>
-          <w:bdr w:val="none" w:color="auto" w:sz="0" w:space="0"/>
           <w:shd w:val="clear" w:fill="FFFFFF"/>
         </w:rPr>
         <w:t>Account balances</w:t>
@@ -1804,7 +1924,6 @@
           <w:spacing w:val="0"/>
           <w:sz w:val="24"/>
           <w:szCs w:val="24"/>
-          <w:bdr w:val="none" w:color="auto" w:sz="0" w:space="0"/>
           <w:shd w:val="clear" w:fill="FFFFFF"/>
         </w:rPr>
         <w:t>Personal information</w:t>
@@ -1833,7 +1952,6 @@
           <w:spacing w:val="0"/>
           <w:sz w:val="24"/>
           <w:szCs w:val="24"/>
-          <w:bdr w:val="none" w:color="auto" w:sz="0" w:space="0"/>
           <w:shd w:val="clear" w:fill="FFFFFF"/>
         </w:rPr>
         <w:t>Employees should be able to approve/deny open applications for accounts</w:t>
@@ -1862,7 +1980,6 @@
           <w:spacing w:val="0"/>
           <w:sz w:val="24"/>
           <w:szCs w:val="24"/>
-          <w:bdr w:val="none" w:color="auto" w:sz="0" w:space="0"/>
           <w:shd w:val="clear" w:fill="FFFFFF"/>
         </w:rPr>
         <w:t>Bank admins should be able to view and edit all accounts. This includes:</w:t>
@@ -1894,7 +2011,6 @@
           <w:spacing w:val="0"/>
           <w:sz w:val="24"/>
           <w:szCs w:val="24"/>
-          <w:bdr w:val="none" w:color="auto" w:sz="0" w:space="0"/>
           <w:shd w:val="clear" w:fill="FFFFFF"/>
         </w:rPr>
         <w:t>Approving/denying accounts</w:t>
@@ -1926,7 +2042,6 @@
           <w:spacing w:val="0"/>
           <w:sz w:val="24"/>
           <w:szCs w:val="24"/>
-          <w:bdr w:val="none" w:color="auto" w:sz="0" w:space="0"/>
           <w:shd w:val="clear" w:fill="FFFFFF"/>
         </w:rPr>
         <w:t>withdrawing, depositing, transferring from all accounts</w:t>
@@ -1958,7 +2073,6 @@
           <w:spacing w:val="0"/>
           <w:sz w:val="24"/>
           <w:szCs w:val="24"/>
-          <w:bdr w:val="none" w:color="auto" w:sz="0" w:space="0"/>
           <w:shd w:val="clear" w:fill="FFFFFF"/>
         </w:rPr>
         <w:t>canceling accounts</w:t>
@@ -2073,7 +2187,7 @@
     </w:p>
     <w:p>
       <w:pPr>
-        <w:pStyle w:val="6"/>
+        <w:pStyle w:val="7"/>
         <w:keepNext w:val="0"/>
         <w:keepLines w:val="0"/>
         <w:widowControl/>
@@ -2109,7 +2223,7 @@
     </w:p>
     <w:p>
       <w:pPr>
-        <w:pStyle w:val="6"/>
+        <w:pStyle w:val="7"/>
         <w:keepNext w:val="0"/>
         <w:keepLines w:val="0"/>
         <w:widowControl/>
@@ -2130,7 +2244,7 @@
       </w:pPr>
       <w:r>
         <w:rPr>
-          <w:rStyle w:val="7"/>
+          <w:rStyle w:val="8"/>
           <w:rFonts w:hint="default" w:ascii="Segoe UI" w:hAnsi="Segoe UI" w:eastAsia="Segoe UI" w:cs="Segoe UI"/>
           <w:b/>
           <w:bCs/>
@@ -2183,7 +2297,6 @@
           <w:spacing w:val="0"/>
           <w:sz w:val="24"/>
           <w:szCs w:val="24"/>
-          <w:bdr w:val="none" w:color="auto" w:sz="0" w:space="0"/>
           <w:shd w:val="clear" w:fill="FFFFFF"/>
         </w:rPr>
         <w:t>15 pts: Ability to persist meaningful data in the database and then retrieve it and display it to the console.</w:t>
@@ -2212,7 +2325,6 @@
           <w:spacing w:val="0"/>
           <w:sz w:val="24"/>
           <w:szCs w:val="24"/>
-          <w:bdr w:val="none" w:color="auto" w:sz="0" w:space="0"/>
           <w:shd w:val="clear" w:fill="FFFFFF"/>
         </w:rPr>
         <w:t>10 pts: Ability for the application to logically address the use-case for which it was designed.</w:t>
@@ -2241,7 +2353,6 @@
           <w:spacing w:val="0"/>
           <w:sz w:val="24"/>
           <w:szCs w:val="24"/>
-          <w:bdr w:val="none" w:color="auto" w:sz="0" w:space="0"/>
           <w:shd w:val="clear" w:fill="FFFFFF"/>
         </w:rPr>
         <w:t>10 pts: Ability to mathematically manipulate values stored in an entity object.</w:t>
@@ -2270,7 +2381,6 @@
           <w:spacing w:val="0"/>
           <w:sz w:val="24"/>
           <w:szCs w:val="24"/>
-          <w:bdr w:val="none" w:color="auto" w:sz="0" w:space="0"/>
           <w:shd w:val="clear" w:fill="FFFFFF"/>
         </w:rPr>
         <w:t>10 pts: Proper database schema achieving 3rd normal form. (E.g. Accounts have a proper relationship to their owning user.)</w:t>
@@ -2299,7 +2409,6 @@
           <w:spacing w:val="0"/>
           <w:sz w:val="24"/>
           <w:szCs w:val="24"/>
-          <w:bdr w:val="none" w:color="auto" w:sz="0" w:space="0"/>
           <w:shd w:val="clear" w:fill="FFFFFF"/>
         </w:rPr>
         <w:t>10 pts: Login, register, update and logout functionality for users.</w:t>
@@ -2328,7 +2437,6 @@
           <w:spacing w:val="0"/>
           <w:sz w:val="24"/>
           <w:szCs w:val="24"/>
-          <w:bdr w:val="none" w:color="auto" w:sz="0" w:space="0"/>
           <w:shd w:val="clear" w:fill="FFFFFF"/>
         </w:rPr>
         <w:t>5 pts: Proper use of DAO design pattern.</w:t>
@@ -2357,7 +2465,6 @@
           <w:spacing w:val="0"/>
           <w:sz w:val="24"/>
           <w:szCs w:val="24"/>
-          <w:bdr w:val="none" w:color="auto" w:sz="0" w:space="0"/>
           <w:shd w:val="clear" w:fill="FFFFFF"/>
         </w:rPr>
         <w:t>5 pts: Different user roles with different levels of access implemented correctly.</w:t>
@@ -2386,7 +2493,6 @@
           <w:spacing w:val="0"/>
           <w:sz w:val="24"/>
           <w:szCs w:val="24"/>
-          <w:bdr w:val="none" w:color="auto" w:sz="0" w:space="0"/>
           <w:shd w:val="clear" w:fill="FFFFFF"/>
         </w:rPr>
         <w:t>5 pts: Reasonable test coverage of the service layer and proper logging.</w:t>
@@ -2394,7 +2500,7 @@
     </w:p>
     <w:p>
       <w:pPr>
-        <w:pStyle w:val="6"/>
+        <w:pStyle w:val="7"/>
         <w:keepNext w:val="0"/>
         <w:keepLines w:val="0"/>
         <w:widowControl/>
@@ -2415,7 +2521,7 @@
       </w:pPr>
       <w:r>
         <w:rPr>
-          <w:rStyle w:val="7"/>
+          <w:rStyle w:val="8"/>
           <w:rFonts w:hint="default" w:ascii="Segoe UI" w:hAnsi="Segoe UI" w:eastAsia="Segoe UI" w:cs="Segoe UI"/>
           <w:b/>
           <w:bCs/>
@@ -2468,7 +2574,6 @@
           <w:spacing w:val="0"/>
           <w:sz w:val="24"/>
           <w:szCs w:val="24"/>
-          <w:bdr w:val="none" w:color="auto" w:sz="0" w:space="0"/>
           <w:shd w:val="clear" w:fill="FFFFFF"/>
         </w:rPr>
         <w:t>15 pts: Clear, concise, logical and professional communication during the project presentation.</w:t>
@@ -2497,7 +2602,6 @@
           <w:spacing w:val="0"/>
           <w:sz w:val="24"/>
           <w:szCs w:val="24"/>
-          <w:bdr w:val="none" w:color="auto" w:sz="0" w:space="0"/>
           <w:shd w:val="clear" w:fill="FFFFFF"/>
         </w:rPr>
         <w:t>10 pts: Ability to communicate clear answers to fully address questions asked about the project.</w:t>
@@ -2505,7 +2609,7 @@
     </w:p>
     <w:p>
       <w:pPr>
-        <w:pStyle w:val="6"/>
+        <w:pStyle w:val="7"/>
         <w:keepNext w:val="0"/>
         <w:keepLines w:val="0"/>
         <w:widowControl/>
@@ -2526,7 +2630,7 @@
       </w:pPr>
       <w:r>
         <w:rPr>
-          <w:rStyle w:val="7"/>
+          <w:rStyle w:val="8"/>
           <w:rFonts w:hint="default" w:ascii="Segoe UI" w:hAnsi="Segoe UI" w:eastAsia="Segoe UI" w:cs="Segoe UI"/>
           <w:b/>
           <w:bCs/>
@@ -2579,7 +2683,6 @@
           <w:spacing w:val="0"/>
           <w:sz w:val="24"/>
           <w:szCs w:val="24"/>
-          <w:bdr w:val="none" w:color="auto" w:sz="0" w:space="0"/>
           <w:shd w:val="clear" w:fill="FFFFFF"/>
         </w:rPr>
         <w:t>5 pts: Kanban board and daily standup notes utilized and completed.</w:t>
@@ -2599,7 +2702,6 @@
         <w:spacing w:before="360" w:beforeAutospacing="0" w:after="240" w:afterAutospacing="0" w:line="19" w:lineRule="atLeast"/>
         <w:ind w:left="0" w:firstLine="0"/>
       </w:pPr>
-      <w:bookmarkStart w:id="0" w:name="_GoBack"/>
       <w:r>
         <w:rPr>
           <w:rFonts w:hint="default" w:ascii="Segoe UI" w:hAnsi="Segoe UI" w:eastAsia="Segoe UI" w:cs="Segoe UI"/>
@@ -2664,7 +2766,6 @@
         </w:rPr>
         <w:fldChar w:fldCharType="end"/>
       </w:r>
-      <w:bookmarkEnd w:id="0"/>
     </w:p>
     <w:p>
       <w:pPr>
@@ -5312,6 +5413,38 @@
     </w:tblPr>
   </w:style>
   <w:style w:type="paragraph" w:styleId="6">
+    <w:name w:val="HTML Preformatted"/>
+    <w:uiPriority w:val="0"/>
+    <w:pPr>
+      <w:tabs>
+        <w:tab w:val="left" w:pos="916"/>
+        <w:tab w:val="left" w:pos="1832"/>
+        <w:tab w:val="left" w:pos="2748"/>
+        <w:tab w:val="left" w:pos="3664"/>
+        <w:tab w:val="left" w:pos="4580"/>
+        <w:tab w:val="left" w:pos="5496"/>
+        <w:tab w:val="left" w:pos="6412"/>
+        <w:tab w:val="left" w:pos="7328"/>
+        <w:tab w:val="left" w:pos="8244"/>
+        <w:tab w:val="left" w:pos="9160"/>
+        <w:tab w:val="left" w:pos="10076"/>
+        <w:tab w:val="left" w:pos="10992"/>
+        <w:tab w:val="left" w:pos="11908"/>
+        <w:tab w:val="left" w:pos="12824"/>
+        <w:tab w:val="left" w:pos="13740"/>
+        <w:tab w:val="left" w:pos="14656"/>
+      </w:tabs>
+      <w:jc w:val="left"/>
+    </w:pPr>
+    <w:rPr>
+      <w:rFonts w:hint="eastAsia" w:ascii="宋体" w:hAnsi="宋体" w:eastAsia="宋体" w:cs="宋体"/>
+      <w:kern w:val="0"/>
+      <w:sz w:val="24"/>
+      <w:szCs w:val="24"/>
+      <w:lang w:val="en-US" w:eastAsia="zh-CN" w:bidi="ar"/>
+    </w:rPr>
+  </w:style>
+  <w:style w:type="paragraph" w:styleId="7">
     <w:name w:val="Normal (Web)"/>
     <w:uiPriority w:val="0"/>
     <w:pPr>
@@ -5320,13 +5453,14 @@
       <w:jc w:val="left"/>
     </w:pPr>
     <w:rPr>
+      <w:rFonts w:ascii="Times New Roman" w:hAnsi="Times New Roman" w:eastAsia="宋体" w:cs="Times New Roman"/>
       <w:kern w:val="0"/>
       <w:sz w:val="24"/>
       <w:szCs w:val="24"/>
       <w:lang w:val="en-US" w:eastAsia="zh-CN" w:bidi="ar"/>
     </w:rPr>
   </w:style>
-  <w:style w:type="character" w:styleId="7">
+  <w:style w:type="character" w:styleId="8">
     <w:name w:val="Strong"/>
     <w:basedOn w:val="4"/>
     <w:qFormat/>

</xml_diff>